<commit_message>
Update the Final Doc
</commit_message>
<xml_diff>
--- a/DBS211 Final Project (Group 8).docx
+++ b/DBS211 Final Project (Group 8).docx
@@ -1,6 +1,6 @@
 
 <file path=word/document.xml><?xml version="1.0" encoding="utf-8"?>
-<w:document xmlns:wpc="http://schemas.microsoft.com/office/word/2010/wordprocessingCanvas" xmlns:cx="http://schemas.microsoft.com/office/drawing/2014/chartex" xmlns:cx1="http://schemas.microsoft.com/office/drawing/2015/9/8/chartex" xmlns:cx2="http://schemas.microsoft.com/office/drawing/2015/10/21/chartex" xmlns:cx3="http://schemas.microsoft.com/office/drawing/2016/5/9/chartex" xmlns:cx4="http://schemas.microsoft.com/office/drawing/2016/5/10/chartex" xmlns:cx5="http://schemas.microsoft.com/office/drawing/2016/5/11/chartex" xmlns:cx6="http://schemas.microsoft.com/office/drawing/2016/5/12/chartex" xmlns:cx7="http://schemas.microsoft.com/office/drawing/2016/5/13/chartex" xmlns:cx8="http://schemas.microsoft.com/office/drawing/2016/5/14/chartex" xmlns:mc="http://schemas.openxmlformats.org/markup-compatibility/2006" xmlns:aink="http://schemas.microsoft.com/office/drawing/2016/ink" xmlns:am3d="http://schemas.microsoft.com/office/drawing/2017/model3d" xmlns:o="urn:schemas-microsoft-com:office:office" xmlns:oel="http://schemas.microsoft.com/office/2019/extlst" xmlns:r="http://schemas.openxmlformats.org/officeDocument/2006/relationships" xmlns:m="http://schemas.openxmlformats.org/officeDocument/2006/math" xmlns:v="urn:schemas-microsoft-com:vml" xmlns:wp14="http://schemas.microsoft.com/office/word/2010/wordprocessingDrawing" xmlns:wp="http://schemas.openxmlformats.org/drawingml/2006/wordprocessingDrawing" xmlns:w10="urn:schemas-microsoft-com:office:word" xmlns:w="http://schemas.openxmlformats.org/wordprocessingml/2006/main" xmlns:w14="http://schemas.microsoft.com/office/word/2010/wordml" xmlns:w15="http://schemas.microsoft.com/office/word/2012/wordml" xmlns:w16cex="http://schemas.microsoft.com/office/word/2018/wordml/cex" xmlns:w16cid="http://schemas.microsoft.com/office/word/2016/wordml/cid" xmlns:w16="http://schemas.microsoft.com/office/word/2018/wordml" xmlns:w16du="http://schemas.microsoft.com/office/word/2023/wordml/word16du" xmlns:w16sdtdh="http://schemas.microsoft.com/office/word/2020/wordml/sdtdatahash" xmlns:w16se="http://schemas.microsoft.com/office/word/2015/wordml/symex" xmlns:wpg="http://schemas.microsoft.com/office/word/2010/wordprocessingGroup" xmlns:wpi="http://schemas.microsoft.com/office/word/2010/wordprocessingInk" xmlns:wne="http://schemas.microsoft.com/office/word/2006/wordml" xmlns:wps="http://schemas.microsoft.com/office/word/2010/wordprocessingShape" mc:Ignorable="w14 w15 w16se w16cid w16 w16cex w16sdtdh w16du wp14">
+<w:document xmlns:wpc="http://schemas.microsoft.com/office/word/2010/wordprocessingCanvas" xmlns:cx="http://schemas.microsoft.com/office/drawing/2014/chartex" xmlns:cx1="http://schemas.microsoft.com/office/drawing/2015/9/8/chartex" xmlns:cx2="http://schemas.microsoft.com/office/drawing/2015/10/21/chartex" xmlns:cx3="http://schemas.microsoft.com/office/drawing/2016/5/9/chartex" xmlns:cx4="http://schemas.microsoft.com/office/drawing/2016/5/10/chartex" xmlns:cx5="http://schemas.microsoft.com/office/drawing/2016/5/11/chartex" xmlns:cx6="http://schemas.microsoft.com/office/drawing/2016/5/12/chartex" xmlns:cx7="http://schemas.microsoft.com/office/drawing/2016/5/13/chartex" xmlns:cx8="http://schemas.microsoft.com/office/drawing/2016/5/14/chartex" xmlns:mc="http://schemas.openxmlformats.org/markup-compatibility/2006" xmlns:aink="http://schemas.microsoft.com/office/drawing/2016/ink" xmlns:am3d="http://schemas.microsoft.com/office/drawing/2017/model3d" xmlns:o="urn:schemas-microsoft-com:office:office" xmlns:oel="http://schemas.microsoft.com/office/2019/extlst" xmlns:r="http://schemas.openxmlformats.org/officeDocument/2006/relationships" xmlns:m="http://schemas.openxmlformats.org/officeDocument/2006/math" xmlns:v="urn:schemas-microsoft-com:vml" xmlns:wp14="http://schemas.microsoft.com/office/word/2010/wordprocessingDrawing" xmlns:wp="http://schemas.openxmlformats.org/drawingml/2006/wordprocessingDrawing" xmlns:w10="urn:schemas-microsoft-com:office:word" xmlns:w="http://schemas.openxmlformats.org/wordprocessingml/2006/main" xmlns:w14="http://schemas.microsoft.com/office/word/2010/wordml" xmlns:w15="http://schemas.microsoft.com/office/word/2012/wordml" xmlns:w16cex="http://schemas.microsoft.com/office/word/2018/wordml/cex" xmlns:w16cid="http://schemas.microsoft.com/office/word/2016/wordml/cid" xmlns:w16="http://schemas.microsoft.com/office/word/2018/wordml" xmlns:w16sdtdh="http://schemas.microsoft.com/office/word/2020/wordml/sdtdatahash" xmlns:w16se="http://schemas.microsoft.com/office/word/2015/wordml/symex" xmlns:wpg="http://schemas.microsoft.com/office/word/2010/wordprocessingGroup" xmlns:wpi="http://schemas.microsoft.com/office/word/2010/wordprocessingInk" xmlns:wne="http://schemas.microsoft.com/office/word/2006/wordml" xmlns:wps="http://schemas.microsoft.com/office/word/2010/wordprocessingShape" mc:Ignorable="w14 w15 w16se w16cid w16 w16cex w16sdtdh wp14">
   <w:body>
     <w:p>
       <w:pPr>
@@ -316,7 +316,7 @@
         <w:textAlignment w:val="baseline"/>
         <w:rPr>
           <w:rStyle w:val="eop"/>
-          <w:rFonts w:ascii="Calibri" w:eastAsia="PMingLiU" w:hAnsi="Calibri" w:cs="Calibri" w:hint="eastAsia"/>
+          <w:rFonts w:ascii="Calibri" w:eastAsia="PMingLiU" w:hAnsi="Calibri" w:cs="Calibri"/>
           <w:lang w:val="en-CA" w:eastAsia="zh-TW"/>
         </w:rPr>
       </w:pPr>
@@ -558,15 +558,7 @@
     </w:p>
     <w:p>
       <w:r>
-        <w:t xml:space="preserve">The real estate industry is one of </w:t>
-      </w:r>
-      <w:proofErr w:type="gramStart"/>
-      <w:r>
-        <w:t>common</w:t>
-      </w:r>
-      <w:proofErr w:type="gramEnd"/>
-      <w:r>
-        <w:t xml:space="preserve"> topic nowadays. It is dynamic and multifaceted, encompassing property sales, rentals, leasing, maintenance, and financial transactions. Purchasing real estate has a lot of advantages. Investors can benefit from good returns, tax benefits, diversity, and regular cash flow with carefully selected assets. Real estate can also be used to create wealth. Thus, our team’s involvement in this domain stems from recognizing the need for efficient property management solutions. As property portfolios grow, managing them manually becomes cumbersome. Hence, we’ve chosen to develop a robust software application to streamline property management processes.</w:t>
+        <w:t>The real estate industry is one of common topic nowadays. It is dynamic and multifaceted, encompassing property sales, rentals, leasing, maintenance, and financial transactions. Purchasing real estate has a lot of advantages. Investors can benefit from good returns, tax benefits, diversity, and regular cash flow with carefully selected assets. Real estate can also be used to create wealth. Thus, our team’s involvement in this domain stems from recognizing the need for efficient property management solutions. As property portfolios grow, managing them manually becomes cumbersome. Hence, we’ve chosen to develop a robust software application to streamline property management processes.</w:t>
       </w:r>
     </w:p>
     <w:p>
@@ -585,15 +577,7 @@
     </w:p>
     <w:p>
       <w:r>
-        <w:t xml:space="preserve">The property management sector in real estate is currently facing challenges due to </w:t>
-      </w:r>
-      <w:proofErr w:type="gramStart"/>
-      <w:r>
-        <w:t>application</w:t>
-      </w:r>
-      <w:proofErr w:type="gramEnd"/>
-      <w:r>
-        <w:t xml:space="preserve"> of outdated systems with the growing market size. Our software delivers a centralized solution that utilizes a database to efficiently handle complicated tasks like tracking leases, maintaining records, handling requests, and ensuring regulatory compliance.</w:t>
+        <w:t>The property management sector in real estate is currently facing challenges due to application of outdated systems with the growing market size. Our software delivers a centralized solution that utilizes a database to efficiently handle complicated tasks like tracking leases, maintaining records, handling requests, and ensuring regulatory compliance.</w:t>
       </w:r>
     </w:p>
     <w:p>
@@ -612,15 +596,7 @@
     </w:p>
     <w:p>
       <w:r>
-        <w:t xml:space="preserve">Our team will build a database to support the real estate property management software. The database will cover the housing critical information such as property details, tenant records, financial transactions, and maintenance history. By structuring data tables, establishing relationships. The database could be </w:t>
-      </w:r>
-      <w:proofErr w:type="gramStart"/>
-      <w:r>
-        <w:t>uses</w:t>
-      </w:r>
-      <w:proofErr w:type="gramEnd"/>
-      <w:r>
-        <w:t xml:space="preserve"> to gain insight into business.</w:t>
+        <w:t>Our team will build a database to support the real estate property management software. The database will cover the housing critical information such as property details, tenant records, financial transactions, and maintenance history. By structuring data tables, establishing relationships. The database could be uses to gain insight into business.</w:t>
       </w:r>
     </w:p>
     <w:p>
@@ -775,15 +751,7 @@
         <w:jc w:val="left"/>
       </w:pPr>
       <w:r>
-        <w:t xml:space="preserve">Track the property status </w:t>
-      </w:r>
-      <w:proofErr w:type="gramStart"/>
-      <w:r>
-        <w:t>weather</w:t>
-      </w:r>
-      <w:proofErr w:type="gramEnd"/>
-      <w:r>
-        <w:t xml:space="preserve"> it is sold or rented.</w:t>
+        <w:t>Track the property status weather it is sold or rented.</w:t>
       </w:r>
     </w:p>
     <w:p>
@@ -1235,7 +1203,7 @@
         <w:textAlignment w:val="baseline"/>
         <w:rPr>
           <w:rStyle w:val="normaltextrun"/>
-          <w:rFonts w:ascii="Calibri" w:eastAsia="PMingLiU" w:hAnsi="Calibri" w:cs="Calibri" w:hint="eastAsia"/>
+          <w:rFonts w:ascii="Calibri" w:eastAsia="PMingLiU" w:hAnsi="Calibri" w:cs="Calibri"/>
           <w:b/>
           <w:bCs/>
           <w:sz w:val="36"/>
@@ -1299,9 +1267,9 @@
           <w:lang w:val="en-GB"/>
         </w:rPr>
         <w:drawing>
-          <wp:inline distT="0" distB="0" distL="0" distR="0" wp14:anchorId="38F3E549" wp14:editId="62F0E529">
-            <wp:extent cx="6515100" cy="5333742"/>
-            <wp:effectExtent l="0" t="0" r="0" b="635"/>
+          <wp:inline distT="0" distB="0" distL="0" distR="0" wp14:anchorId="38F3E549" wp14:editId="2FAFEC3F">
+            <wp:extent cx="6514465" cy="6629400"/>
+            <wp:effectExtent l="0" t="0" r="635" b="0"/>
             <wp:docPr id="501671335" name="Picture 1" descr="A computer screen with many white text&#10;&#10;Description automatically generated"/>
             <wp:cNvGraphicFramePr>
               <a:graphicFrameLocks xmlns:a="http://schemas.openxmlformats.org/drawingml/2006/main" noChangeAspect="1"/>
@@ -1328,7 +1296,7 @@
                   <pic:spPr>
                     <a:xfrm>
                       <a:off x="0" y="0"/>
-                      <a:ext cx="6531401" cy="5347087"/>
+                      <a:ext cx="6534916" cy="6650212"/>
                     </a:xfrm>
                     <a:prstGeom prst="rect">
                       <a:avLst/>
@@ -1434,54 +1402,6 @@
           <w:lang w:val="en-GB" w:eastAsia="zh-TW"/>
         </w:rPr>
       </w:pPr>
-    </w:p>
-    <w:p>
-      <w:pPr>
-        <w:pStyle w:val="paragraph"/>
-        <w:spacing w:before="0" w:beforeAutospacing="0" w:after="0" w:afterAutospacing="0"/>
-        <w:textAlignment w:val="baseline"/>
-        <w:rPr>
-          <w:rStyle w:val="normaltextrun"/>
-          <w:rFonts w:ascii="Calibri" w:eastAsia="PMingLiU" w:hAnsi="Calibri" w:cs="Calibri"/>
-          <w:b/>
-          <w:bCs/>
-          <w:sz w:val="36"/>
-          <w:szCs w:val="36"/>
-          <w:lang w:val="en-GB" w:eastAsia="zh-TW"/>
-        </w:rPr>
-      </w:pPr>
-    </w:p>
-    <w:p>
-      <w:pPr>
-        <w:pStyle w:val="paragraph"/>
-        <w:spacing w:before="0" w:beforeAutospacing="0" w:after="0" w:afterAutospacing="0"/>
-        <w:textAlignment w:val="baseline"/>
-        <w:rPr>
-          <w:rStyle w:val="normaltextrun"/>
-          <w:rFonts w:ascii="Calibri" w:eastAsia="PMingLiU" w:hAnsi="Calibri" w:cs="Calibri" w:hint="eastAsia"/>
-          <w:b/>
-          <w:bCs/>
-          <w:sz w:val="36"/>
-          <w:szCs w:val="36"/>
-          <w:lang w:val="en-GB" w:eastAsia="zh-TW"/>
-        </w:rPr>
-      </w:pPr>
-    </w:p>
-    <w:p>
-      <w:pPr>
-        <w:pStyle w:val="paragraph"/>
-        <w:spacing w:before="0" w:beforeAutospacing="0" w:after="0" w:afterAutospacing="0"/>
-        <w:textAlignment w:val="baseline"/>
-        <w:rPr>
-          <w:rStyle w:val="normaltextrun"/>
-          <w:rFonts w:ascii="Calibri" w:eastAsia="PMingLiU" w:hAnsi="Calibri" w:cs="Calibri" w:hint="eastAsia"/>
-          <w:b/>
-          <w:bCs/>
-          <w:sz w:val="36"/>
-          <w:szCs w:val="36"/>
-          <w:lang w:val="en-GB" w:eastAsia="zh-TW"/>
-        </w:rPr>
-      </w:pPr>
       <w:r>
         <w:rPr>
           <w:rStyle w:val="normaltextrun"/>
@@ -2271,7 +2191,7 @@
               <w:widowControl/>
               <w:jc w:val="left"/>
               <w:rPr>
-                <w:rFonts w:ascii="Arial" w:eastAsia="PMingLiU" w:hAnsi="Arial" w:cs="Arial" w:hint="eastAsia"/>
+                <w:rFonts w:ascii="Arial" w:eastAsia="PMingLiU" w:hAnsi="Arial" w:cs="Arial"/>
                 <w:kern w:val="0"/>
                 <w:sz w:val="16"/>
                 <w:szCs w:val="16"/>
@@ -2509,12 +2429,54 @@
               <w:widowControl/>
               <w:jc w:val="left"/>
               <w:rPr>
+                <w:rFonts w:ascii="Arial" w:eastAsia="PMingLiU" w:hAnsi="Arial" w:cs="Arial"/>
+                <w:kern w:val="0"/>
+                <w:sz w:val="16"/>
+                <w:szCs w:val="16"/>
+                <w:lang w:eastAsia="zh-TW"/>
+              </w:rPr>
+            </w:pPr>
+            <w:r>
+              <w:rPr>
                 <w:rFonts w:ascii="Arial" w:eastAsia="PMingLiU" w:hAnsi="Arial" w:cs="Arial" w:hint="eastAsia"/>
                 <w:kern w:val="0"/>
                 <w:sz w:val="16"/>
                 <w:szCs w:val="16"/>
                 <w:lang w:eastAsia="zh-TW"/>
               </w:rPr>
+              <w:t>FirstName</w:t>
+            </w:r>
+          </w:p>
+        </w:tc>
+        <w:tc>
+          <w:tcPr>
+            <w:tcW w:w="0" w:type="auto"/>
+            <w:tcBorders>
+              <w:top w:val="single" w:sz="6" w:space="0" w:color="CCCCCC"/>
+              <w:left w:val="single" w:sz="6" w:space="0" w:color="CCCCCC"/>
+              <w:bottom w:val="single" w:sz="6" w:space="0" w:color="000000"/>
+              <w:right w:val="single" w:sz="6" w:space="0" w:color="000000"/>
+            </w:tcBorders>
+            <w:tcMar>
+              <w:top w:w="30" w:type="dxa"/>
+              <w:left w:w="45" w:type="dxa"/>
+              <w:bottom w:w="30" w:type="dxa"/>
+              <w:right w:w="45" w:type="dxa"/>
+            </w:tcMar>
+            <w:vAlign w:val="bottom"/>
+            <w:hideMark/>
+          </w:tcPr>
+          <w:p>
+            <w:pPr>
+              <w:widowControl/>
+              <w:jc w:val="left"/>
+              <w:rPr>
+                <w:rFonts w:ascii="Arial" w:eastAsia="PMingLiU" w:hAnsi="Arial" w:cs="Arial"/>
+                <w:kern w:val="0"/>
+                <w:sz w:val="16"/>
+                <w:szCs w:val="16"/>
+                <w:lang w:eastAsia="zh-TW"/>
+              </w:rPr>
             </w:pPr>
             <w:r>
               <w:rPr>
@@ -2524,34 +2486,34 @@
                 <w:szCs w:val="16"/>
                 <w:lang w:eastAsia="zh-TW"/>
               </w:rPr>
-              <w:t>FirstName</w:t>
-            </w:r>
-          </w:p>
-        </w:tc>
-        <w:tc>
-          <w:tcPr>
-            <w:tcW w:w="0" w:type="auto"/>
-            <w:tcBorders>
-              <w:top w:val="single" w:sz="6" w:space="0" w:color="CCCCCC"/>
-              <w:left w:val="single" w:sz="6" w:space="0" w:color="CCCCCC"/>
-              <w:bottom w:val="single" w:sz="6" w:space="0" w:color="000000"/>
-              <w:right w:val="single" w:sz="6" w:space="0" w:color="000000"/>
-            </w:tcBorders>
-            <w:tcMar>
-              <w:top w:w="30" w:type="dxa"/>
-              <w:left w:w="45" w:type="dxa"/>
-              <w:bottom w:w="30" w:type="dxa"/>
-              <w:right w:w="45" w:type="dxa"/>
-            </w:tcMar>
-            <w:vAlign w:val="bottom"/>
-            <w:hideMark/>
-          </w:tcPr>
-          <w:p>
-            <w:pPr>
-              <w:widowControl/>
-              <w:jc w:val="left"/>
-              <w:rPr>
-                <w:rFonts w:ascii="Arial" w:eastAsia="PMingLiU" w:hAnsi="Arial" w:cs="Arial" w:hint="eastAsia"/>
+              <w:t>VARCHAR</w:t>
+            </w:r>
+          </w:p>
+        </w:tc>
+        <w:tc>
+          <w:tcPr>
+            <w:tcW w:w="0" w:type="auto"/>
+            <w:tcBorders>
+              <w:top w:val="single" w:sz="6" w:space="0" w:color="CCCCCC"/>
+              <w:left w:val="single" w:sz="6" w:space="0" w:color="CCCCCC"/>
+              <w:bottom w:val="single" w:sz="6" w:space="0" w:color="000000"/>
+              <w:right w:val="single" w:sz="6" w:space="0" w:color="000000"/>
+            </w:tcBorders>
+            <w:tcMar>
+              <w:top w:w="30" w:type="dxa"/>
+              <w:left w:w="45" w:type="dxa"/>
+              <w:bottom w:w="30" w:type="dxa"/>
+              <w:right w:w="45" w:type="dxa"/>
+            </w:tcMar>
+            <w:vAlign w:val="bottom"/>
+            <w:hideMark/>
+          </w:tcPr>
+          <w:p>
+            <w:pPr>
+              <w:widowControl/>
+              <w:jc w:val="left"/>
+              <w:rPr>
+                <w:rFonts w:ascii="Arial" w:eastAsia="PMingLiU" w:hAnsi="Arial" w:cs="Arial"/>
                 <w:kern w:val="0"/>
                 <w:sz w:val="16"/>
                 <w:szCs w:val="16"/>
@@ -2560,55 +2522,13 @@
             </w:pPr>
             <w:r>
               <w:rPr>
-                <w:rFonts w:ascii="Arial" w:eastAsia="PMingLiU" w:hAnsi="Arial" w:cs="Arial" w:hint="eastAsia"/>
+                <w:rFonts w:ascii="Arial" w:eastAsia="PMingLiU" w:hAnsi="Arial" w:cs="Arial"/>
                 <w:kern w:val="0"/>
                 <w:sz w:val="16"/>
                 <w:szCs w:val="16"/>
                 <w:lang w:eastAsia="zh-TW"/>
               </w:rPr>
-              <w:t>VARCHAR</w:t>
-            </w:r>
-          </w:p>
-        </w:tc>
-        <w:tc>
-          <w:tcPr>
-            <w:tcW w:w="0" w:type="auto"/>
-            <w:tcBorders>
-              <w:top w:val="single" w:sz="6" w:space="0" w:color="CCCCCC"/>
-              <w:left w:val="single" w:sz="6" w:space="0" w:color="CCCCCC"/>
-              <w:bottom w:val="single" w:sz="6" w:space="0" w:color="000000"/>
-              <w:right w:val="single" w:sz="6" w:space="0" w:color="000000"/>
-            </w:tcBorders>
-            <w:tcMar>
-              <w:top w:w="30" w:type="dxa"/>
-              <w:left w:w="45" w:type="dxa"/>
-              <w:bottom w:w="30" w:type="dxa"/>
-              <w:right w:w="45" w:type="dxa"/>
-            </w:tcMar>
-            <w:vAlign w:val="bottom"/>
-            <w:hideMark/>
-          </w:tcPr>
-          <w:p>
-            <w:pPr>
-              <w:widowControl/>
-              <w:jc w:val="left"/>
-              <w:rPr>
-                <w:rFonts w:ascii="Arial" w:eastAsia="PMingLiU" w:hAnsi="Arial" w:cs="Arial" w:hint="eastAsia"/>
-                <w:kern w:val="0"/>
-                <w:sz w:val="16"/>
-                <w:szCs w:val="16"/>
-                <w:lang w:eastAsia="zh-TW"/>
-              </w:rPr>
-            </w:pPr>
-            <w:r>
-              <w:rPr>
-                <w:rFonts w:ascii="Arial" w:eastAsia="PMingLiU" w:hAnsi="Arial" w:cs="Arial" w:hint="eastAsia"/>
-                <w:kern w:val="0"/>
-                <w:sz w:val="16"/>
-                <w:szCs w:val="16"/>
-                <w:lang w:eastAsia="zh-TW"/>
-              </w:rPr>
-              <w:t>100</w:t>
+              <w:t>50</w:t>
             </w:r>
           </w:p>
         </w:tc>
@@ -2777,7 +2697,7 @@
               <w:widowControl/>
               <w:jc w:val="left"/>
               <w:rPr>
-                <w:rFonts w:ascii="Arial" w:eastAsia="PMingLiU" w:hAnsi="Arial" w:cs="Arial" w:hint="eastAsia"/>
+                <w:rFonts w:ascii="Arial" w:eastAsia="PMingLiU" w:hAnsi="Arial" w:cs="Arial"/>
                 <w:kern w:val="0"/>
                 <w:sz w:val="16"/>
                 <w:szCs w:val="16"/>
@@ -2823,12 +2743,53 @@
               <w:widowControl/>
               <w:jc w:val="left"/>
               <w:rPr>
+                <w:rFonts w:ascii="Arial" w:eastAsia="PMingLiU" w:hAnsi="Arial" w:cs="Arial"/>
+                <w:kern w:val="0"/>
+                <w:sz w:val="16"/>
+                <w:szCs w:val="16"/>
+                <w:lang w:eastAsia="zh-TW"/>
+              </w:rPr>
+            </w:pPr>
+            <w:r>
+              <w:rPr>
                 <w:rFonts w:ascii="Arial" w:eastAsia="PMingLiU" w:hAnsi="Arial" w:cs="Arial" w:hint="eastAsia"/>
                 <w:kern w:val="0"/>
                 <w:sz w:val="16"/>
                 <w:szCs w:val="16"/>
                 <w:lang w:eastAsia="zh-TW"/>
               </w:rPr>
+              <w:t>LastName</w:t>
+            </w:r>
+          </w:p>
+        </w:tc>
+        <w:tc>
+          <w:tcPr>
+            <w:tcW w:w="0" w:type="auto"/>
+            <w:tcBorders>
+              <w:top w:val="single" w:sz="6" w:space="0" w:color="CCCCCC"/>
+              <w:left w:val="single" w:sz="6" w:space="0" w:color="CCCCCC"/>
+              <w:bottom w:val="single" w:sz="6" w:space="0" w:color="000000"/>
+              <w:right w:val="single" w:sz="6" w:space="0" w:color="000000"/>
+            </w:tcBorders>
+            <w:tcMar>
+              <w:top w:w="30" w:type="dxa"/>
+              <w:left w:w="45" w:type="dxa"/>
+              <w:bottom w:w="30" w:type="dxa"/>
+              <w:right w:w="45" w:type="dxa"/>
+            </w:tcMar>
+            <w:vAlign w:val="bottom"/>
+          </w:tcPr>
+          <w:p>
+            <w:pPr>
+              <w:widowControl/>
+              <w:jc w:val="left"/>
+              <w:rPr>
+                <w:rFonts w:ascii="Arial" w:eastAsia="PMingLiU" w:hAnsi="Arial" w:cs="Arial"/>
+                <w:kern w:val="0"/>
+                <w:sz w:val="16"/>
+                <w:szCs w:val="16"/>
+                <w:lang w:eastAsia="zh-TW"/>
+              </w:rPr>
             </w:pPr>
             <w:r>
               <w:rPr>
@@ -2838,31 +2799,50 @@
                 <w:szCs w:val="16"/>
                 <w:lang w:eastAsia="zh-TW"/>
               </w:rPr>
-              <w:t>LastName</w:t>
-            </w:r>
-          </w:p>
-        </w:tc>
-        <w:tc>
-          <w:tcPr>
-            <w:tcW w:w="0" w:type="auto"/>
-            <w:tcBorders>
-              <w:top w:val="single" w:sz="6" w:space="0" w:color="CCCCCC"/>
-              <w:left w:val="single" w:sz="6" w:space="0" w:color="CCCCCC"/>
-              <w:bottom w:val="single" w:sz="6" w:space="0" w:color="000000"/>
-              <w:right w:val="single" w:sz="6" w:space="0" w:color="000000"/>
-            </w:tcBorders>
-            <w:tcMar>
-              <w:top w:w="30" w:type="dxa"/>
-              <w:left w:w="45" w:type="dxa"/>
-              <w:bottom w:w="30" w:type="dxa"/>
-              <w:right w:w="45" w:type="dxa"/>
-            </w:tcMar>
-            <w:vAlign w:val="bottom"/>
-          </w:tcPr>
-          <w:p>
-            <w:pPr>
-              <w:widowControl/>
-              <w:jc w:val="left"/>
+              <w:t>VARCHAR</w:t>
+            </w:r>
+          </w:p>
+        </w:tc>
+        <w:tc>
+          <w:tcPr>
+            <w:tcW w:w="0" w:type="auto"/>
+            <w:tcBorders>
+              <w:top w:val="single" w:sz="6" w:space="0" w:color="CCCCCC"/>
+              <w:left w:val="single" w:sz="6" w:space="0" w:color="CCCCCC"/>
+              <w:bottom w:val="single" w:sz="6" w:space="0" w:color="000000"/>
+              <w:right w:val="single" w:sz="6" w:space="0" w:color="000000"/>
+            </w:tcBorders>
+            <w:tcMar>
+              <w:top w:w="30" w:type="dxa"/>
+              <w:left w:w="45" w:type="dxa"/>
+              <w:bottom w:w="30" w:type="dxa"/>
+              <w:right w:w="45" w:type="dxa"/>
+            </w:tcMar>
+            <w:vAlign w:val="bottom"/>
+          </w:tcPr>
+          <w:p>
+            <w:pPr>
+              <w:widowControl/>
+              <w:jc w:val="left"/>
+              <w:rPr>
+                <w:rFonts w:ascii="Arial" w:eastAsia="PMingLiU" w:hAnsi="Arial" w:cs="Arial"/>
+                <w:kern w:val="0"/>
+                <w:sz w:val="16"/>
+                <w:szCs w:val="16"/>
+                <w:lang w:eastAsia="zh-TW"/>
+              </w:rPr>
+            </w:pPr>
+            <w:r>
+              <w:rPr>
+                <w:rFonts w:ascii="Arial" w:eastAsia="PMingLiU" w:hAnsi="Arial" w:cs="Arial"/>
+                <w:kern w:val="0"/>
+                <w:sz w:val="16"/>
+                <w:szCs w:val="16"/>
+                <w:lang w:eastAsia="zh-TW"/>
+              </w:rPr>
+              <w:t>5</w:t>
+            </w:r>
+            <w:r>
               <w:rPr>
                 <w:rFonts w:ascii="Arial" w:eastAsia="PMingLiU" w:hAnsi="Arial" w:cs="Arial" w:hint="eastAsia"/>
                 <w:kern w:val="0"/>
@@ -2870,6 +2850,98 @@
                 <w:szCs w:val="16"/>
                 <w:lang w:eastAsia="zh-TW"/>
               </w:rPr>
+              <w:t>0</w:t>
+            </w:r>
+          </w:p>
+        </w:tc>
+        <w:tc>
+          <w:tcPr>
+            <w:tcW w:w="0" w:type="auto"/>
+            <w:tcBorders>
+              <w:top w:val="single" w:sz="6" w:space="0" w:color="CCCCCC"/>
+              <w:left w:val="single" w:sz="6" w:space="0" w:color="CCCCCC"/>
+              <w:bottom w:val="single" w:sz="6" w:space="0" w:color="000000"/>
+              <w:right w:val="single" w:sz="6" w:space="0" w:color="000000"/>
+            </w:tcBorders>
+            <w:tcMar>
+              <w:top w:w="30" w:type="dxa"/>
+              <w:left w:w="45" w:type="dxa"/>
+              <w:bottom w:w="30" w:type="dxa"/>
+              <w:right w:w="45" w:type="dxa"/>
+            </w:tcMar>
+            <w:vAlign w:val="bottom"/>
+          </w:tcPr>
+          <w:p>
+            <w:pPr>
+              <w:widowControl/>
+              <w:jc w:val="left"/>
+              <w:rPr>
+                <w:rFonts w:ascii="Arial" w:eastAsia="SimSun" w:hAnsi="Arial" w:cs="Arial"/>
+                <w:kern w:val="0"/>
+                <w:sz w:val="16"/>
+                <w:szCs w:val="16"/>
+              </w:rPr>
+            </w:pPr>
+          </w:p>
+        </w:tc>
+        <w:tc>
+          <w:tcPr>
+            <w:tcW w:w="0" w:type="auto"/>
+            <w:tcBorders>
+              <w:top w:val="single" w:sz="6" w:space="0" w:color="CCCCCC"/>
+              <w:left w:val="single" w:sz="6" w:space="0" w:color="CCCCCC"/>
+              <w:bottom w:val="single" w:sz="6" w:space="0" w:color="000000"/>
+              <w:right w:val="single" w:sz="6" w:space="0" w:color="000000"/>
+            </w:tcBorders>
+            <w:tcMar>
+              <w:top w:w="30" w:type="dxa"/>
+              <w:left w:w="45" w:type="dxa"/>
+              <w:bottom w:w="30" w:type="dxa"/>
+              <w:right w:w="45" w:type="dxa"/>
+            </w:tcMar>
+            <w:vAlign w:val="bottom"/>
+          </w:tcPr>
+          <w:p>
+            <w:pPr>
+              <w:widowControl/>
+              <w:jc w:val="left"/>
+              <w:rPr>
+                <w:rFonts w:ascii="Times New Roman" w:eastAsia="Times New Roman" w:hAnsi="Times New Roman" w:cs="Times New Roman"/>
+                <w:kern w:val="0"/>
+                <w:sz w:val="16"/>
+                <w:szCs w:val="16"/>
+              </w:rPr>
+            </w:pPr>
+          </w:p>
+        </w:tc>
+        <w:tc>
+          <w:tcPr>
+            <w:tcW w:w="0" w:type="auto"/>
+            <w:tcBorders>
+              <w:top w:val="single" w:sz="6" w:space="0" w:color="CCCCCC"/>
+              <w:left w:val="single" w:sz="6" w:space="0" w:color="CCCCCC"/>
+              <w:bottom w:val="single" w:sz="6" w:space="0" w:color="000000"/>
+              <w:right w:val="single" w:sz="6" w:space="0" w:color="000000"/>
+            </w:tcBorders>
+            <w:tcMar>
+              <w:top w:w="30" w:type="dxa"/>
+              <w:left w:w="45" w:type="dxa"/>
+              <w:bottom w:w="30" w:type="dxa"/>
+              <w:right w:w="45" w:type="dxa"/>
+            </w:tcMar>
+            <w:vAlign w:val="bottom"/>
+          </w:tcPr>
+          <w:p>
+            <w:pPr>
+              <w:widowControl/>
+              <w:jc w:val="left"/>
+              <w:rPr>
+                <w:rFonts w:ascii="Arial" w:eastAsia="PMingLiU" w:hAnsi="Arial" w:cs="Arial"/>
+                <w:kern w:val="0"/>
+                <w:sz w:val="16"/>
+                <w:szCs w:val="16"/>
+                <w:lang w:eastAsia="zh-TW"/>
+              </w:rPr>
             </w:pPr>
             <w:r>
               <w:rPr>
@@ -2879,31 +2951,50 @@
                 <w:szCs w:val="16"/>
                 <w:lang w:eastAsia="zh-TW"/>
               </w:rPr>
-              <w:t>VARCHAR</w:t>
-            </w:r>
-          </w:p>
-        </w:tc>
-        <w:tc>
-          <w:tcPr>
-            <w:tcW w:w="0" w:type="auto"/>
-            <w:tcBorders>
-              <w:top w:val="single" w:sz="6" w:space="0" w:color="CCCCCC"/>
-              <w:left w:val="single" w:sz="6" w:space="0" w:color="CCCCCC"/>
-              <w:bottom w:val="single" w:sz="6" w:space="0" w:color="000000"/>
-              <w:right w:val="single" w:sz="6" w:space="0" w:color="000000"/>
-            </w:tcBorders>
-            <w:tcMar>
-              <w:top w:w="30" w:type="dxa"/>
-              <w:left w:w="45" w:type="dxa"/>
-              <w:bottom w:w="30" w:type="dxa"/>
-              <w:right w:w="45" w:type="dxa"/>
-            </w:tcMar>
-            <w:vAlign w:val="bottom"/>
-          </w:tcPr>
-          <w:p>
-            <w:pPr>
-              <w:widowControl/>
-              <w:jc w:val="left"/>
+              <w:t>Y</w:t>
+            </w:r>
+          </w:p>
+        </w:tc>
+        <w:tc>
+          <w:tcPr>
+            <w:tcW w:w="0" w:type="auto"/>
+            <w:tcBorders>
+              <w:top w:val="single" w:sz="6" w:space="0" w:color="CCCCCC"/>
+              <w:left w:val="single" w:sz="6" w:space="0" w:color="CCCCCC"/>
+              <w:bottom w:val="single" w:sz="6" w:space="0" w:color="000000"/>
+              <w:right w:val="single" w:sz="6" w:space="0" w:color="000000"/>
+            </w:tcBorders>
+            <w:tcMar>
+              <w:top w:w="30" w:type="dxa"/>
+              <w:left w:w="45" w:type="dxa"/>
+              <w:bottom w:w="30" w:type="dxa"/>
+              <w:right w:w="45" w:type="dxa"/>
+            </w:tcMar>
+            <w:vAlign w:val="bottom"/>
+          </w:tcPr>
+          <w:p>
+            <w:pPr>
+              <w:widowControl/>
+              <w:jc w:val="left"/>
+              <w:rPr>
+                <w:rFonts w:ascii="Arial" w:eastAsia="PMingLiU" w:hAnsi="Arial" w:cs="Arial"/>
+                <w:kern w:val="0"/>
+                <w:sz w:val="16"/>
+                <w:szCs w:val="16"/>
+                <w:lang w:eastAsia="zh-TW"/>
+              </w:rPr>
+            </w:pPr>
+            <w:r>
+              <w:rPr>
+                <w:rFonts w:ascii="Arial" w:eastAsia="PMingLiU" w:hAnsi="Arial" w:cs="Arial"/>
+                <w:kern w:val="0"/>
+                <w:sz w:val="16"/>
+                <w:szCs w:val="16"/>
+                <w:lang w:eastAsia="zh-TW"/>
+              </w:rPr>
+              <w:t>“</w:t>
+            </w:r>
+            <w:r>
               <w:rPr>
                 <w:rFonts w:ascii="Arial" w:eastAsia="PMingLiU" w:hAnsi="Arial" w:cs="Arial" w:hint="eastAsia"/>
                 <w:kern w:val="0"/>
@@ -2911,204 +3002,43 @@
                 <w:szCs w:val="16"/>
                 <w:lang w:eastAsia="zh-TW"/>
               </w:rPr>
-            </w:pPr>
-            <w:r>
-              <w:rPr>
-                <w:rFonts w:ascii="Arial" w:eastAsia="PMingLiU" w:hAnsi="Arial" w:cs="Arial" w:hint="eastAsia"/>
+              <w:t>Chan</w:t>
+            </w:r>
+            <w:r>
+              <w:rPr>
+                <w:rFonts w:ascii="Arial" w:eastAsia="PMingLiU" w:hAnsi="Arial" w:cs="Arial"/>
                 <w:kern w:val="0"/>
                 <w:sz w:val="16"/>
                 <w:szCs w:val="16"/>
                 <w:lang w:eastAsia="zh-TW"/>
               </w:rPr>
-              <w:t>100</w:t>
-            </w:r>
-          </w:p>
-        </w:tc>
-        <w:tc>
-          <w:tcPr>
-            <w:tcW w:w="0" w:type="auto"/>
-            <w:tcBorders>
-              <w:top w:val="single" w:sz="6" w:space="0" w:color="CCCCCC"/>
-              <w:left w:val="single" w:sz="6" w:space="0" w:color="CCCCCC"/>
-              <w:bottom w:val="single" w:sz="6" w:space="0" w:color="000000"/>
-              <w:right w:val="single" w:sz="6" w:space="0" w:color="000000"/>
-            </w:tcBorders>
-            <w:tcMar>
-              <w:top w:w="30" w:type="dxa"/>
-              <w:left w:w="45" w:type="dxa"/>
-              <w:bottom w:w="30" w:type="dxa"/>
-              <w:right w:w="45" w:type="dxa"/>
-            </w:tcMar>
-            <w:vAlign w:val="bottom"/>
-          </w:tcPr>
-          <w:p>
-            <w:pPr>
-              <w:widowControl/>
-              <w:jc w:val="left"/>
-              <w:rPr>
-                <w:rFonts w:ascii="Arial" w:eastAsia="SimSun" w:hAnsi="Arial" w:cs="Arial"/>
-                <w:kern w:val="0"/>
-                <w:sz w:val="16"/>
-                <w:szCs w:val="16"/>
-              </w:rPr>
-            </w:pPr>
-          </w:p>
-        </w:tc>
-        <w:tc>
-          <w:tcPr>
-            <w:tcW w:w="0" w:type="auto"/>
-            <w:tcBorders>
-              <w:top w:val="single" w:sz="6" w:space="0" w:color="CCCCCC"/>
-              <w:left w:val="single" w:sz="6" w:space="0" w:color="CCCCCC"/>
-              <w:bottom w:val="single" w:sz="6" w:space="0" w:color="000000"/>
-              <w:right w:val="single" w:sz="6" w:space="0" w:color="000000"/>
-            </w:tcBorders>
-            <w:tcMar>
-              <w:top w:w="30" w:type="dxa"/>
-              <w:left w:w="45" w:type="dxa"/>
-              <w:bottom w:w="30" w:type="dxa"/>
-              <w:right w:w="45" w:type="dxa"/>
-            </w:tcMar>
-            <w:vAlign w:val="bottom"/>
-          </w:tcPr>
-          <w:p>
-            <w:pPr>
-              <w:widowControl/>
-              <w:jc w:val="left"/>
-              <w:rPr>
-                <w:rFonts w:ascii="Times New Roman" w:eastAsia="Times New Roman" w:hAnsi="Times New Roman" w:cs="Times New Roman"/>
-                <w:kern w:val="0"/>
-                <w:sz w:val="16"/>
-                <w:szCs w:val="16"/>
-              </w:rPr>
-            </w:pPr>
-          </w:p>
-        </w:tc>
-        <w:tc>
-          <w:tcPr>
-            <w:tcW w:w="0" w:type="auto"/>
-            <w:tcBorders>
-              <w:top w:val="single" w:sz="6" w:space="0" w:color="CCCCCC"/>
-              <w:left w:val="single" w:sz="6" w:space="0" w:color="CCCCCC"/>
-              <w:bottom w:val="single" w:sz="6" w:space="0" w:color="000000"/>
-              <w:right w:val="single" w:sz="6" w:space="0" w:color="000000"/>
-            </w:tcBorders>
-            <w:tcMar>
-              <w:top w:w="30" w:type="dxa"/>
-              <w:left w:w="45" w:type="dxa"/>
-              <w:bottom w:w="30" w:type="dxa"/>
-              <w:right w:w="45" w:type="dxa"/>
-            </w:tcMar>
-            <w:vAlign w:val="bottom"/>
-          </w:tcPr>
-          <w:p>
-            <w:pPr>
-              <w:widowControl/>
-              <w:jc w:val="left"/>
-              <w:rPr>
-                <w:rFonts w:ascii="Arial" w:eastAsia="PMingLiU" w:hAnsi="Arial" w:cs="Arial" w:hint="eastAsia"/>
-                <w:kern w:val="0"/>
-                <w:sz w:val="16"/>
-                <w:szCs w:val="16"/>
-                <w:lang w:eastAsia="zh-TW"/>
-              </w:rPr>
-            </w:pPr>
-            <w:r>
-              <w:rPr>
-                <w:rFonts w:ascii="Arial" w:eastAsia="PMingLiU" w:hAnsi="Arial" w:cs="Arial" w:hint="eastAsia"/>
-                <w:kern w:val="0"/>
-                <w:sz w:val="16"/>
-                <w:szCs w:val="16"/>
-                <w:lang w:eastAsia="zh-TW"/>
-              </w:rPr>
-              <w:t>Y</w:t>
-            </w:r>
-          </w:p>
-        </w:tc>
-        <w:tc>
-          <w:tcPr>
-            <w:tcW w:w="0" w:type="auto"/>
-            <w:tcBorders>
-              <w:top w:val="single" w:sz="6" w:space="0" w:color="CCCCCC"/>
-              <w:left w:val="single" w:sz="6" w:space="0" w:color="CCCCCC"/>
-              <w:bottom w:val="single" w:sz="6" w:space="0" w:color="000000"/>
-              <w:right w:val="single" w:sz="6" w:space="0" w:color="000000"/>
-            </w:tcBorders>
-            <w:tcMar>
-              <w:top w:w="30" w:type="dxa"/>
-              <w:left w:w="45" w:type="dxa"/>
-              <w:bottom w:w="30" w:type="dxa"/>
-              <w:right w:w="45" w:type="dxa"/>
-            </w:tcMar>
-            <w:vAlign w:val="bottom"/>
-          </w:tcPr>
-          <w:p>
-            <w:pPr>
-              <w:widowControl/>
-              <w:jc w:val="left"/>
-              <w:rPr>
-                <w:rFonts w:ascii="Arial" w:eastAsia="PMingLiU" w:hAnsi="Arial" w:cs="Arial" w:hint="eastAsia"/>
-                <w:kern w:val="0"/>
-                <w:sz w:val="16"/>
-                <w:szCs w:val="16"/>
-                <w:lang w:eastAsia="zh-TW"/>
-              </w:rPr>
-            </w:pPr>
-            <w:r>
+              <w:t>”</w:t>
+            </w:r>
+          </w:p>
+        </w:tc>
+        <w:tc>
+          <w:tcPr>
+            <w:tcW w:w="0" w:type="auto"/>
+            <w:tcBorders>
+              <w:top w:val="single" w:sz="6" w:space="0" w:color="CCCCCC"/>
+              <w:left w:val="single" w:sz="6" w:space="0" w:color="CCCCCC"/>
+              <w:bottom w:val="single" w:sz="6" w:space="0" w:color="000000"/>
+              <w:right w:val="single" w:sz="6" w:space="0" w:color="000000"/>
+            </w:tcBorders>
+            <w:tcMar>
+              <w:top w:w="30" w:type="dxa"/>
+              <w:left w:w="45" w:type="dxa"/>
+              <w:bottom w:w="30" w:type="dxa"/>
+              <w:right w:w="45" w:type="dxa"/>
+            </w:tcMar>
+            <w:vAlign w:val="bottom"/>
+          </w:tcPr>
+          <w:p>
+            <w:pPr>
+              <w:widowControl/>
+              <w:jc w:val="left"/>
               <w:rPr>
                 <w:rFonts w:ascii="Arial" w:eastAsia="PMingLiU" w:hAnsi="Arial" w:cs="Arial"/>
-                <w:kern w:val="0"/>
-                <w:sz w:val="16"/>
-                <w:szCs w:val="16"/>
-                <w:lang w:eastAsia="zh-TW"/>
-              </w:rPr>
-              <w:t>“</w:t>
-            </w:r>
-            <w:r>
-              <w:rPr>
-                <w:rFonts w:ascii="Arial" w:eastAsia="PMingLiU" w:hAnsi="Arial" w:cs="Arial" w:hint="eastAsia"/>
-                <w:kern w:val="0"/>
-                <w:sz w:val="16"/>
-                <w:szCs w:val="16"/>
-                <w:lang w:eastAsia="zh-TW"/>
-              </w:rPr>
-              <w:t>Chan</w:t>
-            </w:r>
-            <w:r>
-              <w:rPr>
-                <w:rFonts w:ascii="Arial" w:eastAsia="PMingLiU" w:hAnsi="Arial" w:cs="Arial"/>
-                <w:kern w:val="0"/>
-                <w:sz w:val="16"/>
-                <w:szCs w:val="16"/>
-                <w:lang w:eastAsia="zh-TW"/>
-              </w:rPr>
-              <w:t>”</w:t>
-            </w:r>
-          </w:p>
-        </w:tc>
-        <w:tc>
-          <w:tcPr>
-            <w:tcW w:w="0" w:type="auto"/>
-            <w:tcBorders>
-              <w:top w:val="single" w:sz="6" w:space="0" w:color="CCCCCC"/>
-              <w:left w:val="single" w:sz="6" w:space="0" w:color="CCCCCC"/>
-              <w:bottom w:val="single" w:sz="6" w:space="0" w:color="000000"/>
-              <w:right w:val="single" w:sz="6" w:space="0" w:color="000000"/>
-            </w:tcBorders>
-            <w:tcMar>
-              <w:top w:w="30" w:type="dxa"/>
-              <w:left w:w="45" w:type="dxa"/>
-              <w:bottom w:w="30" w:type="dxa"/>
-              <w:right w:w="45" w:type="dxa"/>
-            </w:tcMar>
-            <w:vAlign w:val="bottom"/>
-          </w:tcPr>
-          <w:p>
-            <w:pPr>
-              <w:widowControl/>
-              <w:jc w:val="left"/>
-              <w:rPr>
-                <w:rFonts w:ascii="Arial" w:eastAsia="PMingLiU" w:hAnsi="Arial" w:cs="Arial" w:hint="eastAsia"/>
                 <w:kern w:val="0"/>
                 <w:sz w:val="16"/>
                 <w:szCs w:val="16"/>
@@ -3235,7 +3165,7 @@
               <w:widowControl/>
               <w:jc w:val="left"/>
               <w:rPr>
-                <w:rFonts w:ascii="Arial" w:eastAsia="PMingLiU" w:hAnsi="Arial" w:cs="Arial" w:hint="eastAsia"/>
+                <w:rFonts w:ascii="Arial" w:eastAsia="PMingLiU" w:hAnsi="Arial" w:cs="Arial"/>
                 <w:kern w:val="0"/>
                 <w:sz w:val="16"/>
                 <w:szCs w:val="16"/>
@@ -3504,12 +3434,54 @@
               <w:widowControl/>
               <w:jc w:val="left"/>
               <w:rPr>
+                <w:rFonts w:ascii="Arial" w:eastAsia="PMingLiU" w:hAnsi="Arial" w:cs="Arial"/>
+                <w:kern w:val="0"/>
+                <w:sz w:val="16"/>
+                <w:szCs w:val="16"/>
+                <w:lang w:eastAsia="zh-TW"/>
+              </w:rPr>
+            </w:pPr>
+            <w:r>
+              <w:rPr>
                 <w:rFonts w:ascii="Arial" w:eastAsia="PMingLiU" w:hAnsi="Arial" w:cs="Arial" w:hint="eastAsia"/>
                 <w:kern w:val="0"/>
                 <w:sz w:val="16"/>
                 <w:szCs w:val="16"/>
                 <w:lang w:eastAsia="zh-TW"/>
               </w:rPr>
+              <w:t>VARCHAR</w:t>
+            </w:r>
+          </w:p>
+        </w:tc>
+        <w:tc>
+          <w:tcPr>
+            <w:tcW w:w="0" w:type="auto"/>
+            <w:tcBorders>
+              <w:top w:val="single" w:sz="6" w:space="0" w:color="CCCCCC"/>
+              <w:left w:val="single" w:sz="6" w:space="0" w:color="CCCCCC"/>
+              <w:bottom w:val="single" w:sz="6" w:space="0" w:color="000000"/>
+              <w:right w:val="single" w:sz="6" w:space="0" w:color="000000"/>
+            </w:tcBorders>
+            <w:tcMar>
+              <w:top w:w="30" w:type="dxa"/>
+              <w:left w:w="45" w:type="dxa"/>
+              <w:bottom w:w="30" w:type="dxa"/>
+              <w:right w:w="45" w:type="dxa"/>
+            </w:tcMar>
+            <w:vAlign w:val="bottom"/>
+            <w:hideMark/>
+          </w:tcPr>
+          <w:p>
+            <w:pPr>
+              <w:widowControl/>
+              <w:jc w:val="left"/>
+              <w:rPr>
+                <w:rFonts w:ascii="Arial" w:eastAsia="PMingLiU" w:hAnsi="Arial" w:cs="Arial"/>
+                <w:kern w:val="0"/>
+                <w:sz w:val="16"/>
+                <w:szCs w:val="16"/>
+                <w:lang w:eastAsia="zh-TW"/>
+              </w:rPr>
             </w:pPr>
             <w:r>
               <w:rPr>
@@ -3519,48 +3491,6 @@
                 <w:szCs w:val="16"/>
                 <w:lang w:eastAsia="zh-TW"/>
               </w:rPr>
-              <w:t>VARCHAR</w:t>
-            </w:r>
-          </w:p>
-        </w:tc>
-        <w:tc>
-          <w:tcPr>
-            <w:tcW w:w="0" w:type="auto"/>
-            <w:tcBorders>
-              <w:top w:val="single" w:sz="6" w:space="0" w:color="CCCCCC"/>
-              <w:left w:val="single" w:sz="6" w:space="0" w:color="CCCCCC"/>
-              <w:bottom w:val="single" w:sz="6" w:space="0" w:color="000000"/>
-              <w:right w:val="single" w:sz="6" w:space="0" w:color="000000"/>
-            </w:tcBorders>
-            <w:tcMar>
-              <w:top w:w="30" w:type="dxa"/>
-              <w:left w:w="45" w:type="dxa"/>
-              <w:bottom w:w="30" w:type="dxa"/>
-              <w:right w:w="45" w:type="dxa"/>
-            </w:tcMar>
-            <w:vAlign w:val="bottom"/>
-            <w:hideMark/>
-          </w:tcPr>
-          <w:p>
-            <w:pPr>
-              <w:widowControl/>
-              <w:jc w:val="left"/>
-              <w:rPr>
-                <w:rFonts w:ascii="Arial" w:eastAsia="PMingLiU" w:hAnsi="Arial" w:cs="Arial" w:hint="eastAsia"/>
-                <w:kern w:val="0"/>
-                <w:sz w:val="16"/>
-                <w:szCs w:val="16"/>
-                <w:lang w:eastAsia="zh-TW"/>
-              </w:rPr>
-            </w:pPr>
-            <w:r>
-              <w:rPr>
-                <w:rFonts w:ascii="Arial" w:eastAsia="PMingLiU" w:hAnsi="Arial" w:cs="Arial" w:hint="eastAsia"/>
-                <w:kern w:val="0"/>
-                <w:sz w:val="16"/>
-                <w:szCs w:val="16"/>
-                <w:lang w:eastAsia="zh-TW"/>
-              </w:rPr>
               <w:t>100</w:t>
             </w:r>
           </w:p>
@@ -3730,7 +3660,7 @@
               <w:widowControl/>
               <w:jc w:val="left"/>
               <w:rPr>
-                <w:rFonts w:ascii="Arial" w:eastAsia="PMingLiU" w:hAnsi="Arial" w:cs="Arial" w:hint="eastAsia"/>
+                <w:rFonts w:ascii="Arial" w:eastAsia="PMingLiU" w:hAnsi="Arial" w:cs="Arial"/>
                 <w:kern w:val="0"/>
                 <w:sz w:val="16"/>
                 <w:szCs w:val="16"/>
@@ -5023,12 +4953,54 @@
               <w:widowControl/>
               <w:jc w:val="left"/>
               <w:rPr>
+                <w:rFonts w:ascii="Arial" w:eastAsia="PMingLiU" w:hAnsi="Arial" w:cs="Arial"/>
+                <w:kern w:val="0"/>
+                <w:sz w:val="16"/>
+                <w:szCs w:val="16"/>
+                <w:lang w:eastAsia="zh-TW"/>
+              </w:rPr>
+            </w:pPr>
+            <w:r>
+              <w:rPr>
                 <w:rFonts w:ascii="Arial" w:eastAsia="PMingLiU" w:hAnsi="Arial" w:cs="Arial" w:hint="eastAsia"/>
                 <w:kern w:val="0"/>
                 <w:sz w:val="16"/>
                 <w:szCs w:val="16"/>
                 <w:lang w:eastAsia="zh-TW"/>
               </w:rPr>
+              <w:t>VARCHAR</w:t>
+            </w:r>
+          </w:p>
+        </w:tc>
+        <w:tc>
+          <w:tcPr>
+            <w:tcW w:w="0" w:type="auto"/>
+            <w:tcBorders>
+              <w:top w:val="single" w:sz="6" w:space="0" w:color="CCCCCC"/>
+              <w:left w:val="single" w:sz="6" w:space="0" w:color="CCCCCC"/>
+              <w:bottom w:val="single" w:sz="6" w:space="0" w:color="000000"/>
+              <w:right w:val="single" w:sz="6" w:space="0" w:color="000000"/>
+            </w:tcBorders>
+            <w:tcMar>
+              <w:top w:w="30" w:type="dxa"/>
+              <w:left w:w="45" w:type="dxa"/>
+              <w:bottom w:w="30" w:type="dxa"/>
+              <w:right w:w="45" w:type="dxa"/>
+            </w:tcMar>
+            <w:vAlign w:val="bottom"/>
+            <w:hideMark/>
+          </w:tcPr>
+          <w:p>
+            <w:pPr>
+              <w:widowControl/>
+              <w:jc w:val="left"/>
+              <w:rPr>
+                <w:rFonts w:ascii="Arial" w:eastAsia="PMingLiU" w:hAnsi="Arial" w:cs="Arial"/>
+                <w:kern w:val="0"/>
+                <w:sz w:val="16"/>
+                <w:szCs w:val="16"/>
+                <w:lang w:eastAsia="zh-TW"/>
+              </w:rPr>
             </w:pPr>
             <w:r>
               <w:rPr>
@@ -5038,49 +5010,17 @@
                 <w:szCs w:val="16"/>
                 <w:lang w:eastAsia="zh-TW"/>
               </w:rPr>
-              <w:t>VARCHAR</w:t>
-            </w:r>
-          </w:p>
-        </w:tc>
-        <w:tc>
-          <w:tcPr>
-            <w:tcW w:w="0" w:type="auto"/>
-            <w:tcBorders>
-              <w:top w:val="single" w:sz="6" w:space="0" w:color="CCCCCC"/>
-              <w:left w:val="single" w:sz="6" w:space="0" w:color="CCCCCC"/>
-              <w:bottom w:val="single" w:sz="6" w:space="0" w:color="000000"/>
-              <w:right w:val="single" w:sz="6" w:space="0" w:color="000000"/>
-            </w:tcBorders>
-            <w:tcMar>
-              <w:top w:w="30" w:type="dxa"/>
-              <w:left w:w="45" w:type="dxa"/>
-              <w:bottom w:w="30" w:type="dxa"/>
-              <w:right w:w="45" w:type="dxa"/>
-            </w:tcMar>
-            <w:vAlign w:val="bottom"/>
-            <w:hideMark/>
-          </w:tcPr>
-          <w:p>
-            <w:pPr>
-              <w:widowControl/>
-              <w:jc w:val="left"/>
-              <w:rPr>
-                <w:rFonts w:ascii="Arial" w:eastAsia="PMingLiU" w:hAnsi="Arial" w:cs="Arial" w:hint="eastAsia"/>
+              <w:t>2</w:t>
+            </w:r>
+            <w:r>
+              <w:rPr>
+                <w:rFonts w:ascii="Arial" w:eastAsia="PMingLiU" w:hAnsi="Arial" w:cs="Arial"/>
                 <w:kern w:val="0"/>
                 <w:sz w:val="16"/>
                 <w:szCs w:val="16"/>
                 <w:lang w:eastAsia="zh-TW"/>
               </w:rPr>
-            </w:pPr>
-            <w:r>
-              <w:rPr>
-                <w:rFonts w:ascii="Arial" w:eastAsia="PMingLiU" w:hAnsi="Arial" w:cs="Arial" w:hint="eastAsia"/>
-                <w:kern w:val="0"/>
-                <w:sz w:val="16"/>
-                <w:szCs w:val="16"/>
-                <w:lang w:eastAsia="zh-TW"/>
-              </w:rPr>
-              <w:t>255</w:t>
+              <w:t>60</w:t>
             </w:r>
           </w:p>
         </w:tc>
@@ -5249,7 +5189,7 @@
               <w:widowControl/>
               <w:jc w:val="left"/>
               <w:rPr>
-                <w:rFonts w:ascii="Arial" w:eastAsia="PMingLiU" w:hAnsi="Arial" w:cs="Arial" w:hint="eastAsia"/>
+                <w:rFonts w:ascii="Arial" w:eastAsia="PMingLiU" w:hAnsi="Arial" w:cs="Arial"/>
                 <w:kern w:val="0"/>
                 <w:sz w:val="16"/>
                 <w:szCs w:val="16"/>
@@ -5336,12 +5276,53 @@
               <w:widowControl/>
               <w:jc w:val="left"/>
               <w:rPr>
+                <w:rFonts w:ascii="Arial" w:eastAsia="PMingLiU" w:hAnsi="Arial" w:cs="Arial"/>
+                <w:kern w:val="0"/>
+                <w:sz w:val="16"/>
+                <w:szCs w:val="16"/>
+                <w:lang w:eastAsia="zh-TW"/>
+              </w:rPr>
+            </w:pPr>
+            <w:r>
+              <w:rPr>
                 <w:rFonts w:ascii="Arial" w:eastAsia="PMingLiU" w:hAnsi="Arial" w:cs="Arial" w:hint="eastAsia"/>
                 <w:kern w:val="0"/>
                 <w:sz w:val="16"/>
                 <w:szCs w:val="16"/>
                 <w:lang w:eastAsia="zh-TW"/>
               </w:rPr>
+              <w:t>VARCHAR</w:t>
+            </w:r>
+          </w:p>
+        </w:tc>
+        <w:tc>
+          <w:tcPr>
+            <w:tcW w:w="0" w:type="auto"/>
+            <w:tcBorders>
+              <w:top w:val="single" w:sz="6" w:space="0" w:color="CCCCCC"/>
+              <w:left w:val="single" w:sz="6" w:space="0" w:color="CCCCCC"/>
+              <w:bottom w:val="single" w:sz="6" w:space="0" w:color="000000"/>
+              <w:right w:val="single" w:sz="6" w:space="0" w:color="000000"/>
+            </w:tcBorders>
+            <w:tcMar>
+              <w:top w:w="30" w:type="dxa"/>
+              <w:left w:w="45" w:type="dxa"/>
+              <w:bottom w:w="30" w:type="dxa"/>
+              <w:right w:w="45" w:type="dxa"/>
+            </w:tcMar>
+            <w:vAlign w:val="bottom"/>
+            <w:hideMark/>
+          </w:tcPr>
+          <w:p>
+            <w:pPr>
+              <w:widowControl/>
+              <w:jc w:val="left"/>
+              <w:rPr>
+                <w:rFonts w:ascii="Arial" w:eastAsia="SimSun" w:hAnsi="Arial" w:cs="Arial"/>
+                <w:kern w:val="0"/>
+                <w:sz w:val="16"/>
+                <w:szCs w:val="16"/>
+              </w:rPr>
             </w:pPr>
             <w:r>
               <w:rPr>
@@ -5351,47 +5332,6 @@
                 <w:szCs w:val="16"/>
                 <w:lang w:eastAsia="zh-TW"/>
               </w:rPr>
-              <w:t>VARCHAR</w:t>
-            </w:r>
-          </w:p>
-        </w:tc>
-        <w:tc>
-          <w:tcPr>
-            <w:tcW w:w="0" w:type="auto"/>
-            <w:tcBorders>
-              <w:top w:val="single" w:sz="6" w:space="0" w:color="CCCCCC"/>
-              <w:left w:val="single" w:sz="6" w:space="0" w:color="CCCCCC"/>
-              <w:bottom w:val="single" w:sz="6" w:space="0" w:color="000000"/>
-              <w:right w:val="single" w:sz="6" w:space="0" w:color="000000"/>
-            </w:tcBorders>
-            <w:tcMar>
-              <w:top w:w="30" w:type="dxa"/>
-              <w:left w:w="45" w:type="dxa"/>
-              <w:bottom w:w="30" w:type="dxa"/>
-              <w:right w:w="45" w:type="dxa"/>
-            </w:tcMar>
-            <w:vAlign w:val="bottom"/>
-            <w:hideMark/>
-          </w:tcPr>
-          <w:p>
-            <w:pPr>
-              <w:widowControl/>
-              <w:jc w:val="left"/>
-              <w:rPr>
-                <w:rFonts w:ascii="Arial" w:eastAsia="SimSun" w:hAnsi="Arial" w:cs="Arial"/>
-                <w:kern w:val="0"/>
-                <w:sz w:val="16"/>
-                <w:szCs w:val="16"/>
-              </w:rPr>
-            </w:pPr>
-            <w:r>
-              <w:rPr>
-                <w:rFonts w:ascii="Arial" w:eastAsia="PMingLiU" w:hAnsi="Arial" w:cs="Arial" w:hint="eastAsia"/>
-                <w:kern w:val="0"/>
-                <w:sz w:val="16"/>
-                <w:szCs w:val="16"/>
-                <w:lang w:eastAsia="zh-TW"/>
-              </w:rPr>
               <w:t>5</w:t>
             </w:r>
             <w:r>
@@ -5576,6 +5516,15 @@
                 <w:szCs w:val="16"/>
               </w:rPr>
             </w:pPr>
+            <w:r>
+              <w:rPr>
+                <w:rFonts w:ascii="Arial" w:eastAsia="SimSun" w:hAnsi="Arial" w:cs="Arial"/>
+                <w:kern w:val="0"/>
+                <w:sz w:val="16"/>
+                <w:szCs w:val="16"/>
+              </w:rPr>
+              <w:t>NOT NULL</w:t>
+            </w:r>
           </w:p>
         </w:tc>
       </w:tr>
@@ -5648,12 +5597,54 @@
               <w:widowControl/>
               <w:jc w:val="left"/>
               <w:rPr>
+                <w:rFonts w:ascii="Arial" w:eastAsia="PMingLiU" w:hAnsi="Arial" w:cs="Arial"/>
+                <w:kern w:val="0"/>
+                <w:sz w:val="16"/>
+                <w:szCs w:val="16"/>
+                <w:lang w:eastAsia="zh-TW"/>
+              </w:rPr>
+            </w:pPr>
+            <w:r>
+              <w:rPr>
                 <w:rFonts w:ascii="Arial" w:eastAsia="PMingLiU" w:hAnsi="Arial" w:cs="Arial" w:hint="eastAsia"/>
                 <w:kern w:val="0"/>
                 <w:sz w:val="16"/>
                 <w:szCs w:val="16"/>
                 <w:lang w:eastAsia="zh-TW"/>
               </w:rPr>
+              <w:t>VARCHAR</w:t>
+            </w:r>
+          </w:p>
+        </w:tc>
+        <w:tc>
+          <w:tcPr>
+            <w:tcW w:w="0" w:type="auto"/>
+            <w:tcBorders>
+              <w:top w:val="single" w:sz="6" w:space="0" w:color="CCCCCC"/>
+              <w:left w:val="single" w:sz="6" w:space="0" w:color="CCCCCC"/>
+              <w:bottom w:val="single" w:sz="6" w:space="0" w:color="000000"/>
+              <w:right w:val="single" w:sz="6" w:space="0" w:color="000000"/>
+            </w:tcBorders>
+            <w:tcMar>
+              <w:top w:w="30" w:type="dxa"/>
+              <w:left w:w="45" w:type="dxa"/>
+              <w:bottom w:w="30" w:type="dxa"/>
+              <w:right w:w="45" w:type="dxa"/>
+            </w:tcMar>
+            <w:vAlign w:val="bottom"/>
+            <w:hideMark/>
+          </w:tcPr>
+          <w:p>
+            <w:pPr>
+              <w:widowControl/>
+              <w:jc w:val="left"/>
+              <w:rPr>
+                <w:rFonts w:ascii="Arial" w:eastAsia="PMingLiU" w:hAnsi="Arial" w:cs="Arial"/>
+                <w:kern w:val="0"/>
+                <w:sz w:val="16"/>
+                <w:szCs w:val="16"/>
+                <w:lang w:eastAsia="zh-TW"/>
+              </w:rPr>
             </w:pPr>
             <w:r>
               <w:rPr>
@@ -5663,48 +5654,6 @@
                 <w:szCs w:val="16"/>
                 <w:lang w:eastAsia="zh-TW"/>
               </w:rPr>
-              <w:t>VARCHAR</w:t>
-            </w:r>
-          </w:p>
-        </w:tc>
-        <w:tc>
-          <w:tcPr>
-            <w:tcW w:w="0" w:type="auto"/>
-            <w:tcBorders>
-              <w:top w:val="single" w:sz="6" w:space="0" w:color="CCCCCC"/>
-              <w:left w:val="single" w:sz="6" w:space="0" w:color="CCCCCC"/>
-              <w:bottom w:val="single" w:sz="6" w:space="0" w:color="000000"/>
-              <w:right w:val="single" w:sz="6" w:space="0" w:color="000000"/>
-            </w:tcBorders>
-            <w:tcMar>
-              <w:top w:w="30" w:type="dxa"/>
-              <w:left w:w="45" w:type="dxa"/>
-              <w:bottom w:w="30" w:type="dxa"/>
-              <w:right w:w="45" w:type="dxa"/>
-            </w:tcMar>
-            <w:vAlign w:val="bottom"/>
-            <w:hideMark/>
-          </w:tcPr>
-          <w:p>
-            <w:pPr>
-              <w:widowControl/>
-              <w:jc w:val="left"/>
-              <w:rPr>
-                <w:rFonts w:ascii="Arial" w:eastAsia="PMingLiU" w:hAnsi="Arial" w:cs="Arial" w:hint="eastAsia"/>
-                <w:kern w:val="0"/>
-                <w:sz w:val="16"/>
-                <w:szCs w:val="16"/>
-                <w:lang w:eastAsia="zh-TW"/>
-              </w:rPr>
-            </w:pPr>
-            <w:r>
-              <w:rPr>
-                <w:rFonts w:ascii="Arial" w:eastAsia="PMingLiU" w:hAnsi="Arial" w:cs="Arial" w:hint="eastAsia"/>
-                <w:kern w:val="0"/>
-                <w:sz w:val="16"/>
-                <w:szCs w:val="16"/>
-                <w:lang w:eastAsia="zh-TW"/>
-              </w:rPr>
               <w:t>100</w:t>
             </w:r>
           </w:p>
@@ -5880,6 +5829,15 @@
                 <w:szCs w:val="16"/>
               </w:rPr>
             </w:pPr>
+            <w:r>
+              <w:rPr>
+                <w:rFonts w:ascii="Arial" w:eastAsia="SimSun" w:hAnsi="Arial" w:cs="Arial"/>
+                <w:kern w:val="0"/>
+                <w:sz w:val="16"/>
+                <w:szCs w:val="16"/>
+              </w:rPr>
+              <w:t>NOT NULL</w:t>
+            </w:r>
           </w:p>
         </w:tc>
       </w:tr>
@@ -6183,7 +6141,7 @@
               <w:widowControl/>
               <w:jc w:val="left"/>
               <w:rPr>
-                <w:rFonts w:ascii="Arial" w:eastAsia="PMingLiU" w:hAnsi="Arial" w:cs="Arial" w:hint="eastAsia"/>
+                <w:rFonts w:ascii="Arial" w:eastAsia="PMingLiU" w:hAnsi="Arial" w:cs="Arial"/>
                 <w:kern w:val="0"/>
                 <w:sz w:val="16"/>
                 <w:szCs w:val="16"/>
@@ -6283,7 +6241,7 @@
               <w:widowControl/>
               <w:jc w:val="left"/>
               <w:rPr>
-                <w:rFonts w:ascii="Arial" w:eastAsia="PMingLiU" w:hAnsi="Arial" w:cs="Arial" w:hint="eastAsia"/>
+                <w:rFonts w:ascii="Arial" w:eastAsia="PMingLiU" w:hAnsi="Arial" w:cs="Arial"/>
                 <w:kern w:val="0"/>
                 <w:sz w:val="16"/>
                 <w:szCs w:val="16"/>
@@ -7515,6 +7473,17 @@
               <w:widowControl/>
               <w:jc w:val="left"/>
               <w:rPr>
+                <w:rFonts w:ascii="Arial" w:eastAsia="PMingLiU" w:hAnsi="Arial" w:cs="Arial"/>
+                <w:b/>
+                <w:bCs/>
+                <w:kern w:val="0"/>
+                <w:sz w:val="16"/>
+                <w:szCs w:val="16"/>
+                <w:lang w:eastAsia="zh-TW"/>
+              </w:rPr>
+            </w:pPr>
+            <w:r>
+              <w:rPr>
                 <w:rFonts w:ascii="Arial" w:eastAsia="PMingLiU" w:hAnsi="Arial" w:cs="Arial" w:hint="eastAsia"/>
                 <w:b/>
                 <w:bCs/>
@@ -7523,19 +7492,41 @@
                 <w:szCs w:val="16"/>
                 <w:lang w:eastAsia="zh-TW"/>
               </w:rPr>
-            </w:pPr>
-            <w:r>
-              <w:rPr>
-                <w:rFonts w:ascii="Arial" w:eastAsia="PMingLiU" w:hAnsi="Arial" w:cs="Arial" w:hint="eastAsia"/>
+              <w:t>1,1</w:t>
+            </w:r>
+          </w:p>
+        </w:tc>
+        <w:tc>
+          <w:tcPr>
+            <w:tcW w:w="0" w:type="auto"/>
+            <w:tcBorders>
+              <w:top w:val="single" w:sz="6" w:space="0" w:color="CCCCCC"/>
+              <w:left w:val="single" w:sz="6" w:space="0" w:color="CCCCCC"/>
+              <w:bottom w:val="single" w:sz="6" w:space="0" w:color="000000"/>
+              <w:right w:val="single" w:sz="6" w:space="0" w:color="000000"/>
+            </w:tcBorders>
+            <w:tcMar>
+              <w:top w:w="30" w:type="dxa"/>
+              <w:left w:w="45" w:type="dxa"/>
+              <w:bottom w:w="30" w:type="dxa"/>
+              <w:right w:w="45" w:type="dxa"/>
+            </w:tcMar>
+            <w:vAlign w:val="bottom"/>
+            <w:hideMark/>
+          </w:tcPr>
+          <w:p>
+            <w:pPr>
+              <w:widowControl/>
+              <w:jc w:val="left"/>
+              <w:rPr>
+                <w:rFonts w:ascii="Arial" w:eastAsia="SimSun" w:hAnsi="Arial" w:cs="Arial"/>
                 <w:b/>
                 <w:bCs/>
                 <w:kern w:val="0"/>
                 <w:sz w:val="16"/>
                 <w:szCs w:val="16"/>
-                <w:lang w:eastAsia="zh-TW"/>
-              </w:rPr>
-              <w:t>1,1</w:t>
-            </w:r>
+              </w:rPr>
+            </w:pPr>
           </w:p>
         </w:tc>
         <w:tc>
@@ -7569,6 +7560,15 @@
                 <w:szCs w:val="16"/>
               </w:rPr>
             </w:pPr>
+            <w:r>
+              <w:rPr>
+                <w:rFonts w:ascii="Arial" w:eastAsia="SimSun" w:hAnsi="Arial" w:cs="Arial"/>
+                <w:kern w:val="0"/>
+                <w:sz w:val="16"/>
+                <w:szCs w:val="16"/>
+              </w:rPr>
+              <w:t>PK</w:t>
+            </w:r>
           </w:p>
         </w:tc>
         <w:tc>
@@ -7609,48 +7609,6 @@
                 <w:sz w:val="16"/>
                 <w:szCs w:val="16"/>
               </w:rPr>
-              <w:t>PK</w:t>
-            </w:r>
-          </w:p>
-        </w:tc>
-        <w:tc>
-          <w:tcPr>
-            <w:tcW w:w="0" w:type="auto"/>
-            <w:tcBorders>
-              <w:top w:val="single" w:sz="6" w:space="0" w:color="CCCCCC"/>
-              <w:left w:val="single" w:sz="6" w:space="0" w:color="CCCCCC"/>
-              <w:bottom w:val="single" w:sz="6" w:space="0" w:color="000000"/>
-              <w:right w:val="single" w:sz="6" w:space="0" w:color="000000"/>
-            </w:tcBorders>
-            <w:tcMar>
-              <w:top w:w="30" w:type="dxa"/>
-              <w:left w:w="45" w:type="dxa"/>
-              <w:bottom w:w="30" w:type="dxa"/>
-              <w:right w:w="45" w:type="dxa"/>
-            </w:tcMar>
-            <w:vAlign w:val="bottom"/>
-            <w:hideMark/>
-          </w:tcPr>
-          <w:p>
-            <w:pPr>
-              <w:widowControl/>
-              <w:jc w:val="left"/>
-              <w:rPr>
-                <w:rFonts w:ascii="Arial" w:eastAsia="SimSun" w:hAnsi="Arial" w:cs="Arial"/>
-                <w:b/>
-                <w:bCs/>
-                <w:kern w:val="0"/>
-                <w:sz w:val="16"/>
-                <w:szCs w:val="16"/>
-              </w:rPr>
-            </w:pPr>
-            <w:r>
-              <w:rPr>
-                <w:rFonts w:ascii="Arial" w:eastAsia="SimSun" w:hAnsi="Arial" w:cs="Arial"/>
-                <w:kern w:val="0"/>
-                <w:sz w:val="16"/>
-                <w:szCs w:val="16"/>
-              </w:rPr>
               <w:t>Y</w:t>
             </w:r>
           </w:p>
@@ -7678,7 +7636,7 @@
               <w:widowControl/>
               <w:jc w:val="left"/>
               <w:rPr>
-                <w:rFonts w:ascii="Arial" w:eastAsia="PMingLiU" w:hAnsi="Arial" w:cs="Arial" w:hint="eastAsia"/>
+                <w:rFonts w:ascii="Arial" w:eastAsia="PMingLiU" w:hAnsi="Arial" w:cs="Arial"/>
                 <w:b/>
                 <w:bCs/>
                 <w:kern w:val="0"/>
@@ -7862,21 +7820,21 @@
               <w:widowControl/>
               <w:jc w:val="left"/>
               <w:rPr>
+                <w:rFonts w:ascii="Arial" w:eastAsia="PMingLiU" w:hAnsi="Arial" w:cs="Arial"/>
+                <w:kern w:val="0"/>
+                <w:sz w:val="16"/>
+                <w:szCs w:val="16"/>
+                <w:lang w:eastAsia="zh-TW"/>
+              </w:rPr>
+            </w:pPr>
+            <w:r>
+              <w:rPr>
                 <w:rFonts w:ascii="Arial" w:eastAsia="PMingLiU" w:hAnsi="Arial" w:cs="Arial" w:hint="eastAsia"/>
                 <w:kern w:val="0"/>
                 <w:sz w:val="16"/>
                 <w:szCs w:val="16"/>
                 <w:lang w:eastAsia="zh-TW"/>
               </w:rPr>
-            </w:pPr>
-            <w:r>
-              <w:rPr>
-                <w:rFonts w:ascii="Arial" w:eastAsia="PMingLiU" w:hAnsi="Arial" w:cs="Arial" w:hint="eastAsia"/>
-                <w:kern w:val="0"/>
-                <w:sz w:val="16"/>
-                <w:szCs w:val="16"/>
-                <w:lang w:eastAsia="zh-TW"/>
-              </w:rPr>
               <w:t>4</w:t>
             </w:r>
           </w:p>
@@ -8055,7 +8013,7 @@
               <w:widowControl/>
               <w:jc w:val="left"/>
               <w:rPr>
-                <w:rFonts w:ascii="Arial" w:eastAsia="PMingLiU" w:hAnsi="Arial" w:cs="Arial" w:hint="eastAsia"/>
+                <w:rFonts w:ascii="Arial" w:eastAsia="PMingLiU" w:hAnsi="Arial" w:cs="Arial"/>
                 <w:kern w:val="0"/>
                 <w:sz w:val="16"/>
                 <w:szCs w:val="16"/>
@@ -8397,7 +8355,7 @@
               <w:widowControl/>
               <w:jc w:val="left"/>
               <w:rPr>
-                <w:rFonts w:ascii="Arial" w:eastAsia="PMingLiU" w:hAnsi="Arial" w:cs="Arial" w:hint="eastAsia"/>
+                <w:rFonts w:ascii="Arial" w:eastAsia="PMingLiU" w:hAnsi="Arial" w:cs="Arial"/>
                 <w:kern w:val="0"/>
                 <w:sz w:val="16"/>
                 <w:szCs w:val="16"/>
@@ -8453,14 +8411,33 @@
               <w:widowControl/>
               <w:jc w:val="left"/>
               <w:rPr>
+                <w:rFonts w:ascii="Arial" w:eastAsia="PMingLiU" w:hAnsi="Arial" w:cs="Arial"/>
+                <w:kern w:val="0"/>
+                <w:sz w:val="16"/>
+                <w:szCs w:val="16"/>
+                <w:lang w:eastAsia="zh-TW"/>
+              </w:rPr>
+            </w:pPr>
+            <w:proofErr w:type="spellStart"/>
+            <w:r>
+              <w:rPr>
                 <w:rFonts w:ascii="Arial" w:eastAsia="PMingLiU" w:hAnsi="Arial" w:cs="Arial" w:hint="eastAsia"/>
                 <w:kern w:val="0"/>
                 <w:sz w:val="16"/>
                 <w:szCs w:val="16"/>
                 <w:lang w:eastAsia="zh-TW"/>
               </w:rPr>
-            </w:pPr>
-            <w:proofErr w:type="spellStart"/>
+              <w:t>A</w:t>
+            </w:r>
+            <w:r>
+              <w:rPr>
+                <w:rFonts w:ascii="Arial" w:eastAsia="SimSun" w:hAnsi="Arial" w:cs="Arial"/>
+                <w:kern w:val="0"/>
+                <w:sz w:val="16"/>
+                <w:szCs w:val="16"/>
+              </w:rPr>
+              <w:t>mountToPa</w:t>
+            </w:r>
             <w:r>
               <w:rPr>
                 <w:rFonts w:ascii="Arial" w:eastAsia="PMingLiU" w:hAnsi="Arial" w:cs="Arial" w:hint="eastAsia"/>
@@ -8469,17 +8446,80 @@
                 <w:szCs w:val="16"/>
                 <w:lang w:eastAsia="zh-TW"/>
               </w:rPr>
-              <w:t>A</w:t>
-            </w:r>
-            <w:r>
-              <w:rPr>
-                <w:rFonts w:ascii="Arial" w:eastAsia="SimSun" w:hAnsi="Arial" w:cs="Arial"/>
-                <w:kern w:val="0"/>
-                <w:sz w:val="16"/>
-                <w:szCs w:val="16"/>
-              </w:rPr>
-              <w:t>mountToPa</w:t>
-            </w:r>
+              <w:t>y</w:t>
+            </w:r>
+            <w:proofErr w:type="spellEnd"/>
+          </w:p>
+        </w:tc>
+        <w:tc>
+          <w:tcPr>
+            <w:tcW w:w="0" w:type="auto"/>
+            <w:tcBorders>
+              <w:top w:val="single" w:sz="6" w:space="0" w:color="CCCCCC"/>
+              <w:left w:val="single" w:sz="6" w:space="0" w:color="CCCCCC"/>
+              <w:bottom w:val="single" w:sz="6" w:space="0" w:color="000000"/>
+              <w:right w:val="single" w:sz="6" w:space="0" w:color="000000"/>
+            </w:tcBorders>
+            <w:tcMar>
+              <w:top w:w="30" w:type="dxa"/>
+              <w:left w:w="45" w:type="dxa"/>
+              <w:bottom w:w="30" w:type="dxa"/>
+              <w:right w:w="45" w:type="dxa"/>
+            </w:tcMar>
+            <w:vAlign w:val="bottom"/>
+            <w:hideMark/>
+          </w:tcPr>
+          <w:p>
+            <w:pPr>
+              <w:widowControl/>
+              <w:jc w:val="left"/>
+              <w:rPr>
+                <w:rFonts w:ascii="Arial" w:eastAsia="SimSun" w:hAnsi="Arial" w:cs="Arial"/>
+                <w:kern w:val="0"/>
+                <w:sz w:val="16"/>
+                <w:szCs w:val="16"/>
+              </w:rPr>
+            </w:pPr>
+            <w:r>
+              <w:rPr>
+                <w:rFonts w:ascii="Arial" w:eastAsia="SimSun" w:hAnsi="Arial" w:cs="Arial"/>
+                <w:kern w:val="0"/>
+                <w:sz w:val="16"/>
+                <w:szCs w:val="16"/>
+              </w:rPr>
+              <w:t>NUMBER</w:t>
+            </w:r>
+          </w:p>
+        </w:tc>
+        <w:tc>
+          <w:tcPr>
+            <w:tcW w:w="0" w:type="auto"/>
+            <w:tcBorders>
+              <w:top w:val="single" w:sz="6" w:space="0" w:color="CCCCCC"/>
+              <w:left w:val="single" w:sz="6" w:space="0" w:color="CCCCCC"/>
+              <w:bottom w:val="single" w:sz="6" w:space="0" w:color="000000"/>
+              <w:right w:val="single" w:sz="6" w:space="0" w:color="000000"/>
+            </w:tcBorders>
+            <w:tcMar>
+              <w:top w:w="30" w:type="dxa"/>
+              <w:left w:w="45" w:type="dxa"/>
+              <w:bottom w:w="30" w:type="dxa"/>
+              <w:right w:w="45" w:type="dxa"/>
+            </w:tcMar>
+            <w:vAlign w:val="bottom"/>
+            <w:hideMark/>
+          </w:tcPr>
+          <w:p>
+            <w:pPr>
+              <w:widowControl/>
+              <w:jc w:val="left"/>
+              <w:rPr>
+                <w:rFonts w:ascii="Arial" w:eastAsia="SimSun" w:hAnsi="Arial" w:cs="Arial"/>
+                <w:kern w:val="0"/>
+                <w:sz w:val="16"/>
+                <w:szCs w:val="16"/>
+              </w:rPr>
+            </w:pPr>
             <w:r>
               <w:rPr>
                 <w:rFonts w:ascii="Arial" w:eastAsia="PMingLiU" w:hAnsi="Arial" w:cs="Arial" w:hint="eastAsia"/>
@@ -8488,88 +8528,6 @@
                 <w:szCs w:val="16"/>
                 <w:lang w:eastAsia="zh-TW"/>
               </w:rPr>
-              <w:t>y</w:t>
-            </w:r>
-            <w:proofErr w:type="spellEnd"/>
-          </w:p>
-        </w:tc>
-        <w:tc>
-          <w:tcPr>
-            <w:tcW w:w="0" w:type="auto"/>
-            <w:tcBorders>
-              <w:top w:val="single" w:sz="6" w:space="0" w:color="CCCCCC"/>
-              <w:left w:val="single" w:sz="6" w:space="0" w:color="CCCCCC"/>
-              <w:bottom w:val="single" w:sz="6" w:space="0" w:color="000000"/>
-              <w:right w:val="single" w:sz="6" w:space="0" w:color="000000"/>
-            </w:tcBorders>
-            <w:tcMar>
-              <w:top w:w="30" w:type="dxa"/>
-              <w:left w:w="45" w:type="dxa"/>
-              <w:bottom w:w="30" w:type="dxa"/>
-              <w:right w:w="45" w:type="dxa"/>
-            </w:tcMar>
-            <w:vAlign w:val="bottom"/>
-            <w:hideMark/>
-          </w:tcPr>
-          <w:p>
-            <w:pPr>
-              <w:widowControl/>
-              <w:jc w:val="left"/>
-              <w:rPr>
-                <w:rFonts w:ascii="Arial" w:eastAsia="SimSun" w:hAnsi="Arial" w:cs="Arial"/>
-                <w:kern w:val="0"/>
-                <w:sz w:val="16"/>
-                <w:szCs w:val="16"/>
-              </w:rPr>
-            </w:pPr>
-            <w:r>
-              <w:rPr>
-                <w:rFonts w:ascii="Arial" w:eastAsia="SimSun" w:hAnsi="Arial" w:cs="Arial"/>
-                <w:kern w:val="0"/>
-                <w:sz w:val="16"/>
-                <w:szCs w:val="16"/>
-              </w:rPr>
-              <w:t>NUMBER</w:t>
-            </w:r>
-          </w:p>
-        </w:tc>
-        <w:tc>
-          <w:tcPr>
-            <w:tcW w:w="0" w:type="auto"/>
-            <w:tcBorders>
-              <w:top w:val="single" w:sz="6" w:space="0" w:color="CCCCCC"/>
-              <w:left w:val="single" w:sz="6" w:space="0" w:color="CCCCCC"/>
-              <w:bottom w:val="single" w:sz="6" w:space="0" w:color="000000"/>
-              <w:right w:val="single" w:sz="6" w:space="0" w:color="000000"/>
-            </w:tcBorders>
-            <w:tcMar>
-              <w:top w:w="30" w:type="dxa"/>
-              <w:left w:w="45" w:type="dxa"/>
-              <w:bottom w:w="30" w:type="dxa"/>
-              <w:right w:w="45" w:type="dxa"/>
-            </w:tcMar>
-            <w:vAlign w:val="bottom"/>
-            <w:hideMark/>
-          </w:tcPr>
-          <w:p>
-            <w:pPr>
-              <w:widowControl/>
-              <w:jc w:val="left"/>
-              <w:rPr>
-                <w:rFonts w:ascii="Arial" w:eastAsia="SimSun" w:hAnsi="Arial" w:cs="Arial"/>
-                <w:kern w:val="0"/>
-                <w:sz w:val="16"/>
-                <w:szCs w:val="16"/>
-              </w:rPr>
-            </w:pPr>
-            <w:r>
-              <w:rPr>
-                <w:rFonts w:ascii="Arial" w:eastAsia="PMingLiU" w:hAnsi="Arial" w:cs="Arial" w:hint="eastAsia"/>
-                <w:kern w:val="0"/>
-                <w:sz w:val="16"/>
-                <w:szCs w:val="16"/>
-                <w:lang w:eastAsia="zh-TW"/>
-              </w:rPr>
               <w:t>8</w:t>
             </w:r>
             <w:r>
@@ -8748,7 +8706,7 @@
               <w:widowControl/>
               <w:jc w:val="left"/>
               <w:rPr>
-                <w:rFonts w:ascii="Arial" w:eastAsia="PMingLiU" w:hAnsi="Arial" w:cs="Arial" w:hint="eastAsia"/>
+                <w:rFonts w:ascii="Arial" w:eastAsia="PMingLiU" w:hAnsi="Arial" w:cs="Arial"/>
                 <w:kern w:val="0"/>
                 <w:sz w:val="16"/>
                 <w:szCs w:val="16"/>
@@ -8844,21 +8802,21 @@
               <w:widowControl/>
               <w:jc w:val="left"/>
               <w:rPr>
+                <w:rFonts w:ascii="Arial" w:eastAsia="PMingLiU" w:hAnsi="Arial" w:cs="Arial"/>
+                <w:kern w:val="0"/>
+                <w:sz w:val="16"/>
+                <w:szCs w:val="16"/>
+                <w:lang w:eastAsia="zh-TW"/>
+              </w:rPr>
+            </w:pPr>
+            <w:r>
+              <w:rPr>
                 <w:rFonts w:ascii="Arial" w:eastAsia="PMingLiU" w:hAnsi="Arial" w:cs="Arial" w:hint="eastAsia"/>
                 <w:kern w:val="0"/>
                 <w:sz w:val="16"/>
                 <w:szCs w:val="16"/>
                 <w:lang w:eastAsia="zh-TW"/>
               </w:rPr>
-            </w:pPr>
-            <w:r>
-              <w:rPr>
-                <w:rFonts w:ascii="Arial" w:eastAsia="PMingLiU" w:hAnsi="Arial" w:cs="Arial" w:hint="eastAsia"/>
-                <w:kern w:val="0"/>
-                <w:sz w:val="16"/>
-                <w:szCs w:val="16"/>
-                <w:lang w:eastAsia="zh-TW"/>
-              </w:rPr>
               <w:t>VARCHAR</w:t>
             </w:r>
           </w:p>
@@ -8886,7 +8844,7 @@
               <w:widowControl/>
               <w:jc w:val="left"/>
               <w:rPr>
-                <w:rFonts w:ascii="Arial" w:eastAsia="PMingLiU" w:hAnsi="Arial" w:cs="Arial" w:hint="eastAsia"/>
+                <w:rFonts w:ascii="Arial" w:eastAsia="PMingLiU" w:hAnsi="Arial" w:cs="Arial"/>
                 <w:kern w:val="0"/>
                 <w:sz w:val="16"/>
                 <w:szCs w:val="16"/>
@@ -9167,7 +9125,7 @@
               <w:widowControl/>
               <w:jc w:val="left"/>
               <w:rPr>
-                <w:rFonts w:ascii="Arial" w:eastAsia="PMingLiU" w:hAnsi="Arial" w:cs="Arial" w:hint="eastAsia"/>
+                <w:rFonts w:ascii="Arial" w:eastAsia="PMingLiU" w:hAnsi="Arial" w:cs="Arial"/>
                 <w:kern w:val="0"/>
                 <w:sz w:val="16"/>
                 <w:szCs w:val="16"/>
@@ -9496,7 +9454,7 @@
               <w:widowControl/>
               <w:jc w:val="left"/>
               <w:rPr>
-                <w:rFonts w:ascii="Arial" w:eastAsia="PMingLiU" w:hAnsi="Arial" w:cs="Arial" w:hint="eastAsia"/>
+                <w:rFonts w:ascii="Arial" w:eastAsia="PMingLiU" w:hAnsi="Arial" w:cs="Arial"/>
                 <w:kern w:val="0"/>
                 <w:sz w:val="16"/>
                 <w:szCs w:val="16"/>
@@ -10009,7 +9967,7 @@
               <w:widowControl/>
               <w:jc w:val="left"/>
               <w:rPr>
-                <w:rFonts w:ascii="Arial" w:eastAsia="PMingLiU" w:hAnsi="Arial" w:cs="Arial" w:hint="eastAsia"/>
+                <w:rFonts w:ascii="Arial" w:eastAsia="PMingLiU" w:hAnsi="Arial" w:cs="Arial"/>
                 <w:kern w:val="0"/>
                 <w:sz w:val="16"/>
                 <w:szCs w:val="16"/>
@@ -10957,7 +10915,7 @@
               <w:widowControl/>
               <w:jc w:val="left"/>
               <w:rPr>
-                <w:rFonts w:ascii="Arial" w:eastAsia="PMingLiU" w:hAnsi="Arial" w:cs="Arial" w:hint="eastAsia"/>
+                <w:rFonts w:ascii="Arial" w:eastAsia="PMingLiU" w:hAnsi="Arial" w:cs="Arial"/>
                 <w:kern w:val="0"/>
                 <w:sz w:val="18"/>
                 <w:szCs w:val="18"/>
@@ -11001,7 +10959,7 @@
               <w:widowControl/>
               <w:jc w:val="left"/>
               <w:rPr>
-                <w:rFonts w:ascii="Arial" w:eastAsia="PMingLiU" w:hAnsi="Arial" w:cs="Arial" w:hint="eastAsia"/>
+                <w:rFonts w:ascii="Arial" w:eastAsia="PMingLiU" w:hAnsi="Arial" w:cs="Arial"/>
                 <w:kern w:val="0"/>
                 <w:sz w:val="18"/>
                 <w:szCs w:val="18"/>
@@ -11193,7 +11151,7 @@
               <w:widowControl/>
               <w:jc w:val="left"/>
               <w:rPr>
-                <w:rFonts w:ascii="Arial" w:eastAsia="PMingLiU" w:hAnsi="Arial" w:cs="Arial" w:hint="eastAsia"/>
+                <w:rFonts w:ascii="Arial" w:eastAsia="PMingLiU" w:hAnsi="Arial" w:cs="Arial"/>
                 <w:b/>
                 <w:bCs/>
                 <w:kern w:val="0"/>
@@ -11293,14 +11251,56 @@
               <w:widowControl/>
               <w:jc w:val="left"/>
               <w:rPr>
+                <w:rFonts w:ascii="Arial" w:eastAsia="PMingLiU" w:hAnsi="Arial" w:cs="Arial"/>
+                <w:kern w:val="0"/>
+                <w:sz w:val="16"/>
+                <w:szCs w:val="16"/>
+                <w:lang w:eastAsia="zh-TW"/>
+              </w:rPr>
+            </w:pPr>
+            <w:proofErr w:type="spellStart"/>
+            <w:r>
+              <w:rPr>
                 <w:rFonts w:ascii="Arial" w:eastAsia="PMingLiU" w:hAnsi="Arial" w:cs="Arial" w:hint="eastAsia"/>
                 <w:kern w:val="0"/>
                 <w:sz w:val="16"/>
                 <w:szCs w:val="16"/>
                 <w:lang w:eastAsia="zh-TW"/>
               </w:rPr>
-            </w:pPr>
-            <w:proofErr w:type="spellStart"/>
+              <w:t>lastName</w:t>
+            </w:r>
+            <w:proofErr w:type="spellEnd"/>
+          </w:p>
+        </w:tc>
+        <w:tc>
+          <w:tcPr>
+            <w:tcW w:w="0" w:type="auto"/>
+            <w:tcBorders>
+              <w:top w:val="single" w:sz="6" w:space="0" w:color="CCCCCC"/>
+              <w:left w:val="single" w:sz="6" w:space="0" w:color="CCCCCC"/>
+              <w:bottom w:val="single" w:sz="6" w:space="0" w:color="000000"/>
+              <w:right w:val="single" w:sz="6" w:space="0" w:color="000000"/>
+            </w:tcBorders>
+            <w:tcMar>
+              <w:top w:w="30" w:type="dxa"/>
+              <w:left w:w="45" w:type="dxa"/>
+              <w:bottom w:w="30" w:type="dxa"/>
+              <w:right w:w="45" w:type="dxa"/>
+            </w:tcMar>
+            <w:vAlign w:val="bottom"/>
+          </w:tcPr>
+          <w:p>
+            <w:pPr>
+              <w:widowControl/>
+              <w:jc w:val="left"/>
+              <w:rPr>
+                <w:rFonts w:ascii="Arial" w:eastAsia="PMingLiU" w:hAnsi="Arial" w:cs="Arial"/>
+                <w:kern w:val="0"/>
+                <w:sz w:val="16"/>
+                <w:szCs w:val="16"/>
+                <w:lang w:eastAsia="zh-TW"/>
+              </w:rPr>
+            </w:pPr>
             <w:r>
               <w:rPr>
                 <w:rFonts w:ascii="Arial" w:eastAsia="PMingLiU" w:hAnsi="Arial" w:cs="Arial" w:hint="eastAsia"/>
@@ -11309,48 +11309,6 @@
                 <w:szCs w:val="16"/>
                 <w:lang w:eastAsia="zh-TW"/>
               </w:rPr>
-              <w:t>lastName</w:t>
-            </w:r>
-            <w:proofErr w:type="spellEnd"/>
-          </w:p>
-        </w:tc>
-        <w:tc>
-          <w:tcPr>
-            <w:tcW w:w="0" w:type="auto"/>
-            <w:tcBorders>
-              <w:top w:val="single" w:sz="6" w:space="0" w:color="CCCCCC"/>
-              <w:left w:val="single" w:sz="6" w:space="0" w:color="CCCCCC"/>
-              <w:bottom w:val="single" w:sz="6" w:space="0" w:color="000000"/>
-              <w:right w:val="single" w:sz="6" w:space="0" w:color="000000"/>
-            </w:tcBorders>
-            <w:tcMar>
-              <w:top w:w="30" w:type="dxa"/>
-              <w:left w:w="45" w:type="dxa"/>
-              <w:bottom w:w="30" w:type="dxa"/>
-              <w:right w:w="45" w:type="dxa"/>
-            </w:tcMar>
-            <w:vAlign w:val="bottom"/>
-          </w:tcPr>
-          <w:p>
-            <w:pPr>
-              <w:widowControl/>
-              <w:jc w:val="left"/>
-              <w:rPr>
-                <w:rFonts w:ascii="Arial" w:eastAsia="PMingLiU" w:hAnsi="Arial" w:cs="Arial" w:hint="eastAsia"/>
-                <w:kern w:val="0"/>
-                <w:sz w:val="16"/>
-                <w:szCs w:val="16"/>
-                <w:lang w:eastAsia="zh-TW"/>
-              </w:rPr>
-            </w:pPr>
-            <w:r>
-              <w:rPr>
-                <w:rFonts w:ascii="Arial" w:eastAsia="PMingLiU" w:hAnsi="Arial" w:cs="Arial" w:hint="eastAsia"/>
-                <w:kern w:val="0"/>
-                <w:sz w:val="16"/>
-                <w:szCs w:val="16"/>
-                <w:lang w:eastAsia="zh-TW"/>
-              </w:rPr>
               <w:t>VARCHAR</w:t>
             </w:r>
           </w:p>
@@ -11377,7 +11335,7 @@
               <w:widowControl/>
               <w:jc w:val="left"/>
               <w:rPr>
-                <w:rFonts w:ascii="Arial" w:eastAsia="PMingLiU" w:hAnsi="Arial" w:cs="Arial" w:hint="eastAsia"/>
+                <w:rFonts w:ascii="Arial" w:eastAsia="PMingLiU" w:hAnsi="Arial" w:cs="Arial"/>
                 <w:kern w:val="0"/>
                 <w:sz w:val="16"/>
                 <w:szCs w:val="16"/>
@@ -11482,21 +11440,21 @@
               <w:widowControl/>
               <w:jc w:val="left"/>
               <w:rPr>
+                <w:rFonts w:ascii="Arial" w:eastAsia="PMingLiU" w:hAnsi="Arial" w:cs="Arial"/>
+                <w:kern w:val="0"/>
+                <w:sz w:val="16"/>
+                <w:szCs w:val="16"/>
+                <w:lang w:eastAsia="zh-TW"/>
+              </w:rPr>
+            </w:pPr>
+            <w:r>
+              <w:rPr>
                 <w:rFonts w:ascii="Arial" w:eastAsia="PMingLiU" w:hAnsi="Arial" w:cs="Arial" w:hint="eastAsia"/>
                 <w:kern w:val="0"/>
                 <w:sz w:val="16"/>
                 <w:szCs w:val="16"/>
                 <w:lang w:eastAsia="zh-TW"/>
               </w:rPr>
-            </w:pPr>
-            <w:r>
-              <w:rPr>
-                <w:rFonts w:ascii="Arial" w:eastAsia="PMingLiU" w:hAnsi="Arial" w:cs="Arial" w:hint="eastAsia"/>
-                <w:kern w:val="0"/>
-                <w:sz w:val="16"/>
-                <w:szCs w:val="16"/>
-                <w:lang w:eastAsia="zh-TW"/>
-              </w:rPr>
               <w:t>Y</w:t>
             </w:r>
           </w:p>
@@ -11523,7 +11481,7 @@
               <w:widowControl/>
               <w:jc w:val="left"/>
               <w:rPr>
-                <w:rFonts w:ascii="Arial" w:eastAsia="PMingLiU" w:hAnsi="Arial" w:cs="Arial" w:hint="eastAsia"/>
+                <w:rFonts w:ascii="Arial" w:eastAsia="PMingLiU" w:hAnsi="Arial" w:cs="Arial"/>
                 <w:kern w:val="0"/>
                 <w:sz w:val="16"/>
                 <w:szCs w:val="16"/>
@@ -11677,34 +11635,34 @@
                 <w:sz w:val="16"/>
                 <w:szCs w:val="16"/>
               </w:rPr>
-              <w:t>NUMBER</w:t>
-            </w:r>
-          </w:p>
-        </w:tc>
-        <w:tc>
-          <w:tcPr>
-            <w:tcW w:w="0" w:type="auto"/>
-            <w:tcBorders>
-              <w:top w:val="single" w:sz="6" w:space="0" w:color="CCCCCC"/>
-              <w:left w:val="single" w:sz="6" w:space="0" w:color="CCCCCC"/>
-              <w:bottom w:val="single" w:sz="6" w:space="0" w:color="000000"/>
-              <w:right w:val="single" w:sz="6" w:space="0" w:color="000000"/>
-            </w:tcBorders>
-            <w:tcMar>
-              <w:top w:w="30" w:type="dxa"/>
-              <w:left w:w="45" w:type="dxa"/>
-              <w:bottom w:w="30" w:type="dxa"/>
-              <w:right w:w="45" w:type="dxa"/>
-            </w:tcMar>
-            <w:vAlign w:val="bottom"/>
-            <w:hideMark/>
-          </w:tcPr>
-          <w:p>
-            <w:pPr>
-              <w:widowControl/>
-              <w:jc w:val="left"/>
-              <w:rPr>
-                <w:rFonts w:ascii="Arial" w:eastAsia="PMingLiU" w:hAnsi="Arial" w:cs="Arial" w:hint="eastAsia"/>
+              <w:t>VARCHAR</w:t>
+            </w:r>
+          </w:p>
+        </w:tc>
+        <w:tc>
+          <w:tcPr>
+            <w:tcW w:w="0" w:type="auto"/>
+            <w:tcBorders>
+              <w:top w:val="single" w:sz="6" w:space="0" w:color="CCCCCC"/>
+              <w:left w:val="single" w:sz="6" w:space="0" w:color="CCCCCC"/>
+              <w:bottom w:val="single" w:sz="6" w:space="0" w:color="000000"/>
+              <w:right w:val="single" w:sz="6" w:space="0" w:color="000000"/>
+            </w:tcBorders>
+            <w:tcMar>
+              <w:top w:w="30" w:type="dxa"/>
+              <w:left w:w="45" w:type="dxa"/>
+              <w:bottom w:w="30" w:type="dxa"/>
+              <w:right w:w="45" w:type="dxa"/>
+            </w:tcMar>
+            <w:vAlign w:val="bottom"/>
+            <w:hideMark/>
+          </w:tcPr>
+          <w:p>
+            <w:pPr>
+              <w:widowControl/>
+              <w:jc w:val="left"/>
+              <w:rPr>
+                <w:rFonts w:ascii="Arial" w:eastAsia="PMingLiU" w:hAnsi="Arial" w:cs="Arial"/>
                 <w:kern w:val="0"/>
                 <w:sz w:val="16"/>
                 <w:szCs w:val="16"/>
@@ -11713,22 +11671,13 @@
             </w:pPr>
             <w:r>
               <w:rPr>
-                <w:rFonts w:ascii="Arial" w:eastAsia="SimSun" w:hAnsi="Arial" w:cs="Arial"/>
-                <w:kern w:val="0"/>
-                <w:sz w:val="16"/>
-                <w:szCs w:val="16"/>
-              </w:rPr>
-              <w:t>1</w:t>
-            </w:r>
-            <w:r>
-              <w:rPr>
-                <w:rFonts w:ascii="Arial" w:eastAsia="PMingLiU" w:hAnsi="Arial" w:cs="Arial" w:hint="eastAsia"/>
+                <w:rFonts w:ascii="Arial" w:eastAsia="PMingLiU" w:hAnsi="Arial" w:cs="Arial"/>
                 <w:kern w:val="0"/>
                 <w:sz w:val="16"/>
                 <w:szCs w:val="16"/>
                 <w:lang w:eastAsia="zh-TW"/>
               </w:rPr>
-              <w:t>5</w:t>
+              <w:t>10</w:t>
             </w:r>
           </w:p>
         </w:tc>
@@ -11982,21 +11931,21 @@
               <w:widowControl/>
               <w:jc w:val="left"/>
               <w:rPr>
+                <w:rFonts w:ascii="Arial" w:eastAsia="PMingLiU" w:hAnsi="Arial" w:cs="Arial"/>
+                <w:kern w:val="0"/>
+                <w:sz w:val="16"/>
+                <w:szCs w:val="16"/>
+                <w:lang w:eastAsia="zh-TW"/>
+              </w:rPr>
+            </w:pPr>
+            <w:r>
+              <w:rPr>
                 <w:rFonts w:ascii="Arial" w:eastAsia="PMingLiU" w:hAnsi="Arial" w:cs="Arial" w:hint="eastAsia"/>
                 <w:kern w:val="0"/>
                 <w:sz w:val="16"/>
                 <w:szCs w:val="16"/>
                 <w:lang w:eastAsia="zh-TW"/>
               </w:rPr>
-            </w:pPr>
-            <w:r>
-              <w:rPr>
-                <w:rFonts w:ascii="Arial" w:eastAsia="PMingLiU" w:hAnsi="Arial" w:cs="Arial" w:hint="eastAsia"/>
-                <w:kern w:val="0"/>
-                <w:sz w:val="16"/>
-                <w:szCs w:val="16"/>
-                <w:lang w:eastAsia="zh-TW"/>
-              </w:rPr>
               <w:t>VARCHAR</w:t>
             </w:r>
           </w:p>
@@ -12024,7 +11973,7 @@
               <w:widowControl/>
               <w:jc w:val="left"/>
               <w:rPr>
-                <w:rFonts w:ascii="Arial" w:eastAsia="PMingLiU" w:hAnsi="Arial" w:cs="Arial" w:hint="eastAsia"/>
+                <w:rFonts w:ascii="Arial" w:eastAsia="PMingLiU" w:hAnsi="Arial" w:cs="Arial"/>
                 <w:kern w:val="0"/>
                 <w:sz w:val="16"/>
                 <w:szCs w:val="16"/>
@@ -12594,7 +12543,7 @@
               <w:widowControl/>
               <w:jc w:val="left"/>
               <w:rPr>
-                <w:rFonts w:ascii="Arial" w:eastAsia="PMingLiU" w:hAnsi="Arial" w:cs="Arial" w:hint="eastAsia"/>
+                <w:rFonts w:ascii="Arial" w:eastAsia="PMingLiU" w:hAnsi="Arial" w:cs="Arial"/>
                 <w:kern w:val="0"/>
                 <w:sz w:val="16"/>
                 <w:szCs w:val="16"/>
@@ -12859,7 +12808,7 @@
               <w:widowControl/>
               <w:jc w:val="left"/>
               <w:rPr>
-                <w:rFonts w:ascii="Arial" w:eastAsia="PMingLiU" w:hAnsi="Arial" w:cs="Arial" w:hint="eastAsia"/>
+                <w:rFonts w:ascii="Arial" w:eastAsia="PMingLiU" w:hAnsi="Arial" w:cs="Arial"/>
                 <w:kern w:val="0"/>
                 <w:sz w:val="16"/>
                 <w:szCs w:val="16"/>
@@ -14113,7 +14062,7 @@
               <w:widowControl/>
               <w:jc w:val="left"/>
               <w:rPr>
-                <w:rFonts w:ascii="Arial" w:eastAsia="PMingLiU" w:hAnsi="Arial" w:cs="Arial" w:hint="eastAsia"/>
+                <w:rFonts w:ascii="Arial" w:eastAsia="PMingLiU" w:hAnsi="Arial" w:cs="Arial"/>
                 <w:kern w:val="0"/>
                 <w:sz w:val="18"/>
                 <w:szCs w:val="18"/>
@@ -14337,7 +14286,7 @@
               <w:widowControl/>
               <w:jc w:val="left"/>
               <w:rPr>
-                <w:rFonts w:ascii="Times New Roman" w:eastAsia="PMingLiU" w:hAnsi="Times New Roman" w:cs="Times New Roman" w:hint="eastAsia"/>
+                <w:rFonts w:ascii="Times New Roman" w:eastAsia="PMingLiU" w:hAnsi="Times New Roman" w:cs="Times New Roman"/>
                 <w:kern w:val="0"/>
                 <w:sz w:val="18"/>
                 <w:szCs w:val="18"/>
@@ -14690,7 +14639,7 @@
               <w:widowControl/>
               <w:jc w:val="left"/>
               <w:rPr>
-                <w:rFonts w:ascii="Arial" w:eastAsia="PMingLiU" w:hAnsi="Arial" w:cs="Arial" w:hint="eastAsia"/>
+                <w:rFonts w:ascii="Arial" w:eastAsia="PMingLiU" w:hAnsi="Arial" w:cs="Arial"/>
                 <w:b/>
                 <w:bCs/>
                 <w:kern w:val="0"/>
@@ -14790,21 +14739,21 @@
               <w:widowControl/>
               <w:jc w:val="left"/>
               <w:rPr>
+                <w:rFonts w:ascii="Arial" w:eastAsia="PMingLiU" w:hAnsi="Arial" w:cs="Arial"/>
+                <w:kern w:val="0"/>
+                <w:sz w:val="16"/>
+                <w:szCs w:val="16"/>
+                <w:lang w:eastAsia="zh-TW"/>
+              </w:rPr>
+            </w:pPr>
+            <w:r>
+              <w:rPr>
                 <w:rFonts w:ascii="Arial" w:eastAsia="PMingLiU" w:hAnsi="Arial" w:cs="Arial" w:hint="eastAsia"/>
                 <w:kern w:val="0"/>
                 <w:sz w:val="16"/>
                 <w:szCs w:val="16"/>
                 <w:lang w:eastAsia="zh-TW"/>
               </w:rPr>
-            </w:pPr>
-            <w:r>
-              <w:rPr>
-                <w:rFonts w:ascii="Arial" w:eastAsia="PMingLiU" w:hAnsi="Arial" w:cs="Arial" w:hint="eastAsia"/>
-                <w:kern w:val="0"/>
-                <w:sz w:val="16"/>
-                <w:szCs w:val="16"/>
-                <w:lang w:eastAsia="zh-TW"/>
-              </w:rPr>
               <w:t>VARCHAR</w:t>
             </w:r>
           </w:p>
@@ -15014,7 +14963,7 @@
               <w:widowControl/>
               <w:jc w:val="left"/>
               <w:rPr>
-                <w:rFonts w:ascii="Arial" w:eastAsia="PMingLiU" w:hAnsi="Arial" w:cs="Arial" w:hint="eastAsia"/>
+                <w:rFonts w:ascii="Arial" w:eastAsia="PMingLiU" w:hAnsi="Arial" w:cs="Arial"/>
                 <w:kern w:val="0"/>
                 <w:sz w:val="16"/>
                 <w:szCs w:val="16"/>
@@ -15336,7 +15285,7 @@
               <w:widowControl/>
               <w:jc w:val="left"/>
               <w:rPr>
-                <w:rFonts w:ascii="Arial" w:eastAsia="PMingLiU" w:hAnsi="Arial" w:cs="Arial" w:hint="eastAsia"/>
+                <w:rFonts w:ascii="Arial" w:eastAsia="PMingLiU" w:hAnsi="Arial" w:cs="Arial"/>
                 <w:kern w:val="0"/>
                 <w:sz w:val="16"/>
                 <w:szCs w:val="16"/>
@@ -16046,21 +15995,21 @@
               <w:widowControl/>
               <w:jc w:val="left"/>
               <w:rPr>
+                <w:rFonts w:ascii="Arial" w:eastAsia="PMingLiU" w:hAnsi="Arial" w:cs="Arial"/>
+                <w:kern w:val="0"/>
+                <w:sz w:val="16"/>
+                <w:szCs w:val="16"/>
+                <w:lang w:eastAsia="zh-TW"/>
+              </w:rPr>
+            </w:pPr>
+            <w:r>
+              <w:rPr>
                 <w:rFonts w:ascii="Arial" w:eastAsia="PMingLiU" w:hAnsi="Arial" w:cs="Arial" w:hint="eastAsia"/>
                 <w:kern w:val="0"/>
                 <w:sz w:val="16"/>
                 <w:szCs w:val="16"/>
                 <w:lang w:eastAsia="zh-TW"/>
               </w:rPr>
-            </w:pPr>
-            <w:r>
-              <w:rPr>
-                <w:rFonts w:ascii="Arial" w:eastAsia="PMingLiU" w:hAnsi="Arial" w:cs="Arial" w:hint="eastAsia"/>
-                <w:kern w:val="0"/>
-                <w:sz w:val="16"/>
-                <w:szCs w:val="16"/>
-                <w:lang w:eastAsia="zh-TW"/>
-              </w:rPr>
               <w:t>1,1</w:t>
             </w:r>
           </w:p>
@@ -16199,7 +16148,7 @@
               <w:widowControl/>
               <w:jc w:val="left"/>
               <w:rPr>
-                <w:rFonts w:ascii="Arial" w:eastAsia="PMingLiU" w:hAnsi="Arial" w:cs="Arial" w:hint="eastAsia"/>
+                <w:rFonts w:ascii="Arial" w:eastAsia="PMingLiU" w:hAnsi="Arial" w:cs="Arial"/>
                 <w:kern w:val="0"/>
                 <w:sz w:val="16"/>
                 <w:szCs w:val="16"/>
@@ -16328,7 +16277,7 @@
               <w:widowControl/>
               <w:jc w:val="left"/>
               <w:rPr>
-                <w:rFonts w:ascii="Times New Roman" w:eastAsia="PMingLiU" w:hAnsi="Times New Roman" w:cs="Times New Roman" w:hint="eastAsia"/>
+                <w:rFonts w:ascii="Times New Roman" w:eastAsia="PMingLiU" w:hAnsi="Times New Roman" w:cs="Times New Roman"/>
                 <w:kern w:val="0"/>
                 <w:sz w:val="18"/>
                 <w:szCs w:val="18"/>
@@ -16552,7 +16501,7 @@
               <w:widowControl/>
               <w:jc w:val="left"/>
               <w:rPr>
-                <w:rFonts w:ascii="Arial" w:eastAsia="SimSun" w:hAnsi="Arial" w:cs="Arial" w:hint="eastAsia"/>
+                <w:rFonts w:ascii="Arial" w:eastAsia="SimSun" w:hAnsi="Arial" w:cs="Arial"/>
                 <w:kern w:val="0"/>
                 <w:sz w:val="16"/>
                 <w:szCs w:val="16"/>
@@ -16639,7 +16588,7 @@
               <w:widowControl/>
               <w:jc w:val="left"/>
               <w:rPr>
-                <w:rFonts w:ascii="Arial" w:eastAsia="PMingLiU" w:hAnsi="Arial" w:cs="Arial" w:hint="eastAsia"/>
+                <w:rFonts w:ascii="Arial" w:eastAsia="PMingLiU" w:hAnsi="Arial" w:cs="Arial"/>
                 <w:kern w:val="0"/>
                 <w:sz w:val="18"/>
                 <w:szCs w:val="18"/>
@@ -16863,7 +16812,7 @@
               <w:widowControl/>
               <w:jc w:val="left"/>
               <w:rPr>
-                <w:rFonts w:ascii="Arial" w:eastAsia="SimSun" w:hAnsi="Arial" w:cs="Arial" w:hint="eastAsia"/>
+                <w:rFonts w:ascii="Arial" w:eastAsia="SimSun" w:hAnsi="Arial" w:cs="Arial"/>
                 <w:kern w:val="0"/>
                 <w:sz w:val="16"/>
                 <w:szCs w:val="16"/>
@@ -16908,7 +16857,7 @@
               <w:widowControl/>
               <w:jc w:val="left"/>
               <w:rPr>
-                <w:rFonts w:ascii="Arial" w:eastAsia="PMingLiU" w:hAnsi="Arial" w:cs="Arial" w:hint="eastAsia"/>
+                <w:rFonts w:ascii="Arial" w:eastAsia="PMingLiU" w:hAnsi="Arial" w:cs="Arial"/>
                 <w:kern w:val="0"/>
                 <w:sz w:val="18"/>
                 <w:szCs w:val="18"/>
@@ -16994,7 +16943,7 @@
               <w:widowControl/>
               <w:jc w:val="left"/>
               <w:rPr>
-                <w:rFonts w:ascii="Arial" w:eastAsia="PMingLiU" w:hAnsi="Arial" w:cs="Arial" w:hint="eastAsia"/>
+                <w:rFonts w:ascii="Arial" w:eastAsia="PMingLiU" w:hAnsi="Arial" w:cs="Arial"/>
                 <w:b/>
                 <w:bCs/>
                 <w:kern w:val="0"/>
@@ -17244,12 +17193,54 @@
               <w:widowControl/>
               <w:jc w:val="left"/>
               <w:rPr>
+                <w:rFonts w:ascii="Arial" w:eastAsia="PMingLiU" w:hAnsi="Arial" w:cs="Arial"/>
+                <w:kern w:val="0"/>
+                <w:sz w:val="16"/>
+                <w:szCs w:val="16"/>
+                <w:lang w:eastAsia="zh-TW"/>
+              </w:rPr>
+            </w:pPr>
+            <w:r>
+              <w:rPr>
                 <w:rFonts w:ascii="Arial" w:eastAsia="PMingLiU" w:hAnsi="Arial" w:cs="Arial" w:hint="eastAsia"/>
                 <w:kern w:val="0"/>
                 <w:sz w:val="16"/>
                 <w:szCs w:val="16"/>
                 <w:lang w:eastAsia="zh-TW"/>
               </w:rPr>
+              <w:t>Email</w:t>
+            </w:r>
+          </w:p>
+        </w:tc>
+        <w:tc>
+          <w:tcPr>
+            <w:tcW w:w="0" w:type="auto"/>
+            <w:tcBorders>
+              <w:top w:val="single" w:sz="6" w:space="0" w:color="CCCCCC"/>
+              <w:left w:val="single" w:sz="6" w:space="0" w:color="CCCCCC"/>
+              <w:bottom w:val="single" w:sz="6" w:space="0" w:color="000000"/>
+              <w:right w:val="single" w:sz="6" w:space="0" w:color="000000"/>
+            </w:tcBorders>
+            <w:tcMar>
+              <w:top w:w="30" w:type="dxa"/>
+              <w:left w:w="45" w:type="dxa"/>
+              <w:bottom w:w="30" w:type="dxa"/>
+              <w:right w:w="45" w:type="dxa"/>
+            </w:tcMar>
+            <w:vAlign w:val="bottom"/>
+            <w:hideMark/>
+          </w:tcPr>
+          <w:p>
+            <w:pPr>
+              <w:widowControl/>
+              <w:jc w:val="left"/>
+              <w:rPr>
+                <w:rFonts w:ascii="Arial" w:eastAsia="PMingLiU" w:hAnsi="Arial" w:cs="Arial"/>
+                <w:kern w:val="0"/>
+                <w:sz w:val="16"/>
+                <w:szCs w:val="16"/>
+                <w:lang w:eastAsia="zh-TW"/>
+              </w:rPr>
             </w:pPr>
             <w:r>
               <w:rPr>
@@ -17259,32 +17250,41 @@
                 <w:szCs w:val="16"/>
                 <w:lang w:eastAsia="zh-TW"/>
               </w:rPr>
-              <w:t>Email</w:t>
-            </w:r>
-          </w:p>
-        </w:tc>
-        <w:tc>
-          <w:tcPr>
-            <w:tcW w:w="0" w:type="auto"/>
-            <w:tcBorders>
-              <w:top w:val="single" w:sz="6" w:space="0" w:color="CCCCCC"/>
-              <w:left w:val="single" w:sz="6" w:space="0" w:color="CCCCCC"/>
-              <w:bottom w:val="single" w:sz="6" w:space="0" w:color="000000"/>
-              <w:right w:val="single" w:sz="6" w:space="0" w:color="000000"/>
-            </w:tcBorders>
-            <w:tcMar>
-              <w:top w:w="30" w:type="dxa"/>
-              <w:left w:w="45" w:type="dxa"/>
-              <w:bottom w:w="30" w:type="dxa"/>
-              <w:right w:w="45" w:type="dxa"/>
-            </w:tcMar>
-            <w:vAlign w:val="bottom"/>
-            <w:hideMark/>
-          </w:tcPr>
-          <w:p>
-            <w:pPr>
-              <w:widowControl/>
-              <w:jc w:val="left"/>
+              <w:t>VARCHAR</w:t>
+            </w:r>
+          </w:p>
+        </w:tc>
+        <w:tc>
+          <w:tcPr>
+            <w:tcW w:w="0" w:type="auto"/>
+            <w:tcBorders>
+              <w:top w:val="single" w:sz="6" w:space="0" w:color="CCCCCC"/>
+              <w:left w:val="single" w:sz="6" w:space="0" w:color="CCCCCC"/>
+              <w:bottom w:val="single" w:sz="6" w:space="0" w:color="000000"/>
+              <w:right w:val="single" w:sz="6" w:space="0" w:color="000000"/>
+            </w:tcBorders>
+            <w:tcMar>
+              <w:top w:w="30" w:type="dxa"/>
+              <w:left w:w="45" w:type="dxa"/>
+              <w:bottom w:w="30" w:type="dxa"/>
+              <w:right w:w="45" w:type="dxa"/>
+            </w:tcMar>
+            <w:vAlign w:val="bottom"/>
+            <w:hideMark/>
+          </w:tcPr>
+          <w:p>
+            <w:pPr>
+              <w:widowControl/>
+              <w:jc w:val="left"/>
+              <w:rPr>
+                <w:rFonts w:ascii="Arial" w:eastAsia="PMingLiU" w:hAnsi="Arial" w:cs="Arial"/>
+                <w:kern w:val="0"/>
+                <w:sz w:val="16"/>
+                <w:szCs w:val="16"/>
+                <w:lang w:eastAsia="zh-TW"/>
+              </w:rPr>
+            </w:pPr>
+            <w:r>
               <w:rPr>
                 <w:rFonts w:ascii="Arial" w:eastAsia="PMingLiU" w:hAnsi="Arial" w:cs="Arial" w:hint="eastAsia"/>
                 <w:kern w:val="0"/>
@@ -17292,7 +17292,152 @@
                 <w:szCs w:val="16"/>
                 <w:lang w:eastAsia="zh-TW"/>
               </w:rPr>
-            </w:pPr>
+              <w:t>100</w:t>
+            </w:r>
+          </w:p>
+        </w:tc>
+        <w:tc>
+          <w:tcPr>
+            <w:tcW w:w="0" w:type="auto"/>
+            <w:tcBorders>
+              <w:top w:val="single" w:sz="6" w:space="0" w:color="CCCCCC"/>
+              <w:left w:val="single" w:sz="6" w:space="0" w:color="CCCCCC"/>
+              <w:bottom w:val="single" w:sz="6" w:space="0" w:color="000000"/>
+              <w:right w:val="single" w:sz="6" w:space="0" w:color="000000"/>
+            </w:tcBorders>
+            <w:tcMar>
+              <w:top w:w="30" w:type="dxa"/>
+              <w:left w:w="45" w:type="dxa"/>
+              <w:bottom w:w="30" w:type="dxa"/>
+              <w:right w:w="45" w:type="dxa"/>
+            </w:tcMar>
+            <w:vAlign w:val="bottom"/>
+            <w:hideMark/>
+          </w:tcPr>
+          <w:p>
+            <w:pPr>
+              <w:widowControl/>
+              <w:jc w:val="left"/>
+              <w:rPr>
+                <w:rFonts w:ascii="Arial" w:eastAsia="SimSun" w:hAnsi="Arial" w:cs="Arial"/>
+                <w:kern w:val="0"/>
+                <w:sz w:val="16"/>
+                <w:szCs w:val="16"/>
+              </w:rPr>
+            </w:pPr>
+          </w:p>
+        </w:tc>
+        <w:tc>
+          <w:tcPr>
+            <w:tcW w:w="0" w:type="auto"/>
+            <w:tcBorders>
+              <w:top w:val="single" w:sz="6" w:space="0" w:color="CCCCCC"/>
+              <w:left w:val="single" w:sz="6" w:space="0" w:color="CCCCCC"/>
+              <w:bottom w:val="single" w:sz="6" w:space="0" w:color="000000"/>
+              <w:right w:val="single" w:sz="6" w:space="0" w:color="000000"/>
+            </w:tcBorders>
+            <w:tcMar>
+              <w:top w:w="30" w:type="dxa"/>
+              <w:left w:w="45" w:type="dxa"/>
+              <w:bottom w:w="30" w:type="dxa"/>
+              <w:right w:w="45" w:type="dxa"/>
+            </w:tcMar>
+            <w:vAlign w:val="bottom"/>
+            <w:hideMark/>
+          </w:tcPr>
+          <w:p>
+            <w:pPr>
+              <w:widowControl/>
+              <w:jc w:val="left"/>
+              <w:rPr>
+                <w:rFonts w:ascii="Arial" w:eastAsia="SimSun" w:hAnsi="Arial" w:cs="Arial"/>
+                <w:kern w:val="0"/>
+                <w:sz w:val="16"/>
+                <w:szCs w:val="16"/>
+              </w:rPr>
+            </w:pPr>
+          </w:p>
+        </w:tc>
+        <w:tc>
+          <w:tcPr>
+            <w:tcW w:w="0" w:type="auto"/>
+            <w:tcBorders>
+              <w:top w:val="single" w:sz="6" w:space="0" w:color="CCCCCC"/>
+              <w:left w:val="single" w:sz="6" w:space="0" w:color="CCCCCC"/>
+              <w:bottom w:val="single" w:sz="6" w:space="0" w:color="000000"/>
+              <w:right w:val="single" w:sz="6" w:space="0" w:color="000000"/>
+            </w:tcBorders>
+            <w:tcMar>
+              <w:top w:w="30" w:type="dxa"/>
+              <w:left w:w="45" w:type="dxa"/>
+              <w:bottom w:w="30" w:type="dxa"/>
+              <w:right w:w="45" w:type="dxa"/>
+            </w:tcMar>
+            <w:vAlign w:val="bottom"/>
+            <w:hideMark/>
+          </w:tcPr>
+          <w:p>
+            <w:pPr>
+              <w:widowControl/>
+              <w:jc w:val="left"/>
+              <w:rPr>
+                <w:rFonts w:ascii="Arial" w:eastAsia="SimSun" w:hAnsi="Arial" w:cs="Arial"/>
+                <w:kern w:val="0"/>
+                <w:sz w:val="16"/>
+                <w:szCs w:val="16"/>
+              </w:rPr>
+            </w:pPr>
+            <w:r>
+              <w:rPr>
+                <w:rFonts w:ascii="Arial" w:eastAsia="SimSun" w:hAnsi="Arial" w:cs="Arial"/>
+                <w:kern w:val="0"/>
+                <w:sz w:val="16"/>
+                <w:szCs w:val="16"/>
+              </w:rPr>
+              <w:t>Y</w:t>
+            </w:r>
+          </w:p>
+        </w:tc>
+        <w:tc>
+          <w:tcPr>
+            <w:tcW w:w="0" w:type="auto"/>
+            <w:tcBorders>
+              <w:top w:val="single" w:sz="6" w:space="0" w:color="CCCCCC"/>
+              <w:left w:val="single" w:sz="6" w:space="0" w:color="CCCCCC"/>
+              <w:bottom w:val="single" w:sz="6" w:space="0" w:color="000000"/>
+              <w:right w:val="single" w:sz="6" w:space="0" w:color="000000"/>
+            </w:tcBorders>
+            <w:tcMar>
+              <w:top w:w="30" w:type="dxa"/>
+              <w:left w:w="45" w:type="dxa"/>
+              <w:bottom w:w="30" w:type="dxa"/>
+              <w:right w:w="45" w:type="dxa"/>
+            </w:tcMar>
+            <w:vAlign w:val="bottom"/>
+            <w:hideMark/>
+          </w:tcPr>
+          <w:p>
+            <w:pPr>
+              <w:widowControl/>
+              <w:jc w:val="left"/>
+              <w:rPr>
+                <w:rFonts w:ascii="Arial" w:eastAsia="PMingLiU" w:hAnsi="Arial" w:cs="Arial"/>
+                <w:kern w:val="0"/>
+                <w:sz w:val="16"/>
+                <w:szCs w:val="16"/>
+                <w:lang w:eastAsia="zh-TW"/>
+              </w:rPr>
+            </w:pPr>
+            <w:r>
+              <w:rPr>
+                <w:rFonts w:ascii="Arial" w:eastAsia="PMingLiU" w:hAnsi="Arial" w:cs="Arial"/>
+                <w:kern w:val="0"/>
+                <w:sz w:val="16"/>
+                <w:szCs w:val="16"/>
+                <w:lang w:eastAsia="zh-TW"/>
+              </w:rPr>
+              <w:t>“</w:t>
+            </w:r>
             <w:r>
               <w:rPr>
                 <w:rFonts w:ascii="Arial" w:eastAsia="PMingLiU" w:hAnsi="Arial" w:cs="Arial" w:hint="eastAsia"/>
@@ -17301,240 +17446,44 @@
                 <w:szCs w:val="16"/>
                 <w:lang w:eastAsia="zh-TW"/>
               </w:rPr>
-              <w:t>VARCHAR</w:t>
-            </w:r>
-          </w:p>
-        </w:tc>
-        <w:tc>
-          <w:tcPr>
-            <w:tcW w:w="0" w:type="auto"/>
-            <w:tcBorders>
-              <w:top w:val="single" w:sz="6" w:space="0" w:color="CCCCCC"/>
-              <w:left w:val="single" w:sz="6" w:space="0" w:color="CCCCCC"/>
-              <w:bottom w:val="single" w:sz="6" w:space="0" w:color="000000"/>
-              <w:right w:val="single" w:sz="6" w:space="0" w:color="000000"/>
-            </w:tcBorders>
-            <w:tcMar>
-              <w:top w:w="30" w:type="dxa"/>
-              <w:left w:w="45" w:type="dxa"/>
-              <w:bottom w:w="30" w:type="dxa"/>
-              <w:right w:w="45" w:type="dxa"/>
-            </w:tcMar>
-            <w:vAlign w:val="bottom"/>
-            <w:hideMark/>
-          </w:tcPr>
-          <w:p>
-            <w:pPr>
-              <w:widowControl/>
-              <w:jc w:val="left"/>
-              <w:rPr>
-                <w:rFonts w:ascii="Arial" w:eastAsia="PMingLiU" w:hAnsi="Arial" w:cs="Arial" w:hint="eastAsia"/>
+              <w:t>hfchan3@myseneca.ca</w:t>
+            </w:r>
+            <w:r>
+              <w:rPr>
+                <w:rFonts w:ascii="Arial" w:eastAsia="PMingLiU" w:hAnsi="Arial" w:cs="Arial"/>
                 <w:kern w:val="0"/>
                 <w:sz w:val="16"/>
                 <w:szCs w:val="16"/>
                 <w:lang w:eastAsia="zh-TW"/>
               </w:rPr>
-            </w:pPr>
-            <w:r>
-              <w:rPr>
-                <w:rFonts w:ascii="Arial" w:eastAsia="PMingLiU" w:hAnsi="Arial" w:cs="Arial" w:hint="eastAsia"/>
-                <w:kern w:val="0"/>
-                <w:sz w:val="16"/>
-                <w:szCs w:val="16"/>
-                <w:lang w:eastAsia="zh-TW"/>
-              </w:rPr>
-              <w:t>100</w:t>
-            </w:r>
-          </w:p>
-        </w:tc>
-        <w:tc>
-          <w:tcPr>
-            <w:tcW w:w="0" w:type="auto"/>
-            <w:tcBorders>
-              <w:top w:val="single" w:sz="6" w:space="0" w:color="CCCCCC"/>
-              <w:left w:val="single" w:sz="6" w:space="0" w:color="CCCCCC"/>
-              <w:bottom w:val="single" w:sz="6" w:space="0" w:color="000000"/>
-              <w:right w:val="single" w:sz="6" w:space="0" w:color="000000"/>
-            </w:tcBorders>
-            <w:tcMar>
-              <w:top w:w="30" w:type="dxa"/>
-              <w:left w:w="45" w:type="dxa"/>
-              <w:bottom w:w="30" w:type="dxa"/>
-              <w:right w:w="45" w:type="dxa"/>
-            </w:tcMar>
-            <w:vAlign w:val="bottom"/>
-            <w:hideMark/>
-          </w:tcPr>
-          <w:p>
-            <w:pPr>
-              <w:widowControl/>
-              <w:jc w:val="left"/>
-              <w:rPr>
-                <w:rFonts w:ascii="Arial" w:eastAsia="SimSun" w:hAnsi="Arial" w:cs="Arial"/>
-                <w:kern w:val="0"/>
-                <w:sz w:val="16"/>
-                <w:szCs w:val="16"/>
-              </w:rPr>
-            </w:pPr>
-          </w:p>
-        </w:tc>
-        <w:tc>
-          <w:tcPr>
-            <w:tcW w:w="0" w:type="auto"/>
-            <w:tcBorders>
-              <w:top w:val="single" w:sz="6" w:space="0" w:color="CCCCCC"/>
-              <w:left w:val="single" w:sz="6" w:space="0" w:color="CCCCCC"/>
-              <w:bottom w:val="single" w:sz="6" w:space="0" w:color="000000"/>
-              <w:right w:val="single" w:sz="6" w:space="0" w:color="000000"/>
-            </w:tcBorders>
-            <w:tcMar>
-              <w:top w:w="30" w:type="dxa"/>
-              <w:left w:w="45" w:type="dxa"/>
-              <w:bottom w:w="30" w:type="dxa"/>
-              <w:right w:w="45" w:type="dxa"/>
-            </w:tcMar>
-            <w:vAlign w:val="bottom"/>
-            <w:hideMark/>
-          </w:tcPr>
-          <w:p>
-            <w:pPr>
-              <w:widowControl/>
-              <w:jc w:val="left"/>
-              <w:rPr>
-                <w:rFonts w:ascii="Arial" w:eastAsia="SimSun" w:hAnsi="Arial" w:cs="Arial"/>
-                <w:kern w:val="0"/>
-                <w:sz w:val="16"/>
-                <w:szCs w:val="16"/>
-              </w:rPr>
-            </w:pPr>
-          </w:p>
-        </w:tc>
-        <w:tc>
-          <w:tcPr>
-            <w:tcW w:w="0" w:type="auto"/>
-            <w:tcBorders>
-              <w:top w:val="single" w:sz="6" w:space="0" w:color="CCCCCC"/>
-              <w:left w:val="single" w:sz="6" w:space="0" w:color="CCCCCC"/>
-              <w:bottom w:val="single" w:sz="6" w:space="0" w:color="000000"/>
-              <w:right w:val="single" w:sz="6" w:space="0" w:color="000000"/>
-            </w:tcBorders>
-            <w:tcMar>
-              <w:top w:w="30" w:type="dxa"/>
-              <w:left w:w="45" w:type="dxa"/>
-              <w:bottom w:w="30" w:type="dxa"/>
-              <w:right w:w="45" w:type="dxa"/>
-            </w:tcMar>
-            <w:vAlign w:val="bottom"/>
-            <w:hideMark/>
-          </w:tcPr>
-          <w:p>
-            <w:pPr>
-              <w:widowControl/>
-              <w:jc w:val="left"/>
-              <w:rPr>
-                <w:rFonts w:ascii="Arial" w:eastAsia="SimSun" w:hAnsi="Arial" w:cs="Arial"/>
-                <w:kern w:val="0"/>
-                <w:sz w:val="16"/>
-                <w:szCs w:val="16"/>
-              </w:rPr>
-            </w:pPr>
-            <w:r>
-              <w:rPr>
-                <w:rFonts w:ascii="Arial" w:eastAsia="SimSun" w:hAnsi="Arial" w:cs="Arial"/>
-                <w:kern w:val="0"/>
-                <w:sz w:val="16"/>
-                <w:szCs w:val="16"/>
-              </w:rPr>
-              <w:t>Y</w:t>
-            </w:r>
-          </w:p>
-        </w:tc>
-        <w:tc>
-          <w:tcPr>
-            <w:tcW w:w="0" w:type="auto"/>
-            <w:tcBorders>
-              <w:top w:val="single" w:sz="6" w:space="0" w:color="CCCCCC"/>
-              <w:left w:val="single" w:sz="6" w:space="0" w:color="CCCCCC"/>
-              <w:bottom w:val="single" w:sz="6" w:space="0" w:color="000000"/>
-              <w:right w:val="single" w:sz="6" w:space="0" w:color="000000"/>
-            </w:tcBorders>
-            <w:tcMar>
-              <w:top w:w="30" w:type="dxa"/>
-              <w:left w:w="45" w:type="dxa"/>
-              <w:bottom w:w="30" w:type="dxa"/>
-              <w:right w:w="45" w:type="dxa"/>
-            </w:tcMar>
-            <w:vAlign w:val="bottom"/>
-            <w:hideMark/>
-          </w:tcPr>
-          <w:p>
-            <w:pPr>
-              <w:widowControl/>
-              <w:jc w:val="left"/>
-              <w:rPr>
-                <w:rFonts w:ascii="Arial" w:eastAsia="PMingLiU" w:hAnsi="Arial" w:cs="Arial" w:hint="eastAsia"/>
-                <w:kern w:val="0"/>
-                <w:sz w:val="16"/>
-                <w:szCs w:val="16"/>
-                <w:lang w:eastAsia="zh-TW"/>
-              </w:rPr>
-            </w:pPr>
-            <w:r>
+              <w:t>”</w:t>
+            </w:r>
+          </w:p>
+        </w:tc>
+        <w:tc>
+          <w:tcPr>
+            <w:tcW w:w="0" w:type="auto"/>
+            <w:tcBorders>
+              <w:top w:val="single" w:sz="6" w:space="0" w:color="CCCCCC"/>
+              <w:left w:val="single" w:sz="6" w:space="0" w:color="CCCCCC"/>
+              <w:bottom w:val="single" w:sz="6" w:space="0" w:color="000000"/>
+              <w:right w:val="single" w:sz="6" w:space="0" w:color="000000"/>
+            </w:tcBorders>
+            <w:tcMar>
+              <w:top w:w="30" w:type="dxa"/>
+              <w:left w:w="45" w:type="dxa"/>
+              <w:bottom w:w="30" w:type="dxa"/>
+              <w:right w:w="45" w:type="dxa"/>
+            </w:tcMar>
+            <w:vAlign w:val="bottom"/>
+            <w:hideMark/>
+          </w:tcPr>
+          <w:p>
+            <w:pPr>
+              <w:widowControl/>
+              <w:jc w:val="left"/>
               <w:rPr>
                 <w:rFonts w:ascii="Arial" w:eastAsia="PMingLiU" w:hAnsi="Arial" w:cs="Arial"/>
-                <w:kern w:val="0"/>
-                <w:sz w:val="16"/>
-                <w:szCs w:val="16"/>
-                <w:lang w:eastAsia="zh-TW"/>
-              </w:rPr>
-              <w:t>“</w:t>
-            </w:r>
-            <w:r>
-              <w:rPr>
-                <w:rFonts w:ascii="Arial" w:eastAsia="PMingLiU" w:hAnsi="Arial" w:cs="Arial" w:hint="eastAsia"/>
-                <w:kern w:val="0"/>
-                <w:sz w:val="16"/>
-                <w:szCs w:val="16"/>
-                <w:lang w:eastAsia="zh-TW"/>
-              </w:rPr>
-              <w:t>hfchan3@myseneca.ca</w:t>
-            </w:r>
-            <w:r>
-              <w:rPr>
-                <w:rFonts w:ascii="Arial" w:eastAsia="PMingLiU" w:hAnsi="Arial" w:cs="Arial"/>
-                <w:kern w:val="0"/>
-                <w:sz w:val="16"/>
-                <w:szCs w:val="16"/>
-                <w:lang w:eastAsia="zh-TW"/>
-              </w:rPr>
-              <w:t>”</w:t>
-            </w:r>
-          </w:p>
-        </w:tc>
-        <w:tc>
-          <w:tcPr>
-            <w:tcW w:w="0" w:type="auto"/>
-            <w:tcBorders>
-              <w:top w:val="single" w:sz="6" w:space="0" w:color="CCCCCC"/>
-              <w:left w:val="single" w:sz="6" w:space="0" w:color="CCCCCC"/>
-              <w:bottom w:val="single" w:sz="6" w:space="0" w:color="000000"/>
-              <w:right w:val="single" w:sz="6" w:space="0" w:color="000000"/>
-            </w:tcBorders>
-            <w:tcMar>
-              <w:top w:w="30" w:type="dxa"/>
-              <w:left w:w="45" w:type="dxa"/>
-              <w:bottom w:w="30" w:type="dxa"/>
-              <w:right w:w="45" w:type="dxa"/>
-            </w:tcMar>
-            <w:vAlign w:val="bottom"/>
-            <w:hideMark/>
-          </w:tcPr>
-          <w:p>
-            <w:pPr>
-              <w:widowControl/>
-              <w:jc w:val="left"/>
-              <w:rPr>
-                <w:rFonts w:ascii="Arial" w:eastAsia="PMingLiU" w:hAnsi="Arial" w:cs="Arial" w:hint="eastAsia"/>
                 <w:kern w:val="0"/>
                 <w:sz w:val="16"/>
                 <w:szCs w:val="16"/>
@@ -17845,7 +17794,7 @@
               <w:widowControl/>
               <w:jc w:val="left"/>
               <w:rPr>
-                <w:rFonts w:ascii="Arial" w:eastAsia="PMingLiU" w:hAnsi="Arial" w:cs="Arial" w:hint="eastAsia"/>
+                <w:rFonts w:ascii="Arial" w:eastAsia="PMingLiU" w:hAnsi="Arial" w:cs="Arial"/>
                 <w:kern w:val="0"/>
                 <w:sz w:val="16"/>
                 <w:szCs w:val="16"/>
@@ -19364,7 +19313,7 @@
               <w:widowControl/>
               <w:jc w:val="left"/>
               <w:rPr>
-                <w:rFonts w:ascii="Times New Roman" w:eastAsia="PMingLiU" w:hAnsi="Times New Roman" w:cs="Times New Roman" w:hint="eastAsia"/>
+                <w:rFonts w:ascii="Times New Roman" w:eastAsia="PMingLiU" w:hAnsi="Times New Roman" w:cs="Times New Roman"/>
                 <w:kern w:val="0"/>
                 <w:sz w:val="18"/>
                 <w:szCs w:val="18"/>
@@ -19419,21 +19368,21 @@
               <w:widowControl/>
               <w:jc w:val="left"/>
               <w:rPr>
+                <w:rFonts w:ascii="Arial" w:eastAsia="PMingLiU" w:hAnsi="Arial" w:cs="Arial"/>
+                <w:kern w:val="0"/>
+                <w:sz w:val="16"/>
+                <w:szCs w:val="16"/>
+                <w:lang w:eastAsia="zh-TW"/>
+              </w:rPr>
+            </w:pPr>
+            <w:r>
+              <w:rPr>
                 <w:rFonts w:ascii="Arial" w:eastAsia="PMingLiU" w:hAnsi="Arial" w:cs="Arial" w:hint="eastAsia"/>
                 <w:kern w:val="0"/>
                 <w:sz w:val="16"/>
                 <w:szCs w:val="16"/>
                 <w:lang w:eastAsia="zh-TW"/>
               </w:rPr>
-            </w:pPr>
-            <w:r>
-              <w:rPr>
-                <w:rFonts w:ascii="Arial" w:eastAsia="PMingLiU" w:hAnsi="Arial" w:cs="Arial" w:hint="eastAsia"/>
-                <w:kern w:val="0"/>
-                <w:sz w:val="16"/>
-                <w:szCs w:val="16"/>
-                <w:lang w:eastAsia="zh-TW"/>
-              </w:rPr>
               <w:t>StartDate</w:t>
             </w:r>
           </w:p>
@@ -19460,7 +19409,7 @@
               <w:widowControl/>
               <w:jc w:val="left"/>
               <w:rPr>
-                <w:rFonts w:ascii="Arial" w:eastAsia="PMingLiU" w:hAnsi="Arial" w:cs="Arial" w:hint="eastAsia"/>
+                <w:rFonts w:ascii="Arial" w:eastAsia="PMingLiU" w:hAnsi="Arial" w:cs="Arial"/>
                 <w:kern w:val="0"/>
                 <w:sz w:val="16"/>
                 <w:szCs w:val="16"/>
@@ -19591,12 +19540,53 @@
               <w:widowControl/>
               <w:jc w:val="left"/>
               <w:rPr>
+                <w:rFonts w:ascii="Arial" w:eastAsia="PMingLiU" w:hAnsi="Arial" w:cs="Arial"/>
+                <w:kern w:val="0"/>
+                <w:sz w:val="16"/>
+                <w:szCs w:val="16"/>
+                <w:lang w:eastAsia="zh-TW"/>
+              </w:rPr>
+            </w:pPr>
+            <w:r>
+              <w:rPr>
                 <w:rFonts w:ascii="Arial" w:eastAsia="PMingLiU" w:hAnsi="Arial" w:cs="Arial" w:hint="eastAsia"/>
                 <w:kern w:val="0"/>
                 <w:sz w:val="16"/>
                 <w:szCs w:val="16"/>
                 <w:lang w:eastAsia="zh-TW"/>
               </w:rPr>
+              <w:t>Y</w:t>
+            </w:r>
+          </w:p>
+        </w:tc>
+        <w:tc>
+          <w:tcPr>
+            <w:tcW w:w="0" w:type="auto"/>
+            <w:tcBorders>
+              <w:top w:val="single" w:sz="6" w:space="0" w:color="CCCCCC"/>
+              <w:left w:val="single" w:sz="6" w:space="0" w:color="CCCCCC"/>
+              <w:bottom w:val="single" w:sz="6" w:space="0" w:color="000000"/>
+              <w:right w:val="single" w:sz="6" w:space="0" w:color="000000"/>
+            </w:tcBorders>
+            <w:tcMar>
+              <w:top w:w="30" w:type="dxa"/>
+              <w:left w:w="45" w:type="dxa"/>
+              <w:bottom w:w="30" w:type="dxa"/>
+              <w:right w:w="45" w:type="dxa"/>
+            </w:tcMar>
+            <w:vAlign w:val="bottom"/>
+          </w:tcPr>
+          <w:p>
+            <w:pPr>
+              <w:widowControl/>
+              <w:jc w:val="left"/>
+              <w:rPr>
+                <w:rFonts w:ascii="Arial" w:eastAsia="PMingLiU" w:hAnsi="Arial" w:cs="Arial"/>
+                <w:kern w:val="0"/>
+                <w:sz w:val="16"/>
+                <w:szCs w:val="16"/>
+                <w:lang w:eastAsia="zh-TW"/>
+              </w:rPr>
             </w:pPr>
             <w:r>
               <w:rPr>
@@ -19606,47 +19596,6 @@
                 <w:szCs w:val="16"/>
                 <w:lang w:eastAsia="zh-TW"/>
               </w:rPr>
-              <w:t>Y</w:t>
-            </w:r>
-          </w:p>
-        </w:tc>
-        <w:tc>
-          <w:tcPr>
-            <w:tcW w:w="0" w:type="auto"/>
-            <w:tcBorders>
-              <w:top w:val="single" w:sz="6" w:space="0" w:color="CCCCCC"/>
-              <w:left w:val="single" w:sz="6" w:space="0" w:color="CCCCCC"/>
-              <w:bottom w:val="single" w:sz="6" w:space="0" w:color="000000"/>
-              <w:right w:val="single" w:sz="6" w:space="0" w:color="000000"/>
-            </w:tcBorders>
-            <w:tcMar>
-              <w:top w:w="30" w:type="dxa"/>
-              <w:left w:w="45" w:type="dxa"/>
-              <w:bottom w:w="30" w:type="dxa"/>
-              <w:right w:w="45" w:type="dxa"/>
-            </w:tcMar>
-            <w:vAlign w:val="bottom"/>
-          </w:tcPr>
-          <w:p>
-            <w:pPr>
-              <w:widowControl/>
-              <w:jc w:val="left"/>
-              <w:rPr>
-                <w:rFonts w:ascii="Arial" w:eastAsia="PMingLiU" w:hAnsi="Arial" w:cs="Arial" w:hint="eastAsia"/>
-                <w:kern w:val="0"/>
-                <w:sz w:val="16"/>
-                <w:szCs w:val="16"/>
-                <w:lang w:eastAsia="zh-TW"/>
-              </w:rPr>
-            </w:pPr>
-            <w:r>
-              <w:rPr>
-                <w:rFonts w:ascii="Arial" w:eastAsia="PMingLiU" w:hAnsi="Arial" w:cs="Arial" w:hint="eastAsia"/>
-                <w:kern w:val="0"/>
-                <w:sz w:val="16"/>
-                <w:szCs w:val="16"/>
-                <w:lang w:eastAsia="zh-TW"/>
-              </w:rPr>
               <w:t>2024/04/01</w:t>
             </w:r>
           </w:p>
@@ -19673,7 +19622,7 @@
               <w:widowControl/>
               <w:jc w:val="left"/>
               <w:rPr>
-                <w:rFonts w:ascii="Arial" w:eastAsia="PMingLiU" w:hAnsi="Arial" w:cs="Arial" w:hint="eastAsia"/>
+                <w:rFonts w:ascii="Arial" w:eastAsia="PMingLiU" w:hAnsi="Arial" w:cs="Arial"/>
                 <w:kern w:val="0"/>
                 <w:sz w:val="16"/>
                 <w:szCs w:val="16"/>
@@ -19719,22 +19668,22 @@
               <w:widowControl/>
               <w:jc w:val="left"/>
               <w:rPr>
+                <w:rFonts w:ascii="Arial" w:eastAsia="PMingLiU" w:hAnsi="Arial" w:cs="Arial"/>
+                <w:kern w:val="0"/>
+                <w:sz w:val="16"/>
+                <w:szCs w:val="16"/>
+                <w:lang w:eastAsia="zh-TW"/>
+              </w:rPr>
+            </w:pPr>
+            <w:proofErr w:type="spellStart"/>
+            <w:r>
+              <w:rPr>
                 <w:rFonts w:ascii="Arial" w:eastAsia="PMingLiU" w:hAnsi="Arial" w:cs="Arial" w:hint="eastAsia"/>
                 <w:kern w:val="0"/>
                 <w:sz w:val="16"/>
                 <w:szCs w:val="16"/>
                 <w:lang w:eastAsia="zh-TW"/>
               </w:rPr>
-            </w:pPr>
-            <w:proofErr w:type="spellStart"/>
-            <w:r>
-              <w:rPr>
-                <w:rFonts w:ascii="Arial" w:eastAsia="PMingLiU" w:hAnsi="Arial" w:cs="Arial" w:hint="eastAsia"/>
-                <w:kern w:val="0"/>
-                <w:sz w:val="16"/>
-                <w:szCs w:val="16"/>
-                <w:lang w:eastAsia="zh-TW"/>
-              </w:rPr>
               <w:t>EndDate</w:t>
             </w:r>
             <w:proofErr w:type="spellEnd"/>
@@ -19762,7 +19711,7 @@
               <w:widowControl/>
               <w:jc w:val="left"/>
               <w:rPr>
-                <w:rFonts w:ascii="Arial" w:eastAsia="PMingLiU" w:hAnsi="Arial" w:cs="Arial" w:hint="eastAsia"/>
+                <w:rFonts w:ascii="Arial" w:eastAsia="PMingLiU" w:hAnsi="Arial" w:cs="Arial"/>
                 <w:kern w:val="0"/>
                 <w:sz w:val="16"/>
                 <w:szCs w:val="16"/>
@@ -19893,12 +19842,53 @@
               <w:widowControl/>
               <w:jc w:val="left"/>
               <w:rPr>
+                <w:rFonts w:ascii="Arial" w:eastAsia="PMingLiU" w:hAnsi="Arial" w:cs="Arial"/>
+                <w:kern w:val="0"/>
+                <w:sz w:val="16"/>
+                <w:szCs w:val="16"/>
+                <w:lang w:eastAsia="zh-TW"/>
+              </w:rPr>
+            </w:pPr>
+            <w:r>
+              <w:rPr>
                 <w:rFonts w:ascii="Arial" w:eastAsia="PMingLiU" w:hAnsi="Arial" w:cs="Arial" w:hint="eastAsia"/>
                 <w:kern w:val="0"/>
                 <w:sz w:val="16"/>
                 <w:szCs w:val="16"/>
                 <w:lang w:eastAsia="zh-TW"/>
               </w:rPr>
+              <w:t>Y</w:t>
+            </w:r>
+          </w:p>
+        </w:tc>
+        <w:tc>
+          <w:tcPr>
+            <w:tcW w:w="0" w:type="auto"/>
+            <w:tcBorders>
+              <w:top w:val="single" w:sz="6" w:space="0" w:color="CCCCCC"/>
+              <w:left w:val="single" w:sz="6" w:space="0" w:color="CCCCCC"/>
+              <w:bottom w:val="single" w:sz="6" w:space="0" w:color="000000"/>
+              <w:right w:val="single" w:sz="6" w:space="0" w:color="000000"/>
+            </w:tcBorders>
+            <w:tcMar>
+              <w:top w:w="30" w:type="dxa"/>
+              <w:left w:w="45" w:type="dxa"/>
+              <w:bottom w:w="30" w:type="dxa"/>
+              <w:right w:w="45" w:type="dxa"/>
+            </w:tcMar>
+            <w:vAlign w:val="bottom"/>
+          </w:tcPr>
+          <w:p>
+            <w:pPr>
+              <w:widowControl/>
+              <w:jc w:val="left"/>
+              <w:rPr>
+                <w:rFonts w:ascii="Arial" w:eastAsia="PMingLiU" w:hAnsi="Arial" w:cs="Arial"/>
+                <w:kern w:val="0"/>
+                <w:sz w:val="16"/>
+                <w:szCs w:val="16"/>
+                <w:lang w:eastAsia="zh-TW"/>
+              </w:rPr>
             </w:pPr>
             <w:r>
               <w:rPr>
@@ -19908,47 +19898,6 @@
                 <w:szCs w:val="16"/>
                 <w:lang w:eastAsia="zh-TW"/>
               </w:rPr>
-              <w:t>Y</w:t>
-            </w:r>
-          </w:p>
-        </w:tc>
-        <w:tc>
-          <w:tcPr>
-            <w:tcW w:w="0" w:type="auto"/>
-            <w:tcBorders>
-              <w:top w:val="single" w:sz="6" w:space="0" w:color="CCCCCC"/>
-              <w:left w:val="single" w:sz="6" w:space="0" w:color="CCCCCC"/>
-              <w:bottom w:val="single" w:sz="6" w:space="0" w:color="000000"/>
-              <w:right w:val="single" w:sz="6" w:space="0" w:color="000000"/>
-            </w:tcBorders>
-            <w:tcMar>
-              <w:top w:w="30" w:type="dxa"/>
-              <w:left w:w="45" w:type="dxa"/>
-              <w:bottom w:w="30" w:type="dxa"/>
-              <w:right w:w="45" w:type="dxa"/>
-            </w:tcMar>
-            <w:vAlign w:val="bottom"/>
-          </w:tcPr>
-          <w:p>
-            <w:pPr>
-              <w:widowControl/>
-              <w:jc w:val="left"/>
-              <w:rPr>
-                <w:rFonts w:ascii="Arial" w:eastAsia="PMingLiU" w:hAnsi="Arial" w:cs="Arial" w:hint="eastAsia"/>
-                <w:kern w:val="0"/>
-                <w:sz w:val="16"/>
-                <w:szCs w:val="16"/>
-                <w:lang w:eastAsia="zh-TW"/>
-              </w:rPr>
-            </w:pPr>
-            <w:r>
-              <w:rPr>
-                <w:rFonts w:ascii="Arial" w:eastAsia="PMingLiU" w:hAnsi="Arial" w:cs="Arial" w:hint="eastAsia"/>
-                <w:kern w:val="0"/>
-                <w:sz w:val="16"/>
-                <w:szCs w:val="16"/>
-                <w:lang w:eastAsia="zh-TW"/>
-              </w:rPr>
               <w:t>2024/04/01</w:t>
             </w:r>
           </w:p>
@@ -19975,7 +19924,7 @@
               <w:widowControl/>
               <w:jc w:val="left"/>
               <w:rPr>
-                <w:rFonts w:ascii="Arial" w:eastAsia="PMingLiU" w:hAnsi="Arial" w:cs="Arial" w:hint="eastAsia"/>
+                <w:rFonts w:ascii="Arial" w:eastAsia="PMingLiU" w:hAnsi="Arial" w:cs="Arial"/>
                 <w:kern w:val="0"/>
                 <w:sz w:val="16"/>
                 <w:szCs w:val="16"/>
@@ -20376,7 +20325,7 @@
               <w:widowControl/>
               <w:jc w:val="left"/>
               <w:rPr>
-                <w:rFonts w:ascii="Arial" w:eastAsia="PMingLiU" w:hAnsi="Arial" w:cs="Arial" w:hint="eastAsia"/>
+                <w:rFonts w:ascii="Arial" w:eastAsia="PMingLiU" w:hAnsi="Arial" w:cs="Arial"/>
                 <w:b/>
                 <w:bCs/>
                 <w:kern w:val="0"/>
@@ -20596,7 +20545,7 @@
               <w:widowControl/>
               <w:jc w:val="left"/>
               <w:rPr>
-                <w:rFonts w:ascii="Arial" w:eastAsia="PMingLiU" w:hAnsi="Arial" w:cs="Arial" w:hint="eastAsia"/>
+                <w:rFonts w:ascii="Arial" w:eastAsia="PMingLiU" w:hAnsi="Arial" w:cs="Arial"/>
                 <w:kern w:val="0"/>
                 <w:sz w:val="16"/>
                 <w:szCs w:val="16"/>
@@ -21898,7 +21847,7 @@
               <w:widowControl/>
               <w:jc w:val="left"/>
               <w:rPr>
-                <w:rFonts w:ascii="Arial" w:eastAsia="PMingLiU" w:hAnsi="Arial" w:cs="Arial" w:hint="eastAsia"/>
+                <w:rFonts w:ascii="Arial" w:eastAsia="PMingLiU" w:hAnsi="Arial" w:cs="Arial"/>
                 <w:kern w:val="0"/>
                 <w:sz w:val="18"/>
                 <w:szCs w:val="18"/>
@@ -21942,7 +21891,7 @@
               <w:widowControl/>
               <w:jc w:val="left"/>
               <w:rPr>
-                <w:rFonts w:ascii="Times New Roman" w:eastAsia="PMingLiU" w:hAnsi="Times New Roman" w:cs="Times New Roman" w:hint="eastAsia"/>
+                <w:rFonts w:ascii="Times New Roman" w:eastAsia="PMingLiU" w:hAnsi="Times New Roman" w:cs="Times New Roman"/>
                 <w:kern w:val="0"/>
                 <w:sz w:val="18"/>
                 <w:szCs w:val="18"/>
@@ -21984,7 +21933,7 @@
               <w:widowControl/>
               <w:jc w:val="left"/>
               <w:rPr>
-                <w:rFonts w:ascii="Times New Roman" w:eastAsia="PMingLiU" w:hAnsi="Times New Roman" w:cs="Times New Roman" w:hint="eastAsia"/>
+                <w:rFonts w:ascii="Times New Roman" w:eastAsia="PMingLiU" w:hAnsi="Times New Roman" w:cs="Times New Roman"/>
                 <w:kern w:val="0"/>
                 <w:sz w:val="18"/>
                 <w:szCs w:val="18"/>
@@ -22187,7 +22136,7 @@
               <w:widowControl/>
               <w:jc w:val="left"/>
               <w:rPr>
-                <w:rFonts w:ascii="Times New Roman" w:eastAsia="PMingLiU" w:hAnsi="Times New Roman" w:cs="Times New Roman" w:hint="eastAsia"/>
+                <w:rFonts w:ascii="Times New Roman" w:eastAsia="PMingLiU" w:hAnsi="Times New Roman" w:cs="Times New Roman"/>
                 <w:kern w:val="0"/>
                 <w:sz w:val="18"/>
                 <w:szCs w:val="18"/>
@@ -22260,14 +22209,56 @@
               <w:widowControl/>
               <w:jc w:val="left"/>
               <w:rPr>
+                <w:rFonts w:ascii="Arial" w:eastAsia="PMingLiU" w:hAnsi="Arial" w:cs="Arial"/>
+                <w:kern w:val="0"/>
+                <w:sz w:val="16"/>
+                <w:szCs w:val="16"/>
+                <w:lang w:eastAsia="zh-TW"/>
+              </w:rPr>
+            </w:pPr>
+            <w:proofErr w:type="spellStart"/>
+            <w:r>
+              <w:rPr>
                 <w:rFonts w:ascii="Arial" w:eastAsia="PMingLiU" w:hAnsi="Arial" w:cs="Arial" w:hint="eastAsia"/>
                 <w:kern w:val="0"/>
                 <w:sz w:val="16"/>
                 <w:szCs w:val="16"/>
                 <w:lang w:eastAsia="zh-TW"/>
               </w:rPr>
-            </w:pPr>
-            <w:proofErr w:type="spellStart"/>
+              <w:t>requestDate</w:t>
+            </w:r>
+            <w:proofErr w:type="spellEnd"/>
+          </w:p>
+        </w:tc>
+        <w:tc>
+          <w:tcPr>
+            <w:tcW w:w="0" w:type="auto"/>
+            <w:tcBorders>
+              <w:top w:val="single" w:sz="6" w:space="0" w:color="CCCCCC"/>
+              <w:left w:val="single" w:sz="6" w:space="0" w:color="CCCCCC"/>
+              <w:bottom w:val="single" w:sz="6" w:space="0" w:color="000000"/>
+              <w:right w:val="single" w:sz="6" w:space="0" w:color="000000"/>
+            </w:tcBorders>
+            <w:tcMar>
+              <w:top w:w="30" w:type="dxa"/>
+              <w:left w:w="45" w:type="dxa"/>
+              <w:bottom w:w="30" w:type="dxa"/>
+              <w:right w:w="45" w:type="dxa"/>
+            </w:tcMar>
+            <w:vAlign w:val="bottom"/>
+          </w:tcPr>
+          <w:p>
+            <w:pPr>
+              <w:widowControl/>
+              <w:jc w:val="left"/>
+              <w:rPr>
+                <w:rFonts w:ascii="Arial" w:eastAsia="PMingLiU" w:hAnsi="Arial" w:cs="Arial"/>
+                <w:kern w:val="0"/>
+                <w:sz w:val="16"/>
+                <w:szCs w:val="16"/>
+                <w:lang w:eastAsia="zh-TW"/>
+              </w:rPr>
+            </w:pPr>
             <w:r>
               <w:rPr>
                 <w:rFonts w:ascii="Arial" w:eastAsia="PMingLiU" w:hAnsi="Arial" w:cs="Arial" w:hint="eastAsia"/>
@@ -22276,48 +22267,6 @@
                 <w:szCs w:val="16"/>
                 <w:lang w:eastAsia="zh-TW"/>
               </w:rPr>
-              <w:t>requestDate</w:t>
-            </w:r>
-            <w:proofErr w:type="spellEnd"/>
-          </w:p>
-        </w:tc>
-        <w:tc>
-          <w:tcPr>
-            <w:tcW w:w="0" w:type="auto"/>
-            <w:tcBorders>
-              <w:top w:val="single" w:sz="6" w:space="0" w:color="CCCCCC"/>
-              <w:left w:val="single" w:sz="6" w:space="0" w:color="CCCCCC"/>
-              <w:bottom w:val="single" w:sz="6" w:space="0" w:color="000000"/>
-              <w:right w:val="single" w:sz="6" w:space="0" w:color="000000"/>
-            </w:tcBorders>
-            <w:tcMar>
-              <w:top w:w="30" w:type="dxa"/>
-              <w:left w:w="45" w:type="dxa"/>
-              <w:bottom w:w="30" w:type="dxa"/>
-              <w:right w:w="45" w:type="dxa"/>
-            </w:tcMar>
-            <w:vAlign w:val="bottom"/>
-          </w:tcPr>
-          <w:p>
-            <w:pPr>
-              <w:widowControl/>
-              <w:jc w:val="left"/>
-              <w:rPr>
-                <w:rFonts w:ascii="Arial" w:eastAsia="PMingLiU" w:hAnsi="Arial" w:cs="Arial" w:hint="eastAsia"/>
-                <w:kern w:val="0"/>
-                <w:sz w:val="16"/>
-                <w:szCs w:val="16"/>
-                <w:lang w:eastAsia="zh-TW"/>
-              </w:rPr>
-            </w:pPr>
-            <w:r>
-              <w:rPr>
-                <w:rFonts w:ascii="Arial" w:eastAsia="PMingLiU" w:hAnsi="Arial" w:cs="Arial" w:hint="eastAsia"/>
-                <w:kern w:val="0"/>
-                <w:sz w:val="16"/>
-                <w:szCs w:val="16"/>
-                <w:lang w:eastAsia="zh-TW"/>
-              </w:rPr>
               <w:t>DATE</w:t>
             </w:r>
           </w:p>
@@ -22344,7 +22293,7 @@
               <w:widowControl/>
               <w:jc w:val="left"/>
               <w:rPr>
-                <w:rFonts w:ascii="Arial" w:eastAsia="PMingLiU" w:hAnsi="Arial" w:cs="Arial" w:hint="eastAsia"/>
+                <w:rFonts w:ascii="Arial" w:eastAsia="PMingLiU" w:hAnsi="Arial" w:cs="Arial"/>
                 <w:kern w:val="0"/>
                 <w:sz w:val="16"/>
                 <w:szCs w:val="16"/>
@@ -22435,21 +22384,21 @@
               <w:widowControl/>
               <w:jc w:val="left"/>
               <w:rPr>
+                <w:rFonts w:ascii="Arial" w:eastAsia="PMingLiU" w:hAnsi="Arial" w:cs="Arial"/>
+                <w:kern w:val="0"/>
+                <w:sz w:val="16"/>
+                <w:szCs w:val="16"/>
+                <w:lang w:eastAsia="zh-TW"/>
+              </w:rPr>
+            </w:pPr>
+            <w:r>
+              <w:rPr>
                 <w:rFonts w:ascii="Arial" w:eastAsia="PMingLiU" w:hAnsi="Arial" w:cs="Arial" w:hint="eastAsia"/>
                 <w:kern w:val="0"/>
                 <w:sz w:val="16"/>
                 <w:szCs w:val="16"/>
                 <w:lang w:eastAsia="zh-TW"/>
               </w:rPr>
-            </w:pPr>
-            <w:r>
-              <w:rPr>
-                <w:rFonts w:ascii="Arial" w:eastAsia="PMingLiU" w:hAnsi="Arial" w:cs="Arial" w:hint="eastAsia"/>
-                <w:kern w:val="0"/>
-                <w:sz w:val="16"/>
-                <w:szCs w:val="16"/>
-                <w:lang w:eastAsia="zh-TW"/>
-              </w:rPr>
               <w:t>Y</w:t>
             </w:r>
           </w:p>
@@ -22515,7 +22464,7 @@
               <w:widowControl/>
               <w:jc w:val="left"/>
               <w:rPr>
-                <w:rFonts w:ascii="Arial" w:eastAsia="PMingLiU" w:hAnsi="Arial" w:cs="Arial" w:hint="eastAsia"/>
+                <w:rFonts w:ascii="Arial" w:eastAsia="PMingLiU" w:hAnsi="Arial" w:cs="Arial"/>
                 <w:kern w:val="0"/>
                 <w:sz w:val="16"/>
                 <w:szCs w:val="16"/>
@@ -22604,12 +22553,54 @@
               <w:widowControl/>
               <w:jc w:val="left"/>
               <w:rPr>
+                <w:rFonts w:ascii="Arial" w:eastAsia="PMingLiU" w:hAnsi="Arial" w:cs="Arial"/>
+                <w:kern w:val="0"/>
+                <w:sz w:val="16"/>
+                <w:szCs w:val="16"/>
+                <w:lang w:eastAsia="zh-TW"/>
+              </w:rPr>
+            </w:pPr>
+            <w:r>
+              <w:rPr>
                 <w:rFonts w:ascii="Arial" w:eastAsia="PMingLiU" w:hAnsi="Arial" w:cs="Arial" w:hint="eastAsia"/>
                 <w:kern w:val="0"/>
                 <w:sz w:val="16"/>
                 <w:szCs w:val="16"/>
                 <w:lang w:eastAsia="zh-TW"/>
               </w:rPr>
+              <w:t>VARCHAR</w:t>
+            </w:r>
+          </w:p>
+        </w:tc>
+        <w:tc>
+          <w:tcPr>
+            <w:tcW w:w="0" w:type="auto"/>
+            <w:tcBorders>
+              <w:top w:val="single" w:sz="6" w:space="0" w:color="CCCCCC"/>
+              <w:left w:val="single" w:sz="6" w:space="0" w:color="CCCCCC"/>
+              <w:bottom w:val="single" w:sz="6" w:space="0" w:color="000000"/>
+              <w:right w:val="single" w:sz="6" w:space="0" w:color="000000"/>
+            </w:tcBorders>
+            <w:tcMar>
+              <w:top w:w="30" w:type="dxa"/>
+              <w:left w:w="45" w:type="dxa"/>
+              <w:bottom w:w="30" w:type="dxa"/>
+              <w:right w:w="45" w:type="dxa"/>
+            </w:tcMar>
+            <w:vAlign w:val="bottom"/>
+            <w:hideMark/>
+          </w:tcPr>
+          <w:p>
+            <w:pPr>
+              <w:widowControl/>
+              <w:jc w:val="left"/>
+              <w:rPr>
+                <w:rFonts w:ascii="Arial" w:eastAsia="PMingLiU" w:hAnsi="Arial" w:cs="Arial"/>
+                <w:kern w:val="0"/>
+                <w:sz w:val="16"/>
+                <w:szCs w:val="16"/>
+                <w:lang w:eastAsia="zh-TW"/>
+              </w:rPr>
             </w:pPr>
             <w:r>
               <w:rPr>
@@ -22619,48 +22610,6 @@
                 <w:szCs w:val="16"/>
                 <w:lang w:eastAsia="zh-TW"/>
               </w:rPr>
-              <w:t>VARCHAR</w:t>
-            </w:r>
-          </w:p>
-        </w:tc>
-        <w:tc>
-          <w:tcPr>
-            <w:tcW w:w="0" w:type="auto"/>
-            <w:tcBorders>
-              <w:top w:val="single" w:sz="6" w:space="0" w:color="CCCCCC"/>
-              <w:left w:val="single" w:sz="6" w:space="0" w:color="CCCCCC"/>
-              <w:bottom w:val="single" w:sz="6" w:space="0" w:color="000000"/>
-              <w:right w:val="single" w:sz="6" w:space="0" w:color="000000"/>
-            </w:tcBorders>
-            <w:tcMar>
-              <w:top w:w="30" w:type="dxa"/>
-              <w:left w:w="45" w:type="dxa"/>
-              <w:bottom w:w="30" w:type="dxa"/>
-              <w:right w:w="45" w:type="dxa"/>
-            </w:tcMar>
-            <w:vAlign w:val="bottom"/>
-            <w:hideMark/>
-          </w:tcPr>
-          <w:p>
-            <w:pPr>
-              <w:widowControl/>
-              <w:jc w:val="left"/>
-              <w:rPr>
-                <w:rFonts w:ascii="Arial" w:eastAsia="PMingLiU" w:hAnsi="Arial" w:cs="Arial" w:hint="eastAsia"/>
-                <w:kern w:val="0"/>
-                <w:sz w:val="16"/>
-                <w:szCs w:val="16"/>
-                <w:lang w:eastAsia="zh-TW"/>
-              </w:rPr>
-            </w:pPr>
-            <w:r>
-              <w:rPr>
-                <w:rFonts w:ascii="Arial" w:eastAsia="PMingLiU" w:hAnsi="Arial" w:cs="Arial" w:hint="eastAsia"/>
-                <w:kern w:val="0"/>
-                <w:sz w:val="16"/>
-                <w:szCs w:val="16"/>
-                <w:lang w:eastAsia="zh-TW"/>
-              </w:rPr>
               <w:t>100</w:t>
             </w:r>
           </w:p>
@@ -22830,7 +22779,7 @@
               <w:widowControl/>
               <w:jc w:val="left"/>
               <w:rPr>
-                <w:rFonts w:ascii="Arial" w:eastAsia="PMingLiU" w:hAnsi="Arial" w:cs="Arial" w:hint="eastAsia"/>
+                <w:rFonts w:ascii="Arial" w:eastAsia="PMingLiU" w:hAnsi="Arial" w:cs="Arial"/>
                 <w:kern w:val="0"/>
                 <w:sz w:val="16"/>
                 <w:szCs w:val="16"/>
@@ -22966,147 +22915,147 @@
               <w:widowControl/>
               <w:jc w:val="left"/>
               <w:rPr>
+                <w:rFonts w:ascii="Arial" w:eastAsia="PMingLiU" w:hAnsi="Arial" w:cs="Arial"/>
+                <w:kern w:val="0"/>
+                <w:sz w:val="16"/>
+                <w:szCs w:val="16"/>
+                <w:lang w:eastAsia="zh-TW"/>
+              </w:rPr>
+            </w:pPr>
+            <w:r>
+              <w:rPr>
                 <w:rFonts w:ascii="Arial" w:eastAsia="PMingLiU" w:hAnsi="Arial" w:cs="Arial" w:hint="eastAsia"/>
                 <w:kern w:val="0"/>
                 <w:sz w:val="16"/>
                 <w:szCs w:val="16"/>
                 <w:lang w:eastAsia="zh-TW"/>
               </w:rPr>
-            </w:pPr>
-            <w:r>
-              <w:rPr>
-                <w:rFonts w:ascii="Arial" w:eastAsia="PMingLiU" w:hAnsi="Arial" w:cs="Arial" w:hint="eastAsia"/>
+              <w:t>8</w:t>
+            </w:r>
+          </w:p>
+        </w:tc>
+        <w:tc>
+          <w:tcPr>
+            <w:tcW w:w="0" w:type="auto"/>
+            <w:tcBorders>
+              <w:top w:val="single" w:sz="6" w:space="0" w:color="CCCCCC"/>
+              <w:left w:val="single" w:sz="6" w:space="0" w:color="CCCCCC"/>
+              <w:bottom w:val="single" w:sz="6" w:space="0" w:color="000000"/>
+              <w:right w:val="single" w:sz="6" w:space="0" w:color="000000"/>
+            </w:tcBorders>
+            <w:tcMar>
+              <w:top w:w="30" w:type="dxa"/>
+              <w:left w:w="45" w:type="dxa"/>
+              <w:bottom w:w="30" w:type="dxa"/>
+              <w:right w:w="45" w:type="dxa"/>
+            </w:tcMar>
+            <w:vAlign w:val="bottom"/>
+            <w:hideMark/>
+          </w:tcPr>
+          <w:p>
+            <w:pPr>
+              <w:widowControl/>
+              <w:jc w:val="left"/>
+              <w:rPr>
+                <w:rFonts w:ascii="Arial" w:eastAsia="SimSun" w:hAnsi="Arial" w:cs="Arial"/>
+                <w:kern w:val="0"/>
+                <w:sz w:val="16"/>
+                <w:szCs w:val="16"/>
+              </w:rPr>
+            </w:pPr>
+          </w:p>
+        </w:tc>
+        <w:tc>
+          <w:tcPr>
+            <w:tcW w:w="0" w:type="auto"/>
+            <w:tcBorders>
+              <w:top w:val="single" w:sz="6" w:space="0" w:color="CCCCCC"/>
+              <w:left w:val="single" w:sz="6" w:space="0" w:color="CCCCCC"/>
+              <w:bottom w:val="single" w:sz="6" w:space="0" w:color="000000"/>
+              <w:right w:val="single" w:sz="6" w:space="0" w:color="000000"/>
+            </w:tcBorders>
+            <w:tcMar>
+              <w:top w:w="30" w:type="dxa"/>
+              <w:left w:w="45" w:type="dxa"/>
+              <w:bottom w:w="30" w:type="dxa"/>
+              <w:right w:w="45" w:type="dxa"/>
+            </w:tcMar>
+            <w:vAlign w:val="bottom"/>
+            <w:hideMark/>
+          </w:tcPr>
+          <w:p>
+            <w:pPr>
+              <w:widowControl/>
+              <w:jc w:val="left"/>
+              <w:rPr>
+                <w:rFonts w:ascii="Arial" w:eastAsia="SimSun" w:hAnsi="Arial" w:cs="Arial"/>
+                <w:kern w:val="0"/>
+                <w:sz w:val="16"/>
+                <w:szCs w:val="16"/>
+              </w:rPr>
+            </w:pPr>
+          </w:p>
+        </w:tc>
+        <w:tc>
+          <w:tcPr>
+            <w:tcW w:w="0" w:type="auto"/>
+            <w:tcBorders>
+              <w:top w:val="single" w:sz="6" w:space="0" w:color="CCCCCC"/>
+              <w:left w:val="single" w:sz="6" w:space="0" w:color="CCCCCC"/>
+              <w:bottom w:val="single" w:sz="6" w:space="0" w:color="000000"/>
+              <w:right w:val="single" w:sz="6" w:space="0" w:color="000000"/>
+            </w:tcBorders>
+            <w:tcMar>
+              <w:top w:w="30" w:type="dxa"/>
+              <w:left w:w="45" w:type="dxa"/>
+              <w:bottom w:w="30" w:type="dxa"/>
+              <w:right w:w="45" w:type="dxa"/>
+            </w:tcMar>
+            <w:vAlign w:val="bottom"/>
+            <w:hideMark/>
+          </w:tcPr>
+          <w:p>
+            <w:pPr>
+              <w:widowControl/>
+              <w:jc w:val="left"/>
+              <w:rPr>
+                <w:rFonts w:ascii="Arial" w:eastAsia="SimSun" w:hAnsi="Arial" w:cs="Arial"/>
+                <w:kern w:val="0"/>
+                <w:sz w:val="16"/>
+                <w:szCs w:val="16"/>
+              </w:rPr>
+            </w:pPr>
+          </w:p>
+        </w:tc>
+        <w:tc>
+          <w:tcPr>
+            <w:tcW w:w="0" w:type="auto"/>
+            <w:tcBorders>
+              <w:top w:val="single" w:sz="6" w:space="0" w:color="CCCCCC"/>
+              <w:left w:val="single" w:sz="6" w:space="0" w:color="CCCCCC"/>
+              <w:bottom w:val="single" w:sz="6" w:space="0" w:color="000000"/>
+              <w:right w:val="single" w:sz="6" w:space="0" w:color="000000"/>
+            </w:tcBorders>
+            <w:tcMar>
+              <w:top w:w="30" w:type="dxa"/>
+              <w:left w:w="45" w:type="dxa"/>
+              <w:bottom w:w="30" w:type="dxa"/>
+              <w:right w:w="45" w:type="dxa"/>
+            </w:tcMar>
+            <w:vAlign w:val="bottom"/>
+            <w:hideMark/>
+          </w:tcPr>
+          <w:p>
+            <w:pPr>
+              <w:widowControl/>
+              <w:jc w:val="left"/>
+              <w:rPr>
+                <w:rFonts w:ascii="Arial" w:eastAsia="PMingLiU" w:hAnsi="Arial" w:cs="Arial"/>
                 <w:kern w:val="0"/>
                 <w:sz w:val="16"/>
                 <w:szCs w:val="16"/>
                 <w:lang w:eastAsia="zh-TW"/>
               </w:rPr>
-              <w:t>8</w:t>
-            </w:r>
-          </w:p>
-        </w:tc>
-        <w:tc>
-          <w:tcPr>
-            <w:tcW w:w="0" w:type="auto"/>
-            <w:tcBorders>
-              <w:top w:val="single" w:sz="6" w:space="0" w:color="CCCCCC"/>
-              <w:left w:val="single" w:sz="6" w:space="0" w:color="CCCCCC"/>
-              <w:bottom w:val="single" w:sz="6" w:space="0" w:color="000000"/>
-              <w:right w:val="single" w:sz="6" w:space="0" w:color="000000"/>
-            </w:tcBorders>
-            <w:tcMar>
-              <w:top w:w="30" w:type="dxa"/>
-              <w:left w:w="45" w:type="dxa"/>
-              <w:bottom w:w="30" w:type="dxa"/>
-              <w:right w:w="45" w:type="dxa"/>
-            </w:tcMar>
-            <w:vAlign w:val="bottom"/>
-            <w:hideMark/>
-          </w:tcPr>
-          <w:p>
-            <w:pPr>
-              <w:widowControl/>
-              <w:jc w:val="left"/>
-              <w:rPr>
-                <w:rFonts w:ascii="Arial" w:eastAsia="SimSun" w:hAnsi="Arial" w:cs="Arial"/>
-                <w:kern w:val="0"/>
-                <w:sz w:val="16"/>
-                <w:szCs w:val="16"/>
-              </w:rPr>
-            </w:pPr>
-          </w:p>
-        </w:tc>
-        <w:tc>
-          <w:tcPr>
-            <w:tcW w:w="0" w:type="auto"/>
-            <w:tcBorders>
-              <w:top w:val="single" w:sz="6" w:space="0" w:color="CCCCCC"/>
-              <w:left w:val="single" w:sz="6" w:space="0" w:color="CCCCCC"/>
-              <w:bottom w:val="single" w:sz="6" w:space="0" w:color="000000"/>
-              <w:right w:val="single" w:sz="6" w:space="0" w:color="000000"/>
-            </w:tcBorders>
-            <w:tcMar>
-              <w:top w:w="30" w:type="dxa"/>
-              <w:left w:w="45" w:type="dxa"/>
-              <w:bottom w:w="30" w:type="dxa"/>
-              <w:right w:w="45" w:type="dxa"/>
-            </w:tcMar>
-            <w:vAlign w:val="bottom"/>
-            <w:hideMark/>
-          </w:tcPr>
-          <w:p>
-            <w:pPr>
-              <w:widowControl/>
-              <w:jc w:val="left"/>
-              <w:rPr>
-                <w:rFonts w:ascii="Arial" w:eastAsia="SimSun" w:hAnsi="Arial" w:cs="Arial"/>
-                <w:kern w:val="0"/>
-                <w:sz w:val="16"/>
-                <w:szCs w:val="16"/>
-              </w:rPr>
-            </w:pPr>
-          </w:p>
-        </w:tc>
-        <w:tc>
-          <w:tcPr>
-            <w:tcW w:w="0" w:type="auto"/>
-            <w:tcBorders>
-              <w:top w:val="single" w:sz="6" w:space="0" w:color="CCCCCC"/>
-              <w:left w:val="single" w:sz="6" w:space="0" w:color="CCCCCC"/>
-              <w:bottom w:val="single" w:sz="6" w:space="0" w:color="000000"/>
-              <w:right w:val="single" w:sz="6" w:space="0" w:color="000000"/>
-            </w:tcBorders>
-            <w:tcMar>
-              <w:top w:w="30" w:type="dxa"/>
-              <w:left w:w="45" w:type="dxa"/>
-              <w:bottom w:w="30" w:type="dxa"/>
-              <w:right w:w="45" w:type="dxa"/>
-            </w:tcMar>
-            <w:vAlign w:val="bottom"/>
-            <w:hideMark/>
-          </w:tcPr>
-          <w:p>
-            <w:pPr>
-              <w:widowControl/>
-              <w:jc w:val="left"/>
-              <w:rPr>
-                <w:rFonts w:ascii="Arial" w:eastAsia="SimSun" w:hAnsi="Arial" w:cs="Arial"/>
-                <w:kern w:val="0"/>
-                <w:sz w:val="16"/>
-                <w:szCs w:val="16"/>
-              </w:rPr>
-            </w:pPr>
-          </w:p>
-        </w:tc>
-        <w:tc>
-          <w:tcPr>
-            <w:tcW w:w="0" w:type="auto"/>
-            <w:tcBorders>
-              <w:top w:val="single" w:sz="6" w:space="0" w:color="CCCCCC"/>
-              <w:left w:val="single" w:sz="6" w:space="0" w:color="CCCCCC"/>
-              <w:bottom w:val="single" w:sz="6" w:space="0" w:color="000000"/>
-              <w:right w:val="single" w:sz="6" w:space="0" w:color="000000"/>
-            </w:tcBorders>
-            <w:tcMar>
-              <w:top w:w="30" w:type="dxa"/>
-              <w:left w:w="45" w:type="dxa"/>
-              <w:bottom w:w="30" w:type="dxa"/>
-              <w:right w:w="45" w:type="dxa"/>
-            </w:tcMar>
-            <w:vAlign w:val="bottom"/>
-            <w:hideMark/>
-          </w:tcPr>
-          <w:p>
-            <w:pPr>
-              <w:widowControl/>
-              <w:jc w:val="left"/>
-              <w:rPr>
-                <w:rFonts w:ascii="Arial" w:eastAsia="PMingLiU" w:hAnsi="Arial" w:cs="Arial" w:hint="eastAsia"/>
-                <w:kern w:val="0"/>
-                <w:sz w:val="16"/>
-                <w:szCs w:val="16"/>
-                <w:lang w:eastAsia="zh-TW"/>
-              </w:rPr>
             </w:pPr>
             <w:r>
               <w:rPr>
@@ -23142,7 +23091,7 @@
               <w:widowControl/>
               <w:jc w:val="left"/>
               <w:rPr>
-                <w:rFonts w:ascii="Arial" w:eastAsia="PMingLiU" w:hAnsi="Arial" w:cs="Arial" w:hint="eastAsia"/>
+                <w:rFonts w:ascii="Arial" w:eastAsia="PMingLiU" w:hAnsi="Arial" w:cs="Arial"/>
                 <w:kern w:val="0"/>
                 <w:sz w:val="16"/>
                 <w:szCs w:val="16"/>
@@ -23489,7 +23438,7 @@
               <w:widowControl/>
               <w:jc w:val="left"/>
               <w:rPr>
-                <w:rFonts w:ascii="Arial" w:eastAsia="PMingLiU" w:hAnsi="Arial" w:cs="Arial" w:hint="eastAsia"/>
+                <w:rFonts w:ascii="Arial" w:eastAsia="PMingLiU" w:hAnsi="Arial" w:cs="Arial"/>
                 <w:kern w:val="0"/>
                 <w:sz w:val="16"/>
                 <w:szCs w:val="16"/>
@@ -23545,290 +23494,290 @@
               <w:widowControl/>
               <w:jc w:val="left"/>
               <w:rPr>
+                <w:rFonts w:ascii="Arial" w:eastAsia="PMingLiU" w:hAnsi="Arial" w:cs="Arial"/>
+                <w:kern w:val="0"/>
+                <w:sz w:val="16"/>
+                <w:szCs w:val="16"/>
+                <w:lang w:eastAsia="zh-TW"/>
+              </w:rPr>
+            </w:pPr>
+            <w:r>
+              <w:rPr>
+                <w:rFonts w:ascii="Arial" w:eastAsia="PMingLiU" w:hAnsi="Arial" w:cs="Arial"/>
+                <w:kern w:val="0"/>
+                <w:sz w:val="16"/>
+                <w:szCs w:val="16"/>
+                <w:lang w:eastAsia="zh-TW"/>
+              </w:rPr>
+              <w:t>S</w:t>
+            </w:r>
+            <w:r>
+              <w:rPr>
                 <w:rFonts w:ascii="Arial" w:eastAsia="PMingLiU" w:hAnsi="Arial" w:cs="Arial" w:hint="eastAsia"/>
                 <w:kern w:val="0"/>
                 <w:sz w:val="16"/>
                 <w:szCs w:val="16"/>
                 <w:lang w:eastAsia="zh-TW"/>
               </w:rPr>
-            </w:pPr>
-            <w:r>
+              <w:t>uperintendent</w:t>
+            </w:r>
+          </w:p>
+        </w:tc>
+        <w:tc>
+          <w:tcPr>
+            <w:tcW w:w="0" w:type="auto"/>
+            <w:tcBorders>
+              <w:top w:val="single" w:sz="6" w:space="0" w:color="CCCCCC"/>
+              <w:left w:val="single" w:sz="6" w:space="0" w:color="CCCCCC"/>
+              <w:bottom w:val="single" w:sz="6" w:space="0" w:color="000000"/>
+              <w:right w:val="single" w:sz="6" w:space="0" w:color="000000"/>
+            </w:tcBorders>
+            <w:tcMar>
+              <w:top w:w="30" w:type="dxa"/>
+              <w:left w:w="45" w:type="dxa"/>
+              <w:bottom w:w="30" w:type="dxa"/>
+              <w:right w:w="45" w:type="dxa"/>
+            </w:tcMar>
+            <w:vAlign w:val="bottom"/>
+            <w:hideMark/>
+          </w:tcPr>
+          <w:p>
+            <w:pPr>
+              <w:widowControl/>
+              <w:jc w:val="left"/>
+              <w:rPr>
+                <w:rFonts w:ascii="Arial" w:eastAsia="SimSun" w:hAnsi="Arial" w:cs="Arial"/>
+                <w:kern w:val="0"/>
+                <w:sz w:val="16"/>
+                <w:szCs w:val="16"/>
+              </w:rPr>
+            </w:pPr>
+            <w:r>
+              <w:rPr>
+                <w:rFonts w:ascii="Arial" w:eastAsia="SimSun" w:hAnsi="Arial" w:cs="Arial"/>
+                <w:kern w:val="0"/>
+                <w:sz w:val="16"/>
+                <w:szCs w:val="16"/>
+              </w:rPr>
+              <w:t>NUMBER</w:t>
+            </w:r>
+          </w:p>
+        </w:tc>
+        <w:tc>
+          <w:tcPr>
+            <w:tcW w:w="0" w:type="auto"/>
+            <w:tcBorders>
+              <w:top w:val="single" w:sz="6" w:space="0" w:color="CCCCCC"/>
+              <w:left w:val="single" w:sz="6" w:space="0" w:color="CCCCCC"/>
+              <w:bottom w:val="single" w:sz="6" w:space="0" w:color="000000"/>
+              <w:right w:val="single" w:sz="6" w:space="0" w:color="000000"/>
+            </w:tcBorders>
+            <w:tcMar>
+              <w:top w:w="30" w:type="dxa"/>
+              <w:left w:w="45" w:type="dxa"/>
+              <w:bottom w:w="30" w:type="dxa"/>
+              <w:right w:w="45" w:type="dxa"/>
+            </w:tcMar>
+            <w:vAlign w:val="bottom"/>
+            <w:hideMark/>
+          </w:tcPr>
+          <w:p>
+            <w:pPr>
+              <w:widowControl/>
+              <w:jc w:val="left"/>
+              <w:rPr>
+                <w:rFonts w:ascii="Arial" w:eastAsia="SimSun" w:hAnsi="Arial" w:cs="Arial"/>
+                <w:kern w:val="0"/>
+                <w:sz w:val="16"/>
+                <w:szCs w:val="16"/>
+              </w:rPr>
+            </w:pPr>
+            <w:r>
+              <w:rPr>
+                <w:rFonts w:ascii="Arial" w:eastAsia="SimSun" w:hAnsi="Arial" w:cs="Arial"/>
+                <w:kern w:val="0"/>
+                <w:sz w:val="16"/>
+                <w:szCs w:val="16"/>
+              </w:rPr>
+              <w:t>4</w:t>
+            </w:r>
+          </w:p>
+        </w:tc>
+        <w:tc>
+          <w:tcPr>
+            <w:tcW w:w="0" w:type="auto"/>
+            <w:tcBorders>
+              <w:top w:val="single" w:sz="6" w:space="0" w:color="CCCCCC"/>
+              <w:left w:val="single" w:sz="6" w:space="0" w:color="CCCCCC"/>
+              <w:bottom w:val="single" w:sz="6" w:space="0" w:color="000000"/>
+              <w:right w:val="single" w:sz="6" w:space="0" w:color="000000"/>
+            </w:tcBorders>
+            <w:tcMar>
+              <w:top w:w="30" w:type="dxa"/>
+              <w:left w:w="45" w:type="dxa"/>
+              <w:bottom w:w="30" w:type="dxa"/>
+              <w:right w:w="45" w:type="dxa"/>
+            </w:tcMar>
+            <w:vAlign w:val="bottom"/>
+            <w:hideMark/>
+          </w:tcPr>
+          <w:p>
+            <w:pPr>
+              <w:widowControl/>
+              <w:jc w:val="left"/>
+              <w:rPr>
+                <w:rFonts w:ascii="Times New Roman" w:eastAsia="Times New Roman" w:hAnsi="Times New Roman" w:cs="Times New Roman"/>
+                <w:kern w:val="0"/>
+                <w:sz w:val="16"/>
+                <w:szCs w:val="16"/>
+              </w:rPr>
+            </w:pPr>
+          </w:p>
+        </w:tc>
+        <w:tc>
+          <w:tcPr>
+            <w:tcW w:w="0" w:type="auto"/>
+            <w:tcBorders>
+              <w:top w:val="single" w:sz="6" w:space="0" w:color="CCCCCC"/>
+              <w:left w:val="single" w:sz="6" w:space="0" w:color="CCCCCC"/>
+              <w:bottom w:val="single" w:sz="6" w:space="0" w:color="000000"/>
+              <w:right w:val="single" w:sz="6" w:space="0" w:color="000000"/>
+            </w:tcBorders>
+            <w:tcMar>
+              <w:top w:w="30" w:type="dxa"/>
+              <w:left w:w="45" w:type="dxa"/>
+              <w:bottom w:w="30" w:type="dxa"/>
+              <w:right w:w="45" w:type="dxa"/>
+            </w:tcMar>
+            <w:vAlign w:val="bottom"/>
+            <w:hideMark/>
+          </w:tcPr>
+          <w:p>
+            <w:pPr>
+              <w:widowControl/>
+              <w:jc w:val="left"/>
+              <w:rPr>
+                <w:rFonts w:ascii="Times New Roman" w:eastAsia="Times New Roman" w:hAnsi="Times New Roman" w:cs="Times New Roman"/>
+                <w:kern w:val="0"/>
+                <w:sz w:val="16"/>
+                <w:szCs w:val="16"/>
+              </w:rPr>
+            </w:pPr>
+            <w:r>
+              <w:rPr>
+                <w:rFonts w:ascii="Arial" w:eastAsia="SimSun" w:hAnsi="Arial" w:cs="Arial"/>
+                <w:kern w:val="0"/>
+                <w:sz w:val="16"/>
+                <w:szCs w:val="16"/>
+              </w:rPr>
+              <w:t>FK</w:t>
+            </w:r>
+          </w:p>
+        </w:tc>
+        <w:tc>
+          <w:tcPr>
+            <w:tcW w:w="0" w:type="auto"/>
+            <w:tcBorders>
+              <w:top w:val="single" w:sz="6" w:space="0" w:color="CCCCCC"/>
+              <w:left w:val="single" w:sz="6" w:space="0" w:color="CCCCCC"/>
+              <w:bottom w:val="single" w:sz="6" w:space="0" w:color="000000"/>
+              <w:right w:val="single" w:sz="6" w:space="0" w:color="000000"/>
+            </w:tcBorders>
+            <w:tcMar>
+              <w:top w:w="30" w:type="dxa"/>
+              <w:left w:w="45" w:type="dxa"/>
+              <w:bottom w:w="30" w:type="dxa"/>
+              <w:right w:w="45" w:type="dxa"/>
+            </w:tcMar>
+            <w:vAlign w:val="bottom"/>
+            <w:hideMark/>
+          </w:tcPr>
+          <w:p>
+            <w:pPr>
+              <w:widowControl/>
+              <w:jc w:val="left"/>
+              <w:rPr>
+                <w:rFonts w:ascii="Arial" w:eastAsia="SimSun" w:hAnsi="Arial" w:cs="Arial"/>
+                <w:kern w:val="0"/>
+                <w:sz w:val="16"/>
+                <w:szCs w:val="16"/>
+              </w:rPr>
+            </w:pPr>
+            <w:r>
+              <w:rPr>
+                <w:rFonts w:ascii="Arial" w:eastAsia="SimSun" w:hAnsi="Arial" w:cs="Arial"/>
+                <w:kern w:val="0"/>
+                <w:sz w:val="16"/>
+                <w:szCs w:val="16"/>
+              </w:rPr>
+              <w:t>Y</w:t>
+            </w:r>
+          </w:p>
+        </w:tc>
+        <w:tc>
+          <w:tcPr>
+            <w:tcW w:w="0" w:type="auto"/>
+            <w:tcBorders>
+              <w:top w:val="single" w:sz="6" w:space="0" w:color="CCCCCC"/>
+              <w:left w:val="single" w:sz="6" w:space="0" w:color="CCCCCC"/>
+              <w:bottom w:val="single" w:sz="6" w:space="0" w:color="000000"/>
+              <w:right w:val="single" w:sz="6" w:space="0" w:color="000000"/>
+            </w:tcBorders>
+            <w:tcMar>
+              <w:top w:w="30" w:type="dxa"/>
+              <w:left w:w="45" w:type="dxa"/>
+              <w:bottom w:w="30" w:type="dxa"/>
+              <w:right w:w="45" w:type="dxa"/>
+            </w:tcMar>
+            <w:vAlign w:val="bottom"/>
+            <w:hideMark/>
+          </w:tcPr>
+          <w:p>
+            <w:pPr>
+              <w:widowControl/>
+              <w:jc w:val="left"/>
+              <w:rPr>
+                <w:rFonts w:ascii="Arial" w:eastAsia="SimSun" w:hAnsi="Arial" w:cs="Arial"/>
+                <w:kern w:val="0"/>
+                <w:sz w:val="16"/>
+                <w:szCs w:val="16"/>
+              </w:rPr>
+            </w:pPr>
+            <w:r>
+              <w:rPr>
+                <w:rFonts w:ascii="Arial" w:eastAsia="SimSun" w:hAnsi="Arial" w:cs="Arial"/>
+                <w:kern w:val="0"/>
+                <w:sz w:val="16"/>
+                <w:szCs w:val="16"/>
+              </w:rPr>
+              <w:t>1234</w:t>
+            </w:r>
+          </w:p>
+        </w:tc>
+        <w:tc>
+          <w:tcPr>
+            <w:tcW w:w="0" w:type="auto"/>
+            <w:tcBorders>
+              <w:top w:val="single" w:sz="6" w:space="0" w:color="CCCCCC"/>
+              <w:left w:val="single" w:sz="6" w:space="0" w:color="CCCCCC"/>
+              <w:bottom w:val="single" w:sz="6" w:space="0" w:color="000000"/>
+              <w:right w:val="single" w:sz="6" w:space="0" w:color="000000"/>
+            </w:tcBorders>
+            <w:tcMar>
+              <w:top w:w="30" w:type="dxa"/>
+              <w:left w:w="45" w:type="dxa"/>
+              <w:bottom w:w="30" w:type="dxa"/>
+              <w:right w:w="45" w:type="dxa"/>
+            </w:tcMar>
+            <w:vAlign w:val="bottom"/>
+            <w:hideMark/>
+          </w:tcPr>
+          <w:p>
+            <w:pPr>
+              <w:widowControl/>
+              <w:jc w:val="left"/>
               <w:rPr>
                 <w:rFonts w:ascii="Arial" w:eastAsia="PMingLiU" w:hAnsi="Arial" w:cs="Arial"/>
-                <w:kern w:val="0"/>
-                <w:sz w:val="16"/>
-                <w:szCs w:val="16"/>
-                <w:lang w:eastAsia="zh-TW"/>
-              </w:rPr>
-              <w:t>S</w:t>
-            </w:r>
-            <w:r>
-              <w:rPr>
-                <w:rFonts w:ascii="Arial" w:eastAsia="PMingLiU" w:hAnsi="Arial" w:cs="Arial" w:hint="eastAsia"/>
-                <w:kern w:val="0"/>
-                <w:sz w:val="16"/>
-                <w:szCs w:val="16"/>
-                <w:lang w:eastAsia="zh-TW"/>
-              </w:rPr>
-              <w:t>uperintendent</w:t>
-            </w:r>
-          </w:p>
-        </w:tc>
-        <w:tc>
-          <w:tcPr>
-            <w:tcW w:w="0" w:type="auto"/>
-            <w:tcBorders>
-              <w:top w:val="single" w:sz="6" w:space="0" w:color="CCCCCC"/>
-              <w:left w:val="single" w:sz="6" w:space="0" w:color="CCCCCC"/>
-              <w:bottom w:val="single" w:sz="6" w:space="0" w:color="000000"/>
-              <w:right w:val="single" w:sz="6" w:space="0" w:color="000000"/>
-            </w:tcBorders>
-            <w:tcMar>
-              <w:top w:w="30" w:type="dxa"/>
-              <w:left w:w="45" w:type="dxa"/>
-              <w:bottom w:w="30" w:type="dxa"/>
-              <w:right w:w="45" w:type="dxa"/>
-            </w:tcMar>
-            <w:vAlign w:val="bottom"/>
-            <w:hideMark/>
-          </w:tcPr>
-          <w:p>
-            <w:pPr>
-              <w:widowControl/>
-              <w:jc w:val="left"/>
-              <w:rPr>
-                <w:rFonts w:ascii="Arial" w:eastAsia="SimSun" w:hAnsi="Arial" w:cs="Arial"/>
-                <w:kern w:val="0"/>
-                <w:sz w:val="16"/>
-                <w:szCs w:val="16"/>
-              </w:rPr>
-            </w:pPr>
-            <w:r>
-              <w:rPr>
-                <w:rFonts w:ascii="Arial" w:eastAsia="SimSun" w:hAnsi="Arial" w:cs="Arial"/>
-                <w:kern w:val="0"/>
-                <w:sz w:val="16"/>
-                <w:szCs w:val="16"/>
-              </w:rPr>
-              <w:t>NUMBER</w:t>
-            </w:r>
-          </w:p>
-        </w:tc>
-        <w:tc>
-          <w:tcPr>
-            <w:tcW w:w="0" w:type="auto"/>
-            <w:tcBorders>
-              <w:top w:val="single" w:sz="6" w:space="0" w:color="CCCCCC"/>
-              <w:left w:val="single" w:sz="6" w:space="0" w:color="CCCCCC"/>
-              <w:bottom w:val="single" w:sz="6" w:space="0" w:color="000000"/>
-              <w:right w:val="single" w:sz="6" w:space="0" w:color="000000"/>
-            </w:tcBorders>
-            <w:tcMar>
-              <w:top w:w="30" w:type="dxa"/>
-              <w:left w:w="45" w:type="dxa"/>
-              <w:bottom w:w="30" w:type="dxa"/>
-              <w:right w:w="45" w:type="dxa"/>
-            </w:tcMar>
-            <w:vAlign w:val="bottom"/>
-            <w:hideMark/>
-          </w:tcPr>
-          <w:p>
-            <w:pPr>
-              <w:widowControl/>
-              <w:jc w:val="left"/>
-              <w:rPr>
-                <w:rFonts w:ascii="Arial" w:eastAsia="SimSun" w:hAnsi="Arial" w:cs="Arial"/>
-                <w:kern w:val="0"/>
-                <w:sz w:val="16"/>
-                <w:szCs w:val="16"/>
-              </w:rPr>
-            </w:pPr>
-            <w:r>
-              <w:rPr>
-                <w:rFonts w:ascii="Arial" w:eastAsia="SimSun" w:hAnsi="Arial" w:cs="Arial"/>
-                <w:kern w:val="0"/>
-                <w:sz w:val="16"/>
-                <w:szCs w:val="16"/>
-              </w:rPr>
-              <w:t>4</w:t>
-            </w:r>
-          </w:p>
-        </w:tc>
-        <w:tc>
-          <w:tcPr>
-            <w:tcW w:w="0" w:type="auto"/>
-            <w:tcBorders>
-              <w:top w:val="single" w:sz="6" w:space="0" w:color="CCCCCC"/>
-              <w:left w:val="single" w:sz="6" w:space="0" w:color="CCCCCC"/>
-              <w:bottom w:val="single" w:sz="6" w:space="0" w:color="000000"/>
-              <w:right w:val="single" w:sz="6" w:space="0" w:color="000000"/>
-            </w:tcBorders>
-            <w:tcMar>
-              <w:top w:w="30" w:type="dxa"/>
-              <w:left w:w="45" w:type="dxa"/>
-              <w:bottom w:w="30" w:type="dxa"/>
-              <w:right w:w="45" w:type="dxa"/>
-            </w:tcMar>
-            <w:vAlign w:val="bottom"/>
-            <w:hideMark/>
-          </w:tcPr>
-          <w:p>
-            <w:pPr>
-              <w:widowControl/>
-              <w:jc w:val="left"/>
-              <w:rPr>
-                <w:rFonts w:ascii="Times New Roman" w:eastAsia="Times New Roman" w:hAnsi="Times New Roman" w:cs="Times New Roman"/>
-                <w:kern w:val="0"/>
-                <w:sz w:val="16"/>
-                <w:szCs w:val="16"/>
-              </w:rPr>
-            </w:pPr>
-          </w:p>
-        </w:tc>
-        <w:tc>
-          <w:tcPr>
-            <w:tcW w:w="0" w:type="auto"/>
-            <w:tcBorders>
-              <w:top w:val="single" w:sz="6" w:space="0" w:color="CCCCCC"/>
-              <w:left w:val="single" w:sz="6" w:space="0" w:color="CCCCCC"/>
-              <w:bottom w:val="single" w:sz="6" w:space="0" w:color="000000"/>
-              <w:right w:val="single" w:sz="6" w:space="0" w:color="000000"/>
-            </w:tcBorders>
-            <w:tcMar>
-              <w:top w:w="30" w:type="dxa"/>
-              <w:left w:w="45" w:type="dxa"/>
-              <w:bottom w:w="30" w:type="dxa"/>
-              <w:right w:w="45" w:type="dxa"/>
-            </w:tcMar>
-            <w:vAlign w:val="bottom"/>
-            <w:hideMark/>
-          </w:tcPr>
-          <w:p>
-            <w:pPr>
-              <w:widowControl/>
-              <w:jc w:val="left"/>
-              <w:rPr>
-                <w:rFonts w:ascii="Times New Roman" w:eastAsia="Times New Roman" w:hAnsi="Times New Roman" w:cs="Times New Roman"/>
-                <w:kern w:val="0"/>
-                <w:sz w:val="16"/>
-                <w:szCs w:val="16"/>
-              </w:rPr>
-            </w:pPr>
-            <w:r>
-              <w:rPr>
-                <w:rFonts w:ascii="Arial" w:eastAsia="SimSun" w:hAnsi="Arial" w:cs="Arial"/>
-                <w:kern w:val="0"/>
-                <w:sz w:val="16"/>
-                <w:szCs w:val="16"/>
-              </w:rPr>
-              <w:t>FK</w:t>
-            </w:r>
-          </w:p>
-        </w:tc>
-        <w:tc>
-          <w:tcPr>
-            <w:tcW w:w="0" w:type="auto"/>
-            <w:tcBorders>
-              <w:top w:val="single" w:sz="6" w:space="0" w:color="CCCCCC"/>
-              <w:left w:val="single" w:sz="6" w:space="0" w:color="CCCCCC"/>
-              <w:bottom w:val="single" w:sz="6" w:space="0" w:color="000000"/>
-              <w:right w:val="single" w:sz="6" w:space="0" w:color="000000"/>
-            </w:tcBorders>
-            <w:tcMar>
-              <w:top w:w="30" w:type="dxa"/>
-              <w:left w:w="45" w:type="dxa"/>
-              <w:bottom w:w="30" w:type="dxa"/>
-              <w:right w:w="45" w:type="dxa"/>
-            </w:tcMar>
-            <w:vAlign w:val="bottom"/>
-            <w:hideMark/>
-          </w:tcPr>
-          <w:p>
-            <w:pPr>
-              <w:widowControl/>
-              <w:jc w:val="left"/>
-              <w:rPr>
-                <w:rFonts w:ascii="Arial" w:eastAsia="SimSun" w:hAnsi="Arial" w:cs="Arial"/>
-                <w:kern w:val="0"/>
-                <w:sz w:val="16"/>
-                <w:szCs w:val="16"/>
-              </w:rPr>
-            </w:pPr>
-            <w:r>
-              <w:rPr>
-                <w:rFonts w:ascii="Arial" w:eastAsia="SimSun" w:hAnsi="Arial" w:cs="Arial"/>
-                <w:kern w:val="0"/>
-                <w:sz w:val="16"/>
-                <w:szCs w:val="16"/>
-              </w:rPr>
-              <w:t>Y</w:t>
-            </w:r>
-          </w:p>
-        </w:tc>
-        <w:tc>
-          <w:tcPr>
-            <w:tcW w:w="0" w:type="auto"/>
-            <w:tcBorders>
-              <w:top w:val="single" w:sz="6" w:space="0" w:color="CCCCCC"/>
-              <w:left w:val="single" w:sz="6" w:space="0" w:color="CCCCCC"/>
-              <w:bottom w:val="single" w:sz="6" w:space="0" w:color="000000"/>
-              <w:right w:val="single" w:sz="6" w:space="0" w:color="000000"/>
-            </w:tcBorders>
-            <w:tcMar>
-              <w:top w:w="30" w:type="dxa"/>
-              <w:left w:w="45" w:type="dxa"/>
-              <w:bottom w:w="30" w:type="dxa"/>
-              <w:right w:w="45" w:type="dxa"/>
-            </w:tcMar>
-            <w:vAlign w:val="bottom"/>
-            <w:hideMark/>
-          </w:tcPr>
-          <w:p>
-            <w:pPr>
-              <w:widowControl/>
-              <w:jc w:val="left"/>
-              <w:rPr>
-                <w:rFonts w:ascii="Arial" w:eastAsia="SimSun" w:hAnsi="Arial" w:cs="Arial"/>
-                <w:kern w:val="0"/>
-                <w:sz w:val="16"/>
-                <w:szCs w:val="16"/>
-              </w:rPr>
-            </w:pPr>
-            <w:r>
-              <w:rPr>
-                <w:rFonts w:ascii="Arial" w:eastAsia="SimSun" w:hAnsi="Arial" w:cs="Arial"/>
-                <w:kern w:val="0"/>
-                <w:sz w:val="16"/>
-                <w:szCs w:val="16"/>
-              </w:rPr>
-              <w:t>1234</w:t>
-            </w:r>
-          </w:p>
-        </w:tc>
-        <w:tc>
-          <w:tcPr>
-            <w:tcW w:w="0" w:type="auto"/>
-            <w:tcBorders>
-              <w:top w:val="single" w:sz="6" w:space="0" w:color="CCCCCC"/>
-              <w:left w:val="single" w:sz="6" w:space="0" w:color="CCCCCC"/>
-              <w:bottom w:val="single" w:sz="6" w:space="0" w:color="000000"/>
-              <w:right w:val="single" w:sz="6" w:space="0" w:color="000000"/>
-            </w:tcBorders>
-            <w:tcMar>
-              <w:top w:w="30" w:type="dxa"/>
-              <w:left w:w="45" w:type="dxa"/>
-              <w:bottom w:w="30" w:type="dxa"/>
-              <w:right w:w="45" w:type="dxa"/>
-            </w:tcMar>
-            <w:vAlign w:val="bottom"/>
-            <w:hideMark/>
-          </w:tcPr>
-          <w:p>
-            <w:pPr>
-              <w:widowControl/>
-              <w:jc w:val="left"/>
-              <w:rPr>
-                <w:rFonts w:ascii="Arial" w:eastAsia="PMingLiU" w:hAnsi="Arial" w:cs="Arial" w:hint="eastAsia"/>
                 <w:kern w:val="0"/>
                 <w:sz w:val="16"/>
                 <w:szCs w:val="16"/>
@@ -24137,7 +24086,7 @@
               <w:widowControl/>
               <w:jc w:val="left"/>
               <w:rPr>
-                <w:rFonts w:ascii="Arial" w:eastAsia="PMingLiU" w:hAnsi="Arial" w:cs="Arial" w:hint="eastAsia"/>
+                <w:rFonts w:ascii="Arial" w:eastAsia="PMingLiU" w:hAnsi="Arial" w:cs="Arial"/>
                 <w:kern w:val="0"/>
                 <w:sz w:val="16"/>
                 <w:szCs w:val="16"/>
@@ -25165,7 +25114,7 @@
               <w:widowControl/>
               <w:jc w:val="left"/>
               <w:rPr>
-                <w:rFonts w:ascii="Times New Roman" w:eastAsia="PMingLiU" w:hAnsi="Times New Roman" w:cs="Times New Roman" w:hint="eastAsia"/>
+                <w:rFonts w:ascii="Times New Roman" w:eastAsia="PMingLiU" w:hAnsi="Times New Roman" w:cs="Times New Roman"/>
                 <w:kern w:val="0"/>
                 <w:sz w:val="18"/>
                 <w:szCs w:val="18"/>
@@ -25678,7 +25627,7 @@
               <w:widowControl/>
               <w:jc w:val="left"/>
               <w:rPr>
-                <w:rFonts w:ascii="Times New Roman" w:eastAsia="PMingLiU" w:hAnsi="Times New Roman" w:cs="Times New Roman" w:hint="eastAsia"/>
+                <w:rFonts w:ascii="Times New Roman" w:eastAsia="PMingLiU" w:hAnsi="Times New Roman" w:cs="Times New Roman"/>
                 <w:kern w:val="0"/>
                 <w:sz w:val="18"/>
                 <w:szCs w:val="18"/>
@@ -25777,7 +25726,7 @@
               <w:widowControl/>
               <w:jc w:val="left"/>
               <w:rPr>
-                <w:rFonts w:ascii="Arial" w:eastAsia="PMingLiU" w:hAnsi="Arial" w:cs="Arial" w:hint="eastAsia"/>
+                <w:rFonts w:ascii="Arial" w:eastAsia="PMingLiU" w:hAnsi="Arial" w:cs="Arial"/>
                 <w:b/>
                 <w:bCs/>
                 <w:kern w:val="0"/>
@@ -26013,7 +25962,7 @@
               <w:widowControl/>
               <w:jc w:val="left"/>
               <w:rPr>
-                <w:rFonts w:ascii="Arial" w:eastAsia="PMingLiU" w:hAnsi="Arial" w:cs="Arial" w:hint="eastAsia"/>
+                <w:rFonts w:ascii="Arial" w:eastAsia="PMingLiU" w:hAnsi="Arial" w:cs="Arial"/>
                 <w:b/>
                 <w:bCs/>
                 <w:kern w:val="0"/>
@@ -27299,21 +27248,21 @@
               <w:widowControl/>
               <w:jc w:val="left"/>
               <w:rPr>
+                <w:rFonts w:ascii="Arial" w:eastAsia="PMingLiU" w:hAnsi="Arial" w:cs="Arial"/>
+                <w:kern w:val="0"/>
+                <w:sz w:val="16"/>
+                <w:szCs w:val="16"/>
+                <w:lang w:eastAsia="zh-TW"/>
+              </w:rPr>
+            </w:pPr>
+            <w:r>
+              <w:rPr>
                 <w:rFonts w:ascii="Arial" w:eastAsia="PMingLiU" w:hAnsi="Arial" w:cs="Arial" w:hint="eastAsia"/>
                 <w:kern w:val="0"/>
                 <w:sz w:val="16"/>
                 <w:szCs w:val="16"/>
                 <w:lang w:eastAsia="zh-TW"/>
               </w:rPr>
-            </w:pPr>
-            <w:r>
-              <w:rPr>
-                <w:rFonts w:ascii="Arial" w:eastAsia="PMingLiU" w:hAnsi="Arial" w:cs="Arial" w:hint="eastAsia"/>
-                <w:kern w:val="0"/>
-                <w:sz w:val="16"/>
-                <w:szCs w:val="16"/>
-                <w:lang w:eastAsia="zh-TW"/>
-              </w:rPr>
               <w:t>VARCHAR</w:t>
             </w:r>
           </w:p>
@@ -27341,7 +27290,7 @@
               <w:widowControl/>
               <w:jc w:val="left"/>
               <w:rPr>
-                <w:rFonts w:ascii="Arial" w:eastAsia="PMingLiU" w:hAnsi="Arial" w:cs="Arial" w:hint="eastAsia"/>
+                <w:rFonts w:ascii="Arial" w:eastAsia="PMingLiU" w:hAnsi="Arial" w:cs="Arial"/>
                 <w:kern w:val="0"/>
                 <w:sz w:val="16"/>
                 <w:szCs w:val="16"/>
@@ -27659,7 +27608,7 @@
               <w:widowControl/>
               <w:jc w:val="left"/>
               <w:rPr>
-                <w:rFonts w:ascii="Times New Roman" w:eastAsia="PMingLiU" w:hAnsi="Times New Roman" w:cs="Times New Roman" w:hint="eastAsia"/>
+                <w:rFonts w:ascii="Times New Roman" w:eastAsia="PMingLiU" w:hAnsi="Times New Roman" w:cs="Times New Roman"/>
                 <w:kern w:val="0"/>
                 <w:sz w:val="18"/>
                 <w:szCs w:val="18"/>
@@ -27939,7 +27888,7 @@
               <w:widowControl/>
               <w:jc w:val="left"/>
               <w:rPr>
-                <w:rFonts w:ascii="Arial" w:eastAsia="PMingLiU" w:hAnsi="Arial" w:cs="Arial" w:hint="eastAsia"/>
+                <w:rFonts w:ascii="Arial" w:eastAsia="PMingLiU" w:hAnsi="Arial" w:cs="Arial"/>
                 <w:b/>
                 <w:bCs/>
                 <w:kern w:val="0"/>
@@ -30028,7 +29977,7 @@
               <w:widowControl/>
               <w:jc w:val="left"/>
               <w:rPr>
-                <w:rFonts w:ascii="Times New Roman" w:eastAsia="PMingLiU" w:hAnsi="Times New Roman" w:cs="Times New Roman" w:hint="eastAsia"/>
+                <w:rFonts w:ascii="Times New Roman" w:eastAsia="PMingLiU" w:hAnsi="Times New Roman" w:cs="Times New Roman"/>
                 <w:kern w:val="0"/>
                 <w:sz w:val="18"/>
                 <w:szCs w:val="18"/>
@@ -30351,7 +30300,7 @@
               <w:widowControl/>
               <w:jc w:val="left"/>
               <w:rPr>
-                <w:rFonts w:ascii="Times New Roman" w:eastAsia="PMingLiU" w:hAnsi="Times New Roman" w:cs="Times New Roman" w:hint="eastAsia"/>
+                <w:rFonts w:ascii="Times New Roman" w:eastAsia="PMingLiU" w:hAnsi="Times New Roman" w:cs="Times New Roman"/>
                 <w:kern w:val="0"/>
                 <w:sz w:val="18"/>
                 <w:szCs w:val="18"/>
@@ -30395,17 +30344,7 @@
                 <w:szCs w:val="16"/>
                 <w:lang w:eastAsia="zh-TW"/>
               </w:rPr>
-              <w:t xml:space="preserve"> </w:t>
-            </w:r>
-            <w:r>
-              <w:rPr>
-                <w:rFonts w:ascii="Arial" w:eastAsia="PMingLiU" w:hAnsi="Arial" w:cs="Arial" w:hint="eastAsia"/>
-                <w:kern w:val="0"/>
-                <w:sz w:val="16"/>
-                <w:szCs w:val="16"/>
-                <w:lang w:eastAsia="zh-TW"/>
-              </w:rPr>
-              <w:t>NOT NULL</w:t>
+              <w:t xml:space="preserve"> NOT NULL</w:t>
             </w:r>
             <w:r>
               <w:rPr>
@@ -30433,7 +30372,7 @@
 </file>
 
 <file path=word/endnotes.xml><?xml version="1.0" encoding="utf-8"?>
-<w:endnotes xmlns:wpc="http://schemas.microsoft.com/office/word/2010/wordprocessingCanvas" xmlns:cx="http://schemas.microsoft.com/office/drawing/2014/chartex" xmlns:cx1="http://schemas.microsoft.com/office/drawing/2015/9/8/chartex" xmlns:cx2="http://schemas.microsoft.com/office/drawing/2015/10/21/chartex" xmlns:cx3="http://schemas.microsoft.com/office/drawing/2016/5/9/chartex" xmlns:cx4="http://schemas.microsoft.com/office/drawing/2016/5/10/chartex" xmlns:cx5="http://schemas.microsoft.com/office/drawing/2016/5/11/chartex" xmlns:cx6="http://schemas.microsoft.com/office/drawing/2016/5/12/chartex" xmlns:cx7="http://schemas.microsoft.com/office/drawing/2016/5/13/chartex" xmlns:cx8="http://schemas.microsoft.com/office/drawing/2016/5/14/chartex" xmlns:mc="http://schemas.openxmlformats.org/markup-compatibility/2006" xmlns:aink="http://schemas.microsoft.com/office/drawing/2016/ink" xmlns:am3d="http://schemas.microsoft.com/office/drawing/2017/model3d" xmlns:o="urn:schemas-microsoft-com:office:office" xmlns:oel="http://schemas.microsoft.com/office/2019/extlst" xmlns:r="http://schemas.openxmlformats.org/officeDocument/2006/relationships" xmlns:m="http://schemas.openxmlformats.org/officeDocument/2006/math" xmlns:v="urn:schemas-microsoft-com:vml" xmlns:wp14="http://schemas.microsoft.com/office/word/2010/wordprocessingDrawing" xmlns:wp="http://schemas.openxmlformats.org/drawingml/2006/wordprocessingDrawing" xmlns:w10="urn:schemas-microsoft-com:office:word" xmlns:w="http://schemas.openxmlformats.org/wordprocessingml/2006/main" xmlns:w14="http://schemas.microsoft.com/office/word/2010/wordml" xmlns:w15="http://schemas.microsoft.com/office/word/2012/wordml" xmlns:w16cex="http://schemas.microsoft.com/office/word/2018/wordml/cex" xmlns:w16cid="http://schemas.microsoft.com/office/word/2016/wordml/cid" xmlns:w16="http://schemas.microsoft.com/office/word/2018/wordml" xmlns:w16du="http://schemas.microsoft.com/office/word/2023/wordml/word16du" xmlns:w16sdtdh="http://schemas.microsoft.com/office/word/2020/wordml/sdtdatahash" xmlns:w16se="http://schemas.microsoft.com/office/word/2015/wordml/symex" xmlns:wpg="http://schemas.microsoft.com/office/word/2010/wordprocessingGroup" xmlns:wpi="http://schemas.microsoft.com/office/word/2010/wordprocessingInk" xmlns:wne="http://schemas.microsoft.com/office/word/2006/wordml" xmlns:wps="http://schemas.microsoft.com/office/word/2010/wordprocessingShape" mc:Ignorable="w14 w15 w16se w16cid w16 w16cex w16sdtdh w16du wp14">
+<w:endnotes xmlns:wpc="http://schemas.microsoft.com/office/word/2010/wordprocessingCanvas" xmlns:cx="http://schemas.microsoft.com/office/drawing/2014/chartex" xmlns:cx1="http://schemas.microsoft.com/office/drawing/2015/9/8/chartex" xmlns:cx2="http://schemas.microsoft.com/office/drawing/2015/10/21/chartex" xmlns:cx3="http://schemas.microsoft.com/office/drawing/2016/5/9/chartex" xmlns:cx4="http://schemas.microsoft.com/office/drawing/2016/5/10/chartex" xmlns:cx5="http://schemas.microsoft.com/office/drawing/2016/5/11/chartex" xmlns:cx6="http://schemas.microsoft.com/office/drawing/2016/5/12/chartex" xmlns:cx7="http://schemas.microsoft.com/office/drawing/2016/5/13/chartex" xmlns:cx8="http://schemas.microsoft.com/office/drawing/2016/5/14/chartex" xmlns:mc="http://schemas.openxmlformats.org/markup-compatibility/2006" xmlns:aink="http://schemas.microsoft.com/office/drawing/2016/ink" xmlns:am3d="http://schemas.microsoft.com/office/drawing/2017/model3d" xmlns:o="urn:schemas-microsoft-com:office:office" xmlns:oel="http://schemas.microsoft.com/office/2019/extlst" xmlns:r="http://schemas.openxmlformats.org/officeDocument/2006/relationships" xmlns:m="http://schemas.openxmlformats.org/officeDocument/2006/math" xmlns:v="urn:schemas-microsoft-com:vml" xmlns:wp14="http://schemas.microsoft.com/office/word/2010/wordprocessingDrawing" xmlns:wp="http://schemas.openxmlformats.org/drawingml/2006/wordprocessingDrawing" xmlns:w10="urn:schemas-microsoft-com:office:word" xmlns:w="http://schemas.openxmlformats.org/wordprocessingml/2006/main" xmlns:w14="http://schemas.microsoft.com/office/word/2010/wordml" xmlns:w15="http://schemas.microsoft.com/office/word/2012/wordml" xmlns:w16cex="http://schemas.microsoft.com/office/word/2018/wordml/cex" xmlns:w16cid="http://schemas.microsoft.com/office/word/2016/wordml/cid" xmlns:w16="http://schemas.microsoft.com/office/word/2018/wordml" xmlns:w16sdtdh="http://schemas.microsoft.com/office/word/2020/wordml/sdtdatahash" xmlns:w16se="http://schemas.microsoft.com/office/word/2015/wordml/symex" xmlns:wpg="http://schemas.microsoft.com/office/word/2010/wordprocessingGroup" xmlns:wpi="http://schemas.microsoft.com/office/word/2010/wordprocessingInk" xmlns:wne="http://schemas.microsoft.com/office/word/2006/wordml" xmlns:wps="http://schemas.microsoft.com/office/word/2010/wordprocessingShape" mc:Ignorable="w14 w15 w16se w16cid w16 w16cex w16sdtdh wp14">
   <w:endnote w:type="separator" w:id="-1">
     <w:p>
       <w:r>
@@ -30452,7 +30391,7 @@
 </file>
 
 <file path=word/footnotes.xml><?xml version="1.0" encoding="utf-8"?>
-<w:footnotes xmlns:wpc="http://schemas.microsoft.com/office/word/2010/wordprocessingCanvas" xmlns:cx="http://schemas.microsoft.com/office/drawing/2014/chartex" xmlns:cx1="http://schemas.microsoft.com/office/drawing/2015/9/8/chartex" xmlns:cx2="http://schemas.microsoft.com/office/drawing/2015/10/21/chartex" xmlns:cx3="http://schemas.microsoft.com/office/drawing/2016/5/9/chartex" xmlns:cx4="http://schemas.microsoft.com/office/drawing/2016/5/10/chartex" xmlns:cx5="http://schemas.microsoft.com/office/drawing/2016/5/11/chartex" xmlns:cx6="http://schemas.microsoft.com/office/drawing/2016/5/12/chartex" xmlns:cx7="http://schemas.microsoft.com/office/drawing/2016/5/13/chartex" xmlns:cx8="http://schemas.microsoft.com/office/drawing/2016/5/14/chartex" xmlns:mc="http://schemas.openxmlformats.org/markup-compatibility/2006" xmlns:aink="http://schemas.microsoft.com/office/drawing/2016/ink" xmlns:am3d="http://schemas.microsoft.com/office/drawing/2017/model3d" xmlns:o="urn:schemas-microsoft-com:office:office" xmlns:oel="http://schemas.microsoft.com/office/2019/extlst" xmlns:r="http://schemas.openxmlformats.org/officeDocument/2006/relationships" xmlns:m="http://schemas.openxmlformats.org/officeDocument/2006/math" xmlns:v="urn:schemas-microsoft-com:vml" xmlns:wp14="http://schemas.microsoft.com/office/word/2010/wordprocessingDrawing" xmlns:wp="http://schemas.openxmlformats.org/drawingml/2006/wordprocessingDrawing" xmlns:w10="urn:schemas-microsoft-com:office:word" xmlns:w="http://schemas.openxmlformats.org/wordprocessingml/2006/main" xmlns:w14="http://schemas.microsoft.com/office/word/2010/wordml" xmlns:w15="http://schemas.microsoft.com/office/word/2012/wordml" xmlns:w16cex="http://schemas.microsoft.com/office/word/2018/wordml/cex" xmlns:w16cid="http://schemas.microsoft.com/office/word/2016/wordml/cid" xmlns:w16="http://schemas.microsoft.com/office/word/2018/wordml" xmlns:w16du="http://schemas.microsoft.com/office/word/2023/wordml/word16du" xmlns:w16sdtdh="http://schemas.microsoft.com/office/word/2020/wordml/sdtdatahash" xmlns:w16se="http://schemas.microsoft.com/office/word/2015/wordml/symex" xmlns:wpg="http://schemas.microsoft.com/office/word/2010/wordprocessingGroup" xmlns:wpi="http://schemas.microsoft.com/office/word/2010/wordprocessingInk" xmlns:wne="http://schemas.microsoft.com/office/word/2006/wordml" xmlns:wps="http://schemas.microsoft.com/office/word/2010/wordprocessingShape" mc:Ignorable="w14 w15 w16se w16cid w16 w16cex w16sdtdh w16du wp14">
+<w:footnotes xmlns:wpc="http://schemas.microsoft.com/office/word/2010/wordprocessingCanvas" xmlns:cx="http://schemas.microsoft.com/office/drawing/2014/chartex" xmlns:cx1="http://schemas.microsoft.com/office/drawing/2015/9/8/chartex" xmlns:cx2="http://schemas.microsoft.com/office/drawing/2015/10/21/chartex" xmlns:cx3="http://schemas.microsoft.com/office/drawing/2016/5/9/chartex" xmlns:cx4="http://schemas.microsoft.com/office/drawing/2016/5/10/chartex" xmlns:cx5="http://schemas.microsoft.com/office/drawing/2016/5/11/chartex" xmlns:cx6="http://schemas.microsoft.com/office/drawing/2016/5/12/chartex" xmlns:cx7="http://schemas.microsoft.com/office/drawing/2016/5/13/chartex" xmlns:cx8="http://schemas.microsoft.com/office/drawing/2016/5/14/chartex" xmlns:mc="http://schemas.openxmlformats.org/markup-compatibility/2006" xmlns:aink="http://schemas.microsoft.com/office/drawing/2016/ink" xmlns:am3d="http://schemas.microsoft.com/office/drawing/2017/model3d" xmlns:o="urn:schemas-microsoft-com:office:office" xmlns:oel="http://schemas.microsoft.com/office/2019/extlst" xmlns:r="http://schemas.openxmlformats.org/officeDocument/2006/relationships" xmlns:m="http://schemas.openxmlformats.org/officeDocument/2006/math" xmlns:v="urn:schemas-microsoft-com:vml" xmlns:wp14="http://schemas.microsoft.com/office/word/2010/wordprocessingDrawing" xmlns:wp="http://schemas.openxmlformats.org/drawingml/2006/wordprocessingDrawing" xmlns:w10="urn:schemas-microsoft-com:office:word" xmlns:w="http://schemas.openxmlformats.org/wordprocessingml/2006/main" xmlns:w14="http://schemas.microsoft.com/office/word/2010/wordml" xmlns:w15="http://schemas.microsoft.com/office/word/2012/wordml" xmlns:w16cex="http://schemas.microsoft.com/office/word/2018/wordml/cex" xmlns:w16cid="http://schemas.microsoft.com/office/word/2016/wordml/cid" xmlns:w16="http://schemas.microsoft.com/office/word/2018/wordml" xmlns:w16sdtdh="http://schemas.microsoft.com/office/word/2020/wordml/sdtdatahash" xmlns:w16se="http://schemas.microsoft.com/office/word/2015/wordml/symex" xmlns:wpg="http://schemas.microsoft.com/office/word/2010/wordprocessingGroup" xmlns:wpi="http://schemas.microsoft.com/office/word/2010/wordprocessingInk" xmlns:wne="http://schemas.microsoft.com/office/word/2006/wordml" xmlns:wps="http://schemas.microsoft.com/office/word/2010/wordprocessingShape" mc:Ignorable="w14 w15 w16se w16cid w16 w16cex w16sdtdh wp14">
   <w:footnote w:type="separator" w:id="-1">
     <w:p>
       <w:r>
@@ -30471,7 +30410,7 @@
 </file>
 
 <file path=word/numbering.xml><?xml version="1.0" encoding="utf-8"?>
-<w:numbering xmlns:wpc="http://schemas.microsoft.com/office/word/2010/wordprocessingCanvas" xmlns:cx="http://schemas.microsoft.com/office/drawing/2014/chartex" xmlns:cx1="http://schemas.microsoft.com/office/drawing/2015/9/8/chartex" xmlns:cx2="http://schemas.microsoft.com/office/drawing/2015/10/21/chartex" xmlns:cx3="http://schemas.microsoft.com/office/drawing/2016/5/9/chartex" xmlns:cx4="http://schemas.microsoft.com/office/drawing/2016/5/10/chartex" xmlns:cx5="http://schemas.microsoft.com/office/drawing/2016/5/11/chartex" xmlns:cx6="http://schemas.microsoft.com/office/drawing/2016/5/12/chartex" xmlns:cx7="http://schemas.microsoft.com/office/drawing/2016/5/13/chartex" xmlns:cx8="http://schemas.microsoft.com/office/drawing/2016/5/14/chartex" xmlns:mc="http://schemas.openxmlformats.org/markup-compatibility/2006" xmlns:aink="http://schemas.microsoft.com/office/drawing/2016/ink" xmlns:am3d="http://schemas.microsoft.com/office/drawing/2017/model3d" xmlns:o="urn:schemas-microsoft-com:office:office" xmlns:oel="http://schemas.microsoft.com/office/2019/extlst" xmlns:r="http://schemas.openxmlformats.org/officeDocument/2006/relationships" xmlns:m="http://schemas.openxmlformats.org/officeDocument/2006/math" xmlns:v="urn:schemas-microsoft-com:vml" xmlns:wp14="http://schemas.microsoft.com/office/word/2010/wordprocessingDrawing" xmlns:wp="http://schemas.openxmlformats.org/drawingml/2006/wordprocessingDrawing" xmlns:w10="urn:schemas-microsoft-com:office:word" xmlns:w="http://schemas.openxmlformats.org/wordprocessingml/2006/main" xmlns:w14="http://schemas.microsoft.com/office/word/2010/wordml" xmlns:w15="http://schemas.microsoft.com/office/word/2012/wordml" xmlns:w16cex="http://schemas.microsoft.com/office/word/2018/wordml/cex" xmlns:w16cid="http://schemas.microsoft.com/office/word/2016/wordml/cid" xmlns:w16="http://schemas.microsoft.com/office/word/2018/wordml" xmlns:w16du="http://schemas.microsoft.com/office/word/2023/wordml/word16du" xmlns:w16sdtdh="http://schemas.microsoft.com/office/word/2020/wordml/sdtdatahash" xmlns:w16se="http://schemas.microsoft.com/office/word/2015/wordml/symex" xmlns:wpg="http://schemas.microsoft.com/office/word/2010/wordprocessingGroup" xmlns:wpi="http://schemas.microsoft.com/office/word/2010/wordprocessingInk" xmlns:wne="http://schemas.microsoft.com/office/word/2006/wordml" xmlns:wps="http://schemas.microsoft.com/office/word/2010/wordprocessingShape" mc:Ignorable="w14 w15 w16se w16cid w16 w16cex w16sdtdh w16du wp14">
+<w:numbering xmlns:wpc="http://schemas.microsoft.com/office/word/2010/wordprocessingCanvas" xmlns:cx="http://schemas.microsoft.com/office/drawing/2014/chartex" xmlns:cx1="http://schemas.microsoft.com/office/drawing/2015/9/8/chartex" xmlns:cx2="http://schemas.microsoft.com/office/drawing/2015/10/21/chartex" xmlns:cx3="http://schemas.microsoft.com/office/drawing/2016/5/9/chartex" xmlns:cx4="http://schemas.microsoft.com/office/drawing/2016/5/10/chartex" xmlns:cx5="http://schemas.microsoft.com/office/drawing/2016/5/11/chartex" xmlns:cx6="http://schemas.microsoft.com/office/drawing/2016/5/12/chartex" xmlns:cx7="http://schemas.microsoft.com/office/drawing/2016/5/13/chartex" xmlns:cx8="http://schemas.microsoft.com/office/drawing/2016/5/14/chartex" xmlns:mc="http://schemas.openxmlformats.org/markup-compatibility/2006" xmlns:aink="http://schemas.microsoft.com/office/drawing/2016/ink" xmlns:am3d="http://schemas.microsoft.com/office/drawing/2017/model3d" xmlns:o="urn:schemas-microsoft-com:office:office" xmlns:oel="http://schemas.microsoft.com/office/2019/extlst" xmlns:r="http://schemas.openxmlformats.org/officeDocument/2006/relationships" xmlns:m="http://schemas.openxmlformats.org/officeDocument/2006/math" xmlns:v="urn:schemas-microsoft-com:vml" xmlns:wp14="http://schemas.microsoft.com/office/word/2010/wordprocessingDrawing" xmlns:wp="http://schemas.openxmlformats.org/drawingml/2006/wordprocessingDrawing" xmlns:w10="urn:schemas-microsoft-com:office:word" xmlns:w="http://schemas.openxmlformats.org/wordprocessingml/2006/main" xmlns:w14="http://schemas.microsoft.com/office/word/2010/wordml" xmlns:w15="http://schemas.microsoft.com/office/word/2012/wordml" xmlns:w16cex="http://schemas.microsoft.com/office/word/2018/wordml/cex" xmlns:w16cid="http://schemas.microsoft.com/office/word/2016/wordml/cid" xmlns:w16="http://schemas.microsoft.com/office/word/2018/wordml" xmlns:w16sdtdh="http://schemas.microsoft.com/office/word/2020/wordml/sdtdatahash" xmlns:w16se="http://schemas.microsoft.com/office/word/2015/wordml/symex" xmlns:wpg="http://schemas.microsoft.com/office/word/2010/wordprocessingGroup" xmlns:wpi="http://schemas.microsoft.com/office/word/2010/wordprocessingInk" xmlns:wne="http://schemas.microsoft.com/office/word/2006/wordml" xmlns:wps="http://schemas.microsoft.com/office/word/2010/wordprocessingShape" mc:Ignorable="w14 w15 w16se w16cid w16 w16cex w16sdtdh wp14">
   <w:abstractNum w:abstractNumId="0" w15:restartNumberingAfterBreak="0">
     <w:nsid w:val="76C814CF"/>
     <w:multiLevelType w:val="hybridMultilevel"/>
@@ -30587,21 +30526,12 @@
   </w:abstractNum>
   <w:num w:numId="1" w16cid:durableId="452945730">
     <w:abstractNumId w:val="0"/>
-    <w:lvlOverride w:ilvl="0"/>
-    <w:lvlOverride w:ilvl="1"/>
-    <w:lvlOverride w:ilvl="2"/>
-    <w:lvlOverride w:ilvl="3"/>
-    <w:lvlOverride w:ilvl="4"/>
-    <w:lvlOverride w:ilvl="5"/>
-    <w:lvlOverride w:ilvl="6"/>
-    <w:lvlOverride w:ilvl="7"/>
-    <w:lvlOverride w:ilvl="8"/>
   </w:num>
 </w:numbering>
 </file>
 
 <file path=word/styles.xml><?xml version="1.0" encoding="utf-8"?>
-<w:styles xmlns:mc="http://schemas.openxmlformats.org/markup-compatibility/2006" xmlns:r="http://schemas.openxmlformats.org/officeDocument/2006/relationships" xmlns:w="http://schemas.openxmlformats.org/wordprocessingml/2006/main" xmlns:w14="http://schemas.microsoft.com/office/word/2010/wordml" xmlns:w15="http://schemas.microsoft.com/office/word/2012/wordml" xmlns:w16cex="http://schemas.microsoft.com/office/word/2018/wordml/cex" xmlns:w16cid="http://schemas.microsoft.com/office/word/2016/wordml/cid" xmlns:w16="http://schemas.microsoft.com/office/word/2018/wordml" xmlns:w16du="http://schemas.microsoft.com/office/word/2023/wordml/word16du" xmlns:w16sdtdh="http://schemas.microsoft.com/office/word/2020/wordml/sdtdatahash" xmlns:w16se="http://schemas.microsoft.com/office/word/2015/wordml/symex" mc:Ignorable="w14 w15 w16se w16cid w16 w16cex w16sdtdh w16du">
+<w:styles xmlns:mc="http://schemas.openxmlformats.org/markup-compatibility/2006" xmlns:r="http://schemas.openxmlformats.org/officeDocument/2006/relationships" xmlns:w="http://schemas.openxmlformats.org/wordprocessingml/2006/main" xmlns:w14="http://schemas.microsoft.com/office/word/2010/wordml" xmlns:w15="http://schemas.microsoft.com/office/word/2012/wordml" xmlns:w16cex="http://schemas.microsoft.com/office/word/2018/wordml/cex" xmlns:w16cid="http://schemas.microsoft.com/office/word/2016/wordml/cid" xmlns:w16="http://schemas.microsoft.com/office/word/2018/wordml" xmlns:w16sdtdh="http://schemas.microsoft.com/office/word/2020/wordml/sdtdatahash" xmlns:w16se="http://schemas.microsoft.com/office/word/2015/wordml/symex" mc:Ignorable="w14 w15 w16se w16cid w16 w16cex w16sdtdh">
   <w:docDefaults>
     <w:rPrDefault>
       <w:rPr>

</xml_diff>